<commit_message>
Synthesis of all into one doc
</commit_message>
<xml_diff>
--- a/Addendum B/Hons_AddendumB_30285976.docx
+++ b/Addendum B/Hons_AddendumB_30285976.docx
@@ -1,6 +1,6 @@
 
 <file path=word/document.xml><?xml version="1.0" encoding="utf-8"?>
-<w:document xmlns:wpc="http://schemas.microsoft.com/office/word/2010/wordprocessingCanvas" xmlns:cx="http://schemas.microsoft.com/office/drawing/2014/chartex" xmlns:mc="http://schemas.openxmlformats.org/markup-compatibility/2006" xmlns:o="urn:schemas-microsoft-com:office:office" xmlns:r="http://schemas.openxmlformats.org/officeDocument/2006/relationships" xmlns:m="http://schemas.openxmlformats.org/officeDocument/2006/math" xmlns:v="urn:schemas-microsoft-com:vml" xmlns:wp14="http://schemas.microsoft.com/office/word/2010/wordprocessingDrawing" xmlns:wp="http://schemas.openxmlformats.org/drawingml/2006/wordprocessingDrawing" xmlns:w10="urn:schemas-microsoft-com:office:word" xmlns:w="http://schemas.openxmlformats.org/wordprocessingml/2006/main" xmlns:w14="http://schemas.microsoft.com/office/word/2010/wordml" xmlns:w15="http://schemas.microsoft.com/office/word/2012/wordml" xmlns:w16se="http://schemas.microsoft.com/office/word/2015/wordml/symex" xmlns:wpg="http://schemas.microsoft.com/office/word/2010/wordprocessingGroup" xmlns:wpi="http://schemas.microsoft.com/office/word/2010/wordprocessingInk" xmlns:wne="http://schemas.microsoft.com/office/word/2006/wordml" xmlns:wps="http://schemas.microsoft.com/office/word/2010/wordprocessingShape" mc:Ignorable="w14 w15 w16se wp14">
+<w:document xmlns:wpc="http://schemas.microsoft.com/office/word/2010/wordprocessingCanvas" xmlns:cx="http://schemas.microsoft.com/office/drawing/2014/chartex" xmlns:cx1="http://schemas.microsoft.com/office/drawing/2015/9/8/chartex" xmlns:cx2="http://schemas.microsoft.com/office/drawing/2015/10/21/chartex" xmlns:mc="http://schemas.openxmlformats.org/markup-compatibility/2006" xmlns:o="urn:schemas-microsoft-com:office:office" xmlns:r="http://schemas.openxmlformats.org/officeDocument/2006/relationships" xmlns:m="http://schemas.openxmlformats.org/officeDocument/2006/math" xmlns:v="urn:schemas-microsoft-com:vml" xmlns:wp14="http://schemas.microsoft.com/office/word/2010/wordprocessingDrawing" xmlns:wp="http://schemas.openxmlformats.org/drawingml/2006/wordprocessingDrawing" xmlns:w10="urn:schemas-microsoft-com:office:word" xmlns:w="http://schemas.openxmlformats.org/wordprocessingml/2006/main" xmlns:w14="http://schemas.microsoft.com/office/word/2010/wordml" xmlns:w15="http://schemas.microsoft.com/office/word/2012/wordml" xmlns:w16se="http://schemas.microsoft.com/office/word/2015/wordml/symex" xmlns:wpg="http://schemas.microsoft.com/office/word/2010/wordprocessingGroup" xmlns:wpi="http://schemas.microsoft.com/office/word/2010/wordprocessingInk" xmlns:wne="http://schemas.microsoft.com/office/word/2006/wordml" xmlns:wps="http://schemas.microsoft.com/office/word/2010/wordprocessingShape" mc:Ignorable="w14 w15 w16se wp14">
   <w:body>
     <w:p>
       <w:pPr>
@@ -111,18 +111,8 @@
           <w:sz w:val="36"/>
           <w:szCs w:val="36"/>
         </w:rPr>
-        <w:t xml:space="preserve"> </w:t>
-      </w:r>
-      <w:proofErr w:type="spellStart"/>
-      <w:r>
-        <w:rPr>
-          <w:b/>
-          <w:sz w:val="36"/>
-          <w:szCs w:val="36"/>
-        </w:rPr>
-        <w:t>Esterhuizen</w:t>
-      </w:r>
-      <w:proofErr w:type="spellEnd"/>
+        <w:t xml:space="preserve"> Esterhuizen</w:t>
+      </w:r>
     </w:p>
     <w:p>
       <w:pPr>
@@ -268,34 +258,14 @@
         </w:rPr>
         <w:t xml:space="preserve">Supervisor: Prof </w:t>
       </w:r>
-      <w:proofErr w:type="spellStart"/>
       <w:r>
         <w:rPr>
           <w:sz w:val="32"/>
           <w:szCs w:val="32"/>
           <w:lang w:val="en-ZA"/>
         </w:rPr>
-        <w:t>Günther</w:t>
-      </w:r>
-      <w:proofErr w:type="spellEnd"/>
-      <w:r>
-        <w:rPr>
-          <w:sz w:val="32"/>
-          <w:szCs w:val="32"/>
-          <w:lang w:val="en-ZA"/>
-        </w:rPr>
-        <w:t xml:space="preserve"> </w:t>
-      </w:r>
-      <w:proofErr w:type="spellStart"/>
-      <w:r>
-        <w:rPr>
-          <w:sz w:val="32"/>
-          <w:szCs w:val="32"/>
-          <w:lang w:val="en-ZA"/>
-        </w:rPr>
-        <w:t>Drevin</w:t>
-      </w:r>
-      <w:proofErr w:type="spellEnd"/>
+        <w:t>Günther Drevin</w:t>
+      </w:r>
     </w:p>
     <w:p>
       <w:pPr>
@@ -2034,8 +2004,8 @@
         <w:pStyle w:val="Chapter"/>
         <w:spacing w:after="0"/>
       </w:pPr>
-      <w:bookmarkStart w:id="1" w:name="_Toc322953587"/>
-      <w:bookmarkStart w:id="2" w:name="_Toc74327488"/>
+      <w:bookmarkStart w:id="1" w:name="_Toc74327488"/>
+      <w:bookmarkStart w:id="2" w:name="_Toc322953587"/>
       <w:r>
         <w:lastRenderedPageBreak/>
         <w:t>Chapter 1</w:t>
@@ -2043,7 +2013,7 @@
       <w:r>
         <w:t>: Introduction</w:t>
       </w:r>
-      <w:bookmarkEnd w:id="2"/>
+      <w:bookmarkEnd w:id="1"/>
     </w:p>
     <w:p>
       <w:pPr>
@@ -2068,7 +2038,7 @@
       <w:bookmarkStart w:id="15" w:name="_Toc376503834"/>
       <w:bookmarkStart w:id="16" w:name="_Toc379463579"/>
       <w:bookmarkStart w:id="17" w:name="_Toc400955770"/>
-      <w:bookmarkEnd w:id="1"/>
+      <w:bookmarkEnd w:id="2"/>
       <w:bookmarkEnd w:id="3"/>
       <w:bookmarkEnd w:id="4"/>
       <w:bookmarkEnd w:id="5"/>
@@ -2131,13 +2101,13 @@
         <w:pStyle w:val="Heading2"/>
         <w:spacing w:before="0" w:after="0"/>
       </w:pPr>
-      <w:bookmarkStart w:id="37" w:name="_Toc349293625"/>
-      <w:bookmarkStart w:id="38" w:name="_Toc349545915"/>
-      <w:bookmarkStart w:id="39" w:name="_Toc74327490"/>
+      <w:bookmarkStart w:id="37" w:name="_Toc74327490"/>
+      <w:bookmarkStart w:id="38" w:name="_Toc349293625"/>
+      <w:bookmarkStart w:id="39" w:name="_Toc349545915"/>
       <w:r>
         <w:t>Project Description</w:t>
       </w:r>
-      <w:bookmarkEnd w:id="39"/>
+      <w:bookmarkEnd w:id="37"/>
     </w:p>
     <w:p>
       <w:pPr>
@@ -2568,33 +2538,11 @@
           <w:rFonts w:cs="Arial"/>
         </w:rPr>
       </w:pPr>
-      <w:proofErr w:type="spellStart"/>
-      <w:r>
-        <w:rPr>
-          <w:rFonts w:cs="Arial"/>
-        </w:rPr>
-        <w:t>Virvou</w:t>
-      </w:r>
-      <w:proofErr w:type="spellEnd"/>
-      <w:r>
-        <w:rPr>
-          <w:rFonts w:cs="Arial"/>
-        </w:rPr>
-        <w:t xml:space="preserve">, </w:t>
-      </w:r>
-      <w:proofErr w:type="spellStart"/>
-      <w:r>
-        <w:rPr>
-          <w:rFonts w:cs="Arial"/>
-        </w:rPr>
-        <w:t>Katsionis</w:t>
-      </w:r>
-      <w:proofErr w:type="spellEnd"/>
-      <w:r>
-        <w:rPr>
-          <w:rFonts w:cs="Arial"/>
-        </w:rPr>
-        <w:t xml:space="preserve"> and Manos (2005) </w:t>
+      <w:r>
+        <w:rPr>
+          <w:rFonts w:cs="Arial"/>
+        </w:rPr>
+        <w:t xml:space="preserve">Virvou, Katsionis and Manos (2005) </w:t>
       </w:r>
       <w:r>
         <w:rPr>
@@ -2683,7 +2631,7 @@
         <w:rPr>
           <w:rFonts w:cs="Arial"/>
           <w:noProof/>
-          <w:lang w:eastAsia="en-ZA"/>
+          <w:lang w:val="en-GB" w:eastAsia="en-GB"/>
         </w:rPr>
         <w:drawing>
           <wp:inline distT="0" distB="0" distL="0" distR="0" wp14:anchorId="0C8409C1" wp14:editId="4076DD52">
@@ -2833,19 +2781,11 @@
         </w:rPr>
         <w:t xml:space="preserve">to </w:t>
       </w:r>
-      <w:proofErr w:type="spellStart"/>
-      <w:r>
-        <w:rPr>
-          <w:rFonts w:cs="Arial"/>
-        </w:rPr>
-        <w:t>Annetta</w:t>
-      </w:r>
-      <w:proofErr w:type="spellEnd"/>
-      <w:r>
-        <w:rPr>
-          <w:rFonts w:cs="Arial"/>
-        </w:rPr>
-        <w:t xml:space="preserve"> (2008</w:t>
+      <w:r>
+        <w:rPr>
+          <w:rFonts w:cs="Arial"/>
+        </w:rPr>
+        <w:t>Annetta (2008</w:t>
       </w:r>
       <w:r>
         <w:rPr>
@@ -2925,60 +2865,19 @@
         <w:lastRenderedPageBreak/>
         <w:t xml:space="preserve">The use of games as simulations may stretch the colloquial definition of a video game but in academic terms, this is one facet of video games. </w:t>
       </w:r>
-      <w:proofErr w:type="spellStart"/>
       <w:r>
         <w:rPr>
           <w:rFonts w:cs="Arial"/>
           <w:szCs w:val="22"/>
         </w:rPr>
-        <w:t>Frasca</w:t>
-      </w:r>
-      <w:proofErr w:type="spellEnd"/>
+        <w:t>Frasca (2002</w:t>
+      </w:r>
       <w:r>
         <w:rPr>
           <w:rFonts w:cs="Arial"/>
           <w:szCs w:val="22"/>
         </w:rPr>
-        <w:t xml:space="preserve"> (2002</w:t>
-      </w:r>
-      <w:r>
-        <w:rPr>
-          <w:rFonts w:cs="Arial"/>
-          <w:szCs w:val="22"/>
-        </w:rPr>
-        <w:t xml:space="preserve">) cites that simulations, such as the ones discussed above, can fall into one of two categories, namely; </w:t>
-      </w:r>
-      <w:proofErr w:type="spellStart"/>
-      <w:r>
-        <w:rPr>
-          <w:rFonts w:cs="Arial"/>
-          <w:szCs w:val="22"/>
-        </w:rPr>
-        <w:t>Paidea</w:t>
-      </w:r>
-      <w:proofErr w:type="spellEnd"/>
-      <w:r>
-        <w:rPr>
-          <w:rFonts w:cs="Arial"/>
-          <w:szCs w:val="22"/>
-        </w:rPr>
-        <w:t xml:space="preserve"> (play) and </w:t>
-      </w:r>
-      <w:proofErr w:type="spellStart"/>
-      <w:r>
-        <w:rPr>
-          <w:rFonts w:cs="Arial"/>
-          <w:szCs w:val="22"/>
-        </w:rPr>
-        <w:t>Ludus</w:t>
-      </w:r>
-      <w:proofErr w:type="spellEnd"/>
-      <w:r>
-        <w:rPr>
-          <w:rFonts w:cs="Arial"/>
-          <w:szCs w:val="22"/>
-        </w:rPr>
-        <w:t xml:space="preserve"> (game).</w:t>
+        <w:t>) cites that simulations, such as the ones discussed above, can fall into one of two categories, namely; Paidea (play) and Ludus (game).</w:t>
       </w:r>
       <w:r>
         <w:rPr>
@@ -3830,7 +3729,19 @@
         <w:rPr>
           <w:rFonts w:cs="Arial"/>
         </w:rPr>
-        <w:t xml:space="preserve">Ackoff and Greenberg (2008) explain that the current traditional methods of teaching are no longer as relevant as they once were as it is aimed to produce members of society that were likely to not question any fundamental aspects of how things operated. </w:t>
+        <w:t xml:space="preserve">Ackoff and Greenberg (2008) explain that the current traditional </w:t>
+      </w:r>
+      <w:r>
+        <w:rPr>
+          <w:rFonts w:cs="Arial"/>
+        </w:rPr>
+        <w:t>means</w:t>
+      </w:r>
+      <w:r>
+        <w:rPr>
+          <w:rFonts w:cs="Arial"/>
+        </w:rPr>
+        <w:t xml:space="preserve"> of teaching are no longer as relevant as they once were as it is aimed to produce members of society that were likely to not question any fundamental aspects of how things operated. </w:t>
       </w:r>
       <w:r>
         <w:rPr>
@@ -4553,13 +4464,27 @@
           <w:rFonts w:cs="Arial"/>
           <w:color w:val="000000" w:themeColor="text1"/>
         </w:rPr>
-        <w:t xml:space="preserve">Learning is defined as increasing the ability to perform an act effectively </w:t>
+        <w:t xml:space="preserve">Learning is defined as increasing </w:t>
       </w:r>
       <w:r>
         <w:rPr>
           <w:rFonts w:cs="Arial"/>
           <w:color w:val="000000" w:themeColor="text1"/>
         </w:rPr>
+        <w:t>one’s</w:t>
+      </w:r>
+      <w:r>
+        <w:rPr>
+          <w:rFonts w:cs="Arial"/>
+          <w:color w:val="000000" w:themeColor="text1"/>
+        </w:rPr>
+        <w:t xml:space="preserve"> ability to perform an act effectively </w:t>
+      </w:r>
+      <w:r>
+        <w:rPr>
+          <w:rFonts w:cs="Arial"/>
+          <w:color w:val="000000" w:themeColor="text1"/>
+        </w:rPr>
         <w:t>while trying</w:t>
       </w:r>
       <w:r>
@@ -4574,7 +4499,21 @@
           <w:rFonts w:cs="Arial"/>
           <w:color w:val="000000" w:themeColor="text1"/>
         </w:rPr>
-        <w:t xml:space="preserve"> through new knowledge </w:t>
+        <w:t xml:space="preserve"> through </w:t>
+      </w:r>
+      <w:r>
+        <w:rPr>
+          <w:rFonts w:cs="Arial"/>
+          <w:color w:val="000000" w:themeColor="text1"/>
+        </w:rPr>
+        <w:t xml:space="preserve">acquiring </w:t>
+      </w:r>
+      <w:r>
+        <w:rPr>
+          <w:rFonts w:cs="Arial"/>
+          <w:color w:val="000000" w:themeColor="text1"/>
+        </w:rPr>
+        <w:t xml:space="preserve">new knowledge </w:t>
       </w:r>
       <w:r>
         <w:rPr>
@@ -4617,35 +4556,7 @@
           <w:rFonts w:cs="Arial"/>
           <w:color w:val="000000" w:themeColor="text1"/>
         </w:rPr>
-        <w:t xml:space="preserve">. </w:t>
-      </w:r>
-      <w:r>
-        <w:rPr>
-          <w:rFonts w:cs="Arial"/>
-          <w:color w:val="000000" w:themeColor="text1"/>
-        </w:rPr>
-        <w:t>Ackoff (1991) s</w:t>
-      </w:r>
-      <w:r>
-        <w:rPr>
-          <w:rFonts w:cs="Arial"/>
-          <w:color w:val="000000" w:themeColor="text1"/>
-        </w:rPr>
-        <w:t>t</w:t>
-      </w:r>
-      <w:r>
-        <w:rPr>
-          <w:rFonts w:cs="Arial"/>
-          <w:color w:val="000000" w:themeColor="text1"/>
-        </w:rPr>
-        <w:t>ates that teaching and learning are very distinct from one another as both can take place without the other.</w:t>
-      </w:r>
-      <w:r>
-        <w:rPr>
-          <w:rFonts w:cs="Arial"/>
-          <w:color w:val="000000" w:themeColor="text1"/>
-        </w:rPr>
-        <w:t xml:space="preserve"> </w:t>
+        <w:t xml:space="preserve">. Ackoff (1991) states that teaching and learning are very distinct from one another as both can take place without the other. </w:t>
       </w:r>
     </w:p>
     <w:p>
@@ -4744,7 +4655,25 @@
         <w:t>. This section will detail various principles found within pedagogy as well as theories</w:t>
       </w:r>
       <w:r>
-        <w:t xml:space="preserve"> dealing with learner motivation.</w:t>
+        <w:t xml:space="preserve"> dealing with </w:t>
+      </w:r>
+      <w:r>
+        <w:rPr>
+          <w:color w:val="00B050"/>
+        </w:rPr>
+        <w:t>learner motivation</w:t>
+      </w:r>
+      <w:r>
+        <w:rPr>
+          <w:color w:val="00B050"/>
+        </w:rPr>
+        <w:t xml:space="preserve"> and engagement</w:t>
+      </w:r>
+      <w:r>
+        <w:rPr>
+          <w:color w:val="00B050"/>
+        </w:rPr>
+        <w:t>.</w:t>
       </w:r>
     </w:p>
     <w:p>
@@ -4755,18 +4684,417 @@
     <w:p>
       <w:pPr>
         <w:spacing w:after="0"/>
-        <w:rPr>
-          <w:rFonts w:cs="Arial"/>
-          <w:color w:val="000000" w:themeColor="text1"/>
-        </w:rPr>
-      </w:pPr>
-      <w:r>
-        <w:rPr>
-          <w:rFonts w:cs="Arial"/>
-          <w:color w:val="000000" w:themeColor="text1"/>
-        </w:rPr>
-        <w:t>[WIP]</w:t>
-      </w:r>
+      </w:pPr>
+    </w:p>
+    <w:p>
+      <w:pPr>
+        <w:spacing w:after="0"/>
+        <w:rPr>
+          <w:rStyle w:val="fontstyle01"/>
+          <w:rFonts w:ascii="Arial" w:hAnsi="Arial" w:cs="Arial"/>
+          <w:i/>
+          <w:sz w:val="22"/>
+          <w:highlight w:val="lightGray"/>
+        </w:rPr>
+      </w:pPr>
+      <w:r>
+        <w:rPr>
+          <w:rStyle w:val="fontstyle01"/>
+          <w:rFonts w:ascii="Arial" w:hAnsi="Arial" w:cs="Arial"/>
+          <w:i/>
+          <w:sz w:val="22"/>
+          <w:highlight w:val="lightGray"/>
+        </w:rPr>
+        <w:lastRenderedPageBreak/>
+        <w:t>“Learning by doing” turned out to be an important concept</w:t>
+      </w:r>
+      <w:r>
+        <w:rPr>
+          <w:rFonts w:cs="Arial"/>
+          <w:i/>
+          <w:color w:val="000000"/>
+          <w:highlight w:val="lightGray"/>
+        </w:rPr>
+        <w:t xml:space="preserve"> </w:t>
+      </w:r>
+      <w:r>
+        <w:rPr>
+          <w:rStyle w:val="fontstyle01"/>
+          <w:rFonts w:ascii="Arial" w:hAnsi="Arial" w:cs="Arial"/>
+          <w:i/>
+          <w:sz w:val="22"/>
+          <w:highlight w:val="lightGray"/>
+        </w:rPr>
+        <w:t>in professional human education. Basically, it says that humans</w:t>
+      </w:r>
+      <w:r>
+        <w:rPr>
+          <w:rFonts w:cs="Arial"/>
+          <w:i/>
+          <w:color w:val="000000"/>
+          <w:highlight w:val="lightGray"/>
+        </w:rPr>
+        <w:t xml:space="preserve"> </w:t>
+      </w:r>
+      <w:r>
+        <w:rPr>
+          <w:rStyle w:val="fontstyle01"/>
+          <w:rFonts w:ascii="Arial" w:hAnsi="Arial" w:cs="Arial"/>
+          <w:i/>
+          <w:sz w:val="22"/>
+          <w:highlight w:val="lightGray"/>
+        </w:rPr>
+        <w:t>are able to improve their skills and productivity through practice and self-perfectio</w:t>
+      </w:r>
+      <w:r>
+        <w:rPr>
+          <w:rStyle w:val="fontstyle01"/>
+          <w:rFonts w:ascii="Arial" w:hAnsi="Arial" w:cs="Arial"/>
+          <w:i/>
+          <w:sz w:val="22"/>
+          <w:highlight w:val="lightGray"/>
+        </w:rPr>
+        <w:t xml:space="preserve">n [1]. Companies, for instance, </w:t>
+      </w:r>
+      <w:r>
+        <w:rPr>
+          <w:rStyle w:val="fontstyle01"/>
+          <w:rFonts w:ascii="Arial" w:hAnsi="Arial" w:cs="Arial"/>
+          <w:i/>
+          <w:sz w:val="22"/>
+          <w:highlight w:val="lightGray"/>
+        </w:rPr>
+        <w:t>realize</w:t>
+      </w:r>
+      <w:r>
+        <w:rPr>
+          <w:rFonts w:cs="Arial"/>
+          <w:i/>
+          <w:color w:val="000000"/>
+          <w:highlight w:val="lightGray"/>
+        </w:rPr>
+        <w:t xml:space="preserve"> </w:t>
+      </w:r>
+      <w:r>
+        <w:rPr>
+          <w:rStyle w:val="fontstyle01"/>
+          <w:rFonts w:ascii="Arial" w:hAnsi="Arial" w:cs="Arial"/>
+          <w:i/>
+          <w:sz w:val="22"/>
+          <w:highlight w:val="lightGray"/>
+        </w:rPr>
+        <w:t>this concept by training new employees “on the job”. Although</w:t>
+      </w:r>
+      <w:r>
+        <w:rPr>
+          <w:rFonts w:cs="Arial"/>
+          <w:i/>
+          <w:color w:val="000000"/>
+          <w:highlight w:val="lightGray"/>
+        </w:rPr>
+        <w:t xml:space="preserve"> </w:t>
+      </w:r>
+      <w:r>
+        <w:rPr>
+          <w:rStyle w:val="fontstyle01"/>
+          <w:rFonts w:ascii="Arial" w:hAnsi="Arial" w:cs="Arial"/>
+          <w:i/>
+          <w:sz w:val="22"/>
+          <w:highlight w:val="lightGray"/>
+        </w:rPr>
+        <w:t>not very new, the concept of “learning by teaching” recently</w:t>
+      </w:r>
+      <w:r>
+        <w:rPr>
+          <w:rFonts w:cs="Arial"/>
+          <w:i/>
+          <w:color w:val="000000"/>
+          <w:highlight w:val="lightGray"/>
+        </w:rPr>
+        <w:t xml:space="preserve"> </w:t>
+      </w:r>
+      <w:r>
+        <w:rPr>
+          <w:rStyle w:val="fontstyle01"/>
+          <w:rFonts w:ascii="Arial" w:hAnsi="Arial" w:cs="Arial"/>
+          <w:i/>
+          <w:sz w:val="22"/>
+          <w:highlight w:val="lightGray"/>
+        </w:rPr>
+        <w:t>gained more and more importance. Essentially, it claims that</w:t>
+      </w:r>
+      <w:r>
+        <w:rPr>
+          <w:rFonts w:cs="Arial"/>
+          <w:i/>
+          <w:color w:val="000000"/>
+          <w:highlight w:val="lightGray"/>
+        </w:rPr>
+        <w:t xml:space="preserve"> </w:t>
+      </w:r>
+      <w:r>
+        <w:rPr>
+          <w:rStyle w:val="fontstyle01"/>
+          <w:rFonts w:ascii="Arial" w:hAnsi="Arial" w:cs="Arial"/>
+          <w:i/>
+          <w:sz w:val="22"/>
+          <w:highlight w:val="lightGray"/>
+        </w:rPr>
+        <w:t>peers, e.g., pupils or students, should improve their knowledge</w:t>
+      </w:r>
+      <w:r>
+        <w:rPr>
+          <w:rFonts w:cs="Arial"/>
+          <w:i/>
+          <w:color w:val="000000"/>
+          <w:highlight w:val="lightGray"/>
+        </w:rPr>
+        <w:t xml:space="preserve"> </w:t>
+      </w:r>
+      <w:r>
+        <w:rPr>
+          <w:rStyle w:val="fontstyle01"/>
+          <w:rFonts w:ascii="Arial" w:hAnsi="Arial" w:cs="Arial"/>
+          <w:i/>
+          <w:sz w:val="22"/>
+          <w:highlight w:val="lightGray"/>
+        </w:rPr>
+        <w:t>by teaching each other [2]. There might be two very different</w:t>
+      </w:r>
+      <w:r>
+        <w:rPr>
+          <w:rFonts w:cs="Arial"/>
+          <w:i/>
+          <w:color w:val="000000"/>
+          <w:highlight w:val="lightGray"/>
+        </w:rPr>
+        <w:t xml:space="preserve"> </w:t>
+      </w:r>
+      <w:r>
+        <w:rPr>
+          <w:rStyle w:val="fontstyle01"/>
+          <w:rFonts w:ascii="Arial" w:hAnsi="Arial" w:cs="Arial"/>
+          <w:i/>
+          <w:sz w:val="22"/>
+          <w:highlight w:val="lightGray"/>
+        </w:rPr>
+        <w:t xml:space="preserve">kinds of reasons to </w:t>
+      </w:r>
+      <w:proofErr w:type="spellStart"/>
+      <w:r>
+        <w:rPr>
+          <w:rStyle w:val="fontstyle01"/>
+          <w:rFonts w:ascii="Arial" w:hAnsi="Arial" w:cs="Arial"/>
+          <w:i/>
+          <w:sz w:val="22"/>
+          <w:highlight w:val="lightGray"/>
+        </w:rPr>
+        <w:t>favor</w:t>
+      </w:r>
+      <w:proofErr w:type="spellEnd"/>
+      <w:r>
+        <w:rPr>
+          <w:rStyle w:val="fontstyle01"/>
+          <w:rFonts w:ascii="Arial" w:hAnsi="Arial" w:cs="Arial"/>
+          <w:i/>
+          <w:sz w:val="22"/>
+          <w:highlight w:val="lightGray"/>
+        </w:rPr>
+        <w:t xml:space="preserve"> this concept. First, there might</w:t>
+      </w:r>
+      <w:r>
+        <w:rPr>
+          <w:rFonts w:cs="Arial"/>
+          <w:i/>
+          <w:color w:val="000000"/>
+          <w:highlight w:val="lightGray"/>
+        </w:rPr>
+        <w:t xml:space="preserve"> </w:t>
+      </w:r>
+      <w:r>
+        <w:rPr>
+          <w:rStyle w:val="fontstyle01"/>
+          <w:rFonts w:ascii="Arial" w:hAnsi="Arial" w:cs="Arial"/>
+          <w:i/>
+          <w:sz w:val="22"/>
+          <w:highlight w:val="lightGray"/>
+        </w:rPr>
+        <w:t xml:space="preserve">be simply not enough teachers (economic reasons). </w:t>
+      </w:r>
+      <w:proofErr w:type="spellStart"/>
+      <w:proofErr w:type="gramStart"/>
+      <w:r>
+        <w:rPr>
+          <w:rStyle w:val="fontstyle01"/>
+          <w:rFonts w:ascii="Arial" w:hAnsi="Arial" w:cs="Arial"/>
+          <w:i/>
+          <w:sz w:val="22"/>
+          <w:highlight w:val="lightGray"/>
+        </w:rPr>
+        <w:t>Second,it</w:t>
+      </w:r>
+      <w:proofErr w:type="spellEnd"/>
+      <w:proofErr w:type="gramEnd"/>
+      <w:r>
+        <w:rPr>
+          <w:rStyle w:val="fontstyle01"/>
+          <w:rFonts w:ascii="Arial" w:hAnsi="Arial" w:cs="Arial"/>
+          <w:i/>
+          <w:sz w:val="22"/>
+          <w:highlight w:val="lightGray"/>
+        </w:rPr>
+        <w:t xml:space="preserve"> is argued that under certain circumstances this kind of</w:t>
+      </w:r>
+      <w:r>
+        <w:rPr>
+          <w:rFonts w:cs="Arial"/>
+          <w:i/>
+          <w:color w:val="000000"/>
+          <w:highlight w:val="lightGray"/>
+        </w:rPr>
+        <w:t xml:space="preserve"> </w:t>
+      </w:r>
+      <w:r>
+        <w:rPr>
+          <w:rStyle w:val="fontstyle01"/>
+          <w:rFonts w:ascii="Arial" w:hAnsi="Arial" w:cs="Arial"/>
+          <w:i/>
+          <w:sz w:val="22"/>
+          <w:highlight w:val="lightGray"/>
+        </w:rPr>
+        <w:t>learning might improve the overall learning process (</w:t>
+      </w:r>
+      <w:proofErr w:type="spellStart"/>
+      <w:r>
+        <w:rPr>
+          <w:rStyle w:val="fontstyle01"/>
+          <w:rFonts w:ascii="Arial" w:hAnsi="Arial" w:cs="Arial"/>
+          <w:i/>
+          <w:sz w:val="22"/>
+          <w:highlight w:val="lightGray"/>
+        </w:rPr>
+        <w:t>didacticpedagogic</w:t>
+      </w:r>
+      <w:proofErr w:type="spellEnd"/>
+      <w:r>
+        <w:rPr>
+          <w:rStyle w:val="fontstyle01"/>
+          <w:rFonts w:ascii="Arial" w:hAnsi="Arial" w:cs="Arial"/>
+          <w:i/>
+          <w:sz w:val="22"/>
+          <w:highlight w:val="lightGray"/>
+        </w:rPr>
+        <w:t xml:space="preserve"> reasons)</w:t>
+      </w:r>
+      <w:r>
+        <w:rPr>
+          <w:rStyle w:val="fontstyle01"/>
+          <w:rFonts w:ascii="Arial" w:hAnsi="Arial" w:cs="Arial"/>
+          <w:i/>
+          <w:sz w:val="22"/>
+          <w:highlight w:val="lightGray"/>
+        </w:rPr>
+        <w:t xml:space="preserve"> - </w:t>
+      </w:r>
+      <w:proofErr w:type="spellStart"/>
+      <w:r>
+        <w:rPr>
+          <w:rStyle w:val="fontstyle01"/>
+          <w:rFonts w:ascii="Arial" w:hAnsi="Arial" w:cs="Arial"/>
+          <w:i/>
+          <w:sz w:val="22"/>
+          <w:highlight w:val="lightGray"/>
+        </w:rPr>
+        <w:t>Fisch</w:t>
+      </w:r>
+      <w:proofErr w:type="spellEnd"/>
+      <w:r>
+        <w:rPr>
+          <w:rStyle w:val="fontstyle01"/>
+          <w:rFonts w:ascii="Arial" w:hAnsi="Arial" w:cs="Arial"/>
+          <w:i/>
+          <w:sz w:val="22"/>
+          <w:highlight w:val="lightGray"/>
+        </w:rPr>
+        <w:t xml:space="preserve">, </w:t>
+      </w:r>
+      <w:proofErr w:type="spellStart"/>
+      <w:r>
+        <w:rPr>
+          <w:rStyle w:val="fontstyle01"/>
+          <w:rFonts w:ascii="Arial" w:hAnsi="Arial" w:cs="Arial"/>
+          <w:i/>
+          <w:sz w:val="22"/>
+          <w:highlight w:val="lightGray"/>
+        </w:rPr>
+        <w:t>Janicke</w:t>
+      </w:r>
+      <w:proofErr w:type="spellEnd"/>
+      <w:r>
+        <w:rPr>
+          <w:rStyle w:val="fontstyle01"/>
+          <w:rFonts w:ascii="Arial" w:hAnsi="Arial" w:cs="Arial"/>
+          <w:i/>
+          <w:sz w:val="22"/>
+          <w:highlight w:val="lightGray"/>
+        </w:rPr>
+        <w:t xml:space="preserve">, </w:t>
+      </w:r>
+      <w:proofErr w:type="spellStart"/>
+      <w:r>
+        <w:rPr>
+          <w:rStyle w:val="fontstyle01"/>
+          <w:rFonts w:ascii="Arial" w:hAnsi="Arial" w:cs="Arial"/>
+          <w:i/>
+          <w:sz w:val="22"/>
+          <w:highlight w:val="lightGray"/>
+        </w:rPr>
+        <w:t>Kalkowski</w:t>
+      </w:r>
+      <w:proofErr w:type="spellEnd"/>
+      <w:r>
+        <w:rPr>
+          <w:rStyle w:val="fontstyle01"/>
+          <w:rFonts w:ascii="Arial" w:hAnsi="Arial" w:cs="Arial"/>
+          <w:i/>
+          <w:sz w:val="22"/>
+          <w:highlight w:val="lightGray"/>
+        </w:rPr>
+        <w:t xml:space="preserve"> and Sick, 2009</w:t>
+      </w:r>
+    </w:p>
+    <w:p>
+      <w:pPr>
+        <w:spacing w:after="0"/>
+        <w:rPr>
+          <w:highlight w:val="lightGray"/>
+        </w:rPr>
+      </w:pPr>
+    </w:p>
+    <w:p>
+      <w:pPr>
+        <w:spacing w:after="0"/>
+        <w:rPr>
+          <w:rFonts w:cs="Arial"/>
+          <w:color w:val="00B050"/>
+          <w:szCs w:val="22"/>
+          <w:highlight w:val="lightGray"/>
+        </w:rPr>
+      </w:pPr>
+      <w:r>
+        <w:rPr>
+          <w:rFonts w:cs="Arial"/>
+          <w:i/>
+          <w:color w:val="00B050"/>
+          <w:highlight w:val="lightGray"/>
+        </w:rPr>
+        <w:t>Virvou, Katsionis and Manos (2005) mention that computer games are popular among those in schools and as such provide a means to deliver content in an interesting and engaging manner. Providing learners in all levels of education with content or methods of delivery that they will enjoy will cause them to be more motivated to learn and look further into that specific topic (Ackoff &amp; Greenberg, 2008).</w:t>
+      </w:r>
+    </w:p>
+    <w:p>
+      <w:pPr>
+        <w:spacing w:after="0"/>
+      </w:pPr>
     </w:p>
     <w:p>
       <w:pPr>
@@ -4791,7 +5119,6 @@
       </w:pPr>
       <w:bookmarkStart w:id="49" w:name="_Toc74327499"/>
       <w:r>
-        <w:lastRenderedPageBreak/>
         <w:t>An Approach Through Ludology</w:t>
       </w:r>
       <w:bookmarkEnd w:id="49"/>
@@ -4832,12 +5159,6 @@
         <w:t>Ludology is the formal and academic study of games</w:t>
       </w:r>
     </w:p>
-    <w:p/>
-    <w:p>
-      <w:r>
-        <w:t>https://www.designtoolbox.co.uk/strategies/three-genres-of-game-research/</w:t>
-      </w:r>
-    </w:p>
     <w:p>
       <w:r>
         <w:t xml:space="preserve"> </w:t>
@@ -4861,9 +5182,120 @@
       </w:pPr>
       <w:proofErr w:type="spellStart"/>
       <w:r>
-        <w:t>oievh</w:t>
+        <w:t>O</w:t>
+      </w:r>
+      <w:r>
+        <w:t>ievh</w:t>
       </w:r>
       <w:proofErr w:type="spellEnd"/>
+    </w:p>
+    <w:p>
+      <w:pPr>
+        <w:spacing w:after="0"/>
+      </w:pPr>
+    </w:p>
+    <w:p>
+      <w:pPr>
+        <w:spacing w:after="0"/>
+        <w:rPr>
+          <w:rFonts w:cs="Arial"/>
+          <w:i/>
+          <w:highlight w:val="lightGray"/>
+        </w:rPr>
+      </w:pPr>
+      <w:r>
+        <w:rPr>
+          <w:rFonts w:cs="Arial"/>
+          <w:i/>
+          <w:highlight w:val="lightGray"/>
+        </w:rPr>
+        <w:t>Deshpande and Huang (2011:399) describe the use of games as a means of simulation for specific sections of work in physics and engineering courses as an addition to traditional teaching as it provides a relatively simple way to demonstrate certain phenomena. As such these authors discuss the simulation aspect of games rather than the narrative.</w:t>
+      </w:r>
+    </w:p>
+    <w:p>
+      <w:pPr>
+        <w:spacing w:after="0"/>
+        <w:rPr>
+          <w:highlight w:val="lightGray"/>
+        </w:rPr>
+      </w:pPr>
+    </w:p>
+    <w:p>
+      <w:pPr>
+        <w:spacing w:after="0"/>
+        <w:rPr>
+          <w:highlight w:val="lightGray"/>
+        </w:rPr>
+      </w:pPr>
+    </w:p>
+    <w:p>
+      <w:pPr>
+        <w:spacing w:after="0"/>
+        <w:rPr>
+          <w:rFonts w:cs="Arial"/>
+          <w:i/>
+          <w:noProof/>
+          <w:color w:val="C0504D" w:themeColor="accent2"/>
+        </w:rPr>
+      </w:pPr>
+      <w:r>
+        <w:rPr>
+          <w:rFonts w:cs="Arial"/>
+          <w:i/>
+          <w:highlight w:val="lightGray"/>
+        </w:rPr>
+        <w:t xml:space="preserve">Annetta (2008) states that the movement to include video games in teaching and training began in 2003, two years after the field of ludology began to gain traction. These types of games are called “serious games”. These types of games have already had an impact on the military, medical and higher business education fields early in their conception and this trend continues to day with most serious games being used within the medical fields specifically </w:t>
+      </w:r>
+      <w:r>
+        <w:rPr>
+          <w:rFonts w:cs="Arial"/>
+          <w:i/>
+          <w:noProof/>
+          <w:highlight w:val="lightGray"/>
+        </w:rPr>
+        <w:t>(Annetta, 2008)</w:t>
+      </w:r>
+      <w:r>
+        <w:rPr>
+          <w:rFonts w:cs="Arial"/>
+          <w:i/>
+          <w:highlight w:val="lightGray"/>
+        </w:rPr>
+        <w:t xml:space="preserve">. However, there were attempts to use serious games, as simulations, within physics and engineering </w:t>
+      </w:r>
+      <w:r>
+        <w:rPr>
+          <w:rFonts w:cs="Arial"/>
+          <w:i/>
+          <w:noProof/>
+          <w:highlight w:val="lightGray"/>
+        </w:rPr>
+        <w:t>(Deshpande &amp; Huang, 2011).</w:t>
+      </w:r>
+      <w:r>
+        <w:rPr>
+          <w:rFonts w:cs="Arial"/>
+          <w:i/>
+          <w:noProof/>
+          <w:highlight w:val="lightGray"/>
+        </w:rPr>
+        <w:t xml:space="preserve"> </w:t>
+      </w:r>
+      <w:r>
+        <w:rPr>
+          <w:rFonts w:cs="Arial"/>
+          <w:i/>
+          <w:noProof/>
+          <w:color w:val="C0504D" w:themeColor="accent2"/>
+          <w:highlight w:val="lightGray"/>
+        </w:rPr>
+        <w:t>Use as link to serious games</w:t>
+      </w:r>
+    </w:p>
+    <w:p>
+      <w:pPr>
+        <w:spacing w:after="0"/>
+      </w:pPr>
     </w:p>
     <w:p>
       <w:pPr>
@@ -4881,39 +5313,785 @@
       <w:pPr>
         <w:spacing w:after="0"/>
       </w:pPr>
-      <w:proofErr w:type="spellStart"/>
-      <w:r>
-        <w:t>Evjpie</w:t>
-      </w:r>
-      <w:proofErr w:type="spellEnd"/>
     </w:p>
     <w:p>
       <w:pPr>
         <w:spacing w:after="0"/>
-      </w:pPr>
-      <w:proofErr w:type="spellStart"/>
-      <w:r>
-        <w:t>Oeibh</w:t>
-      </w:r>
-      <w:proofErr w:type="spellEnd"/>
+        <w:rPr>
+          <w:rFonts w:cs="Arial"/>
+          <w:i/>
+        </w:rPr>
+      </w:pPr>
     </w:p>
     <w:p>
       <w:pPr>
         <w:spacing w:after="0"/>
-      </w:pPr>
-    </w:p>
-    <w:p>
-      <w:pPr>
-        <w:pStyle w:val="Heading2"/>
-      </w:pPr>
-      <w:r>
-        <w:t>Gamification</w:t>
-      </w:r>
-    </w:p>
-    <w:p>
+        <w:rPr>
+          <w:rFonts w:cs="Arial"/>
+          <w:i/>
+          <w:highlight w:val="lightGray"/>
+        </w:rPr>
+      </w:pPr>
+      <w:r>
+        <w:rPr>
+          <w:rFonts w:cs="Arial"/>
+          <w:i/>
+          <w:highlight w:val="lightGray"/>
+        </w:rPr>
+        <w:t>Annetta (2008) states that the movement to include video games in teaching and training began in 2003, two years after the field of ludology began to gain traction. These types of games are called “serious games”.</w:t>
+      </w:r>
+    </w:p>
+    <w:p>
+      <w:pPr>
+        <w:spacing w:after="0"/>
+        <w:rPr>
+          <w:rFonts w:cs="Arial"/>
+          <w:i/>
+          <w:highlight w:val="lightGray"/>
+        </w:rPr>
+      </w:pPr>
+    </w:p>
+    <w:p>
+      <w:pPr>
+        <w:spacing w:after="0"/>
+        <w:rPr>
+          <w:rFonts w:cs="Arial"/>
+          <w:i/>
+          <w:highlight w:val="lightGray"/>
+        </w:rPr>
+      </w:pPr>
+      <w:r>
+        <w:rPr>
+          <w:rFonts w:cs="Arial"/>
+          <w:i/>
+          <w:highlight w:val="lightGray"/>
+        </w:rPr>
+        <w:t>Virvou, Katsionis and Manos (2005:54) mention that the endeavour to create serious games has yet to reach schools due to certain criticisms about games in general that hinders this.</w:t>
+      </w:r>
+    </w:p>
+    <w:p>
+      <w:pPr>
+        <w:spacing w:after="0"/>
+        <w:rPr>
+          <w:rFonts w:cs="Arial"/>
+          <w:i/>
+          <w:highlight w:val="lightGray"/>
+        </w:rPr>
+      </w:pPr>
+    </w:p>
+    <w:p>
+      <w:pPr>
+        <w:spacing w:after="0"/>
+        <w:rPr>
+          <w:rFonts w:cs="Arial"/>
+          <w:i/>
+          <w:highlight w:val="lightGray"/>
+        </w:rPr>
+      </w:pPr>
+      <w:r>
+        <w:rPr>
+          <w:rFonts w:cs="Arial"/>
+          <w:i/>
+          <w:highlight w:val="lightGray"/>
+        </w:rPr>
+        <w:t xml:space="preserve">The study of serious games became more theoretical and discussion-based at lower levels and more applied with actual use at higher levels, with a great impact on medical fields and training. As such, there is a fair amount of theoretical research on specific aspects that relate to serious games as simulations and within ludology as a whole, but only a few mention the qualities a game needs to better present information to a user. As such, theoretical knowledge on gamification </w:t>
+      </w:r>
+      <w:proofErr w:type="gramStart"/>
+      <w:r>
+        <w:rPr>
+          <w:rFonts w:cs="Arial"/>
+          <w:i/>
+          <w:highlight w:val="lightGray"/>
+        </w:rPr>
+        <w:t>an</w:t>
+      </w:r>
+      <w:proofErr w:type="gramEnd"/>
+      <w:r>
+        <w:rPr>
+          <w:rFonts w:cs="Arial"/>
+          <w:i/>
+          <w:highlight w:val="lightGray"/>
+        </w:rPr>
+        <w:t xml:space="preserve"> general learning theories will be analysed to develop this framework of qualities. </w:t>
+      </w:r>
+    </w:p>
+    <w:p>
+      <w:pPr>
+        <w:spacing w:after="0"/>
+        <w:rPr>
+          <w:rFonts w:cs="Arial"/>
+          <w:i/>
+          <w:highlight w:val="lightGray"/>
+        </w:rPr>
+      </w:pPr>
+    </w:p>
+    <w:p>
+      <w:pPr>
+        <w:spacing w:after="0"/>
+        <w:rPr>
+          <w:highlight w:val="lightGray"/>
+          <w:lang w:eastAsia="en-ZA"/>
+        </w:rPr>
+      </w:pPr>
+      <w:r>
+        <w:rPr>
+          <w:highlight w:val="lightGray"/>
+          <w:lang w:eastAsia="en-ZA"/>
+        </w:rPr>
+        <w:t>Games Suited for Education</w:t>
+      </w:r>
+    </w:p>
+    <w:p>
+      <w:pPr>
+        <w:pStyle w:val="ListParagraph"/>
+        <w:keepLines w:val="0"/>
+        <w:numPr>
+          <w:ilvl w:val="0"/>
+          <w:numId w:val="44"/>
+        </w:numPr>
+        <w:spacing w:after="0"/>
+        <w:ind w:left="360"/>
+        <w:rPr>
+          <w:highlight w:val="lightGray"/>
+          <w:lang w:eastAsia="en-ZA"/>
+        </w:rPr>
+      </w:pPr>
+      <w:r>
+        <w:rPr>
+          <w:highlight w:val="lightGray"/>
+          <w:lang w:eastAsia="en-ZA"/>
+        </w:rPr>
+        <w:t>Make use of case studies here</w:t>
+      </w:r>
+    </w:p>
+    <w:p>
+      <w:pPr>
+        <w:pStyle w:val="ListParagraph"/>
+        <w:keepLines w:val="0"/>
+        <w:numPr>
+          <w:ilvl w:val="0"/>
+          <w:numId w:val="44"/>
+        </w:numPr>
+        <w:spacing w:after="0"/>
+        <w:ind w:left="360"/>
+        <w:rPr>
+          <w:highlight w:val="lightGray"/>
+          <w:lang w:eastAsia="en-ZA"/>
+        </w:rPr>
+      </w:pPr>
+      <w:r>
+        <w:rPr>
+          <w:highlight w:val="lightGray"/>
+          <w:lang w:eastAsia="en-ZA"/>
+        </w:rPr>
+        <w:t>Bulk of the qualities will come out here</w:t>
+      </w:r>
+    </w:p>
+    <w:p>
+      <w:pPr>
+        <w:pStyle w:val="ListParagraph"/>
+        <w:keepLines w:val="0"/>
+        <w:numPr>
+          <w:ilvl w:val="0"/>
+          <w:numId w:val="44"/>
+        </w:numPr>
+        <w:spacing w:after="0"/>
+        <w:ind w:left="360"/>
+        <w:rPr>
+          <w:highlight w:val="lightGray"/>
+          <w:lang w:eastAsia="en-ZA"/>
+        </w:rPr>
+      </w:pPr>
+      <w:r>
+        <w:rPr>
+          <w:highlight w:val="lightGray"/>
+          <w:lang w:eastAsia="en-ZA"/>
+        </w:rPr>
+        <w:t>Sources:</w:t>
+      </w:r>
+    </w:p>
+    <w:p>
+      <w:pPr>
+        <w:keepLines w:val="0"/>
+        <w:numPr>
+          <w:ilvl w:val="1"/>
+          <w:numId w:val="44"/>
+        </w:numPr>
+        <w:spacing w:after="0"/>
+        <w:contextualSpacing/>
+        <w:rPr>
+          <w:rFonts w:cs="Arial"/>
+          <w:szCs w:val="22"/>
+          <w:highlight w:val="lightGray"/>
+        </w:rPr>
+      </w:pPr>
+      <w:r>
+        <w:rPr>
+          <w:rFonts w:cs="Arial"/>
+          <w:szCs w:val="22"/>
+          <w:highlight w:val="lightGray"/>
+        </w:rPr>
+        <w:t>Ludology from Representation to Simulation (Frasca, 2002)</w:t>
+      </w:r>
+    </w:p>
+    <w:p>
+      <w:pPr>
+        <w:keepLines w:val="0"/>
+        <w:numPr>
+          <w:ilvl w:val="1"/>
+          <w:numId w:val="44"/>
+        </w:numPr>
+        <w:spacing w:after="0"/>
+        <w:contextualSpacing/>
+        <w:rPr>
+          <w:rFonts w:cs="Arial"/>
+          <w:szCs w:val="22"/>
+          <w:highlight w:val="lightGray"/>
+        </w:rPr>
+      </w:pPr>
+      <w:r>
+        <w:rPr>
+          <w:rFonts w:cs="Arial"/>
+          <w:szCs w:val="22"/>
+          <w:highlight w:val="lightGray"/>
+        </w:rPr>
+        <w:t>Simulation versus narrative: Introduction to Ludology (Frasca, 2013)</w:t>
+      </w:r>
+    </w:p>
+    <w:p>
+      <w:pPr>
+        <w:keepLines w:val="0"/>
+        <w:spacing w:after="0"/>
+        <w:contextualSpacing/>
+        <w:rPr>
+          <w:rFonts w:cs="Arial"/>
+          <w:szCs w:val="22"/>
+          <w:highlight w:val="lightGray"/>
+        </w:rPr>
+      </w:pPr>
+    </w:p>
+    <w:p>
+      <w:pPr>
+        <w:pStyle w:val="ListParagraph"/>
+        <w:keepLines w:val="0"/>
+        <w:numPr>
+          <w:ilvl w:val="0"/>
+          <w:numId w:val="45"/>
+        </w:numPr>
+        <w:spacing w:after="0"/>
+        <w:rPr>
+          <w:highlight w:val="lightGray"/>
+          <w:lang w:eastAsia="en-ZA"/>
+        </w:rPr>
+      </w:pPr>
+      <w:r>
+        <w:rPr>
+          <w:rFonts w:cs="Arial"/>
+          <w:bCs/>
+          <w:color w:val="000000"/>
+          <w:szCs w:val="22"/>
+          <w:highlight w:val="lightGray"/>
+          <w:lang w:val="af-ZA"/>
+        </w:rPr>
+        <w:t>Serious Games for education and training (</w:t>
+      </w:r>
+      <w:r>
+        <w:rPr>
+          <w:rFonts w:cs="Arial"/>
+          <w:color w:val="000000"/>
+          <w:szCs w:val="22"/>
+          <w:highlight w:val="lightGray"/>
+          <w:lang w:val="af-ZA"/>
+        </w:rPr>
+        <w:t>De Gloria, Bellotti, Berta, Lavagnino, 2014)</w:t>
+      </w:r>
+    </w:p>
+    <w:p>
+      <w:pPr>
+        <w:pStyle w:val="ListParagraph"/>
+        <w:ind w:left="360"/>
+      </w:pPr>
+      <w:r>
+        <w:rPr>
+          <w:highlight w:val="lightGray"/>
+        </w:rPr>
+        <w:lastRenderedPageBreak/>
+        <w:t>https://www.designtoolbox.co.uk/strategies/three-genres-of-game-research/</w:t>
+      </w:r>
+    </w:p>
+    <w:p>
+      <w:pPr>
+        <w:pStyle w:val="ListParagraph"/>
+        <w:ind w:left="360"/>
+        <w:rPr>
+          <w:rFonts w:ascii="Times New Roman" w:hAnsi="Times New Roman"/>
+          <w:sz w:val="24"/>
+          <w:lang w:eastAsia="en-GB"/>
+        </w:rPr>
+      </w:pPr>
+      <w:r>
+        <w:t xml:space="preserve">What are the characteristics of educational </w:t>
+      </w:r>
+      <w:proofErr w:type="gramStart"/>
+      <w:r>
+        <w:t>games?‎</w:t>
+      </w:r>
+      <w:proofErr w:type="gramEnd"/>
+    </w:p>
+    <w:tbl>
+      <w:tblPr>
+        <w:tblW w:w="13245" w:type="dxa"/>
+        <w:tblCellSpacing w:w="15" w:type="dxa"/>
+        <w:tblBorders>
+          <w:top w:val="single" w:sz="4" w:space="0" w:color="auto"/>
+          <w:left w:val="single" w:sz="4" w:space="0" w:color="auto"/>
+          <w:bottom w:val="single" w:sz="4" w:space="0" w:color="auto"/>
+          <w:right w:val="single" w:sz="4" w:space="0" w:color="auto"/>
+          <w:insideH w:val="single" w:sz="4" w:space="0" w:color="auto"/>
+          <w:insideV w:val="single" w:sz="4" w:space="0" w:color="auto"/>
+        </w:tblBorders>
+        <w:tblCellMar>
+          <w:top w:w="15" w:type="dxa"/>
+          <w:left w:w="15" w:type="dxa"/>
+          <w:bottom w:w="15" w:type="dxa"/>
+          <w:right w:w="15" w:type="dxa"/>
+        </w:tblCellMar>
+        <w:tblLook w:val="04A0" w:firstRow="1" w:lastRow="0" w:firstColumn="1" w:lastColumn="0" w:noHBand="0" w:noVBand="1"/>
+      </w:tblPr>
+      <w:tblGrid>
+        <w:gridCol w:w="3419"/>
+        <w:gridCol w:w="9826"/>
+      </w:tblGrid>
+      <w:tr>
+        <w:trPr>
+          <w:tblCellSpacing w:w="15" w:type="dxa"/>
+        </w:trPr>
+        <w:tc>
+          <w:tcPr>
+            <w:tcW w:w="2370" w:type="dxa"/>
+            <w:vAlign w:val="center"/>
+            <w:hideMark/>
+          </w:tcPr>
+          <w:p>
+            <w:r>
+              <w:rPr>
+                <w:rStyle w:val="Strong"/>
+              </w:rPr>
+              <w:t>Characteristic</w:t>
+            </w:r>
+          </w:p>
+        </w:tc>
+        <w:tc>
+          <w:tcPr>
+            <w:tcW w:w="6870" w:type="dxa"/>
+            <w:vAlign w:val="center"/>
+            <w:hideMark/>
+          </w:tcPr>
+          <w:p>
+            <w:r>
+              <w:rPr>
+                <w:rStyle w:val="Strong"/>
+              </w:rPr>
+              <w:t>Description</w:t>
+            </w:r>
+          </w:p>
+        </w:tc>
+      </w:tr>
+      <w:tr>
+        <w:trPr>
+          <w:tblCellSpacing w:w="15" w:type="dxa"/>
+        </w:trPr>
+        <w:tc>
+          <w:tcPr>
+            <w:tcW w:w="2370" w:type="dxa"/>
+            <w:vAlign w:val="center"/>
+            <w:hideMark/>
+          </w:tcPr>
+          <w:p>
+            <w:r>
+              <w:t>Rule‎-based</w:t>
+            </w:r>
+          </w:p>
+        </w:tc>
+        <w:tc>
+          <w:tcPr>
+            <w:tcW w:w="6870" w:type="dxa"/>
+            <w:vAlign w:val="center"/>
+            <w:hideMark/>
+          </w:tcPr>
+          <w:p>
+            <w:r>
+              <w:t>Events occur based on a set of knowable rules.</w:t>
+            </w:r>
+          </w:p>
+        </w:tc>
+      </w:tr>
+      <w:tr>
+        <w:trPr>
+          <w:tblCellSpacing w:w="15" w:type="dxa"/>
+        </w:trPr>
+        <w:tc>
+          <w:tcPr>
+            <w:tcW w:w="2370" w:type="dxa"/>
+            <w:vAlign w:val="center"/>
+            <w:hideMark/>
+          </w:tcPr>
+          <w:p>
+            <w:r>
+              <w:t>Responsive</w:t>
+            </w:r>
+          </w:p>
+        </w:tc>
+        <w:tc>
+          <w:tcPr>
+            <w:tcW w:w="6870" w:type="dxa"/>
+            <w:vAlign w:val="center"/>
+            <w:hideMark/>
+          </w:tcPr>
+          <w:p>
+            <w:r>
+              <w:t>Environment allows for player to act and responds promptly and saliently.</w:t>
+            </w:r>
+          </w:p>
+        </w:tc>
+      </w:tr>
+      <w:tr>
+        <w:trPr>
+          <w:tblCellSpacing w:w="15" w:type="dxa"/>
+        </w:trPr>
+        <w:tc>
+          <w:tcPr>
+            <w:tcW w:w="2370" w:type="dxa"/>
+            <w:vAlign w:val="center"/>
+            <w:hideMark/>
+          </w:tcPr>
+          <w:p>
+            <w:r>
+              <w:t>Challenging</w:t>
+            </w:r>
+          </w:p>
+        </w:tc>
+        <w:tc>
+          <w:tcPr>
+            <w:tcW w:w="6870" w:type="dxa"/>
+            <w:vAlign w:val="center"/>
+            <w:hideMark/>
+          </w:tcPr>
+          <w:p>
+            <w:r>
+              <w:t>Environment provides opportunities for success on difficult tasks.</w:t>
+            </w:r>
+          </w:p>
+        </w:tc>
+      </w:tr>
+      <w:tr>
+        <w:trPr>
+          <w:tblCellSpacing w:w="15" w:type="dxa"/>
+        </w:trPr>
+        <w:tc>
+          <w:tcPr>
+            <w:tcW w:w="2370" w:type="dxa"/>
+            <w:vAlign w:val="center"/>
+            <w:hideMark/>
+          </w:tcPr>
+          <w:p>
+            <w:r>
+              <w:t>Cumulative</w:t>
+            </w:r>
+          </w:p>
+        </w:tc>
+        <w:tc>
+          <w:tcPr>
+            <w:tcW w:w="6870" w:type="dxa"/>
+            <w:vAlign w:val="center"/>
+            <w:hideMark/>
+          </w:tcPr>
+          <w:p>
+            <w:r>
+              <w:t>Current state of the environment reflects player’s previous actions and allows for assessment of progress towards goals.</w:t>
+            </w:r>
+          </w:p>
+        </w:tc>
+      </w:tr>
+    </w:tbl>
+    <w:p>
+      <w:pPr>
+        <w:rPr>
+          <w:rFonts w:ascii="Times New Roman" w:hAnsi="Times New Roman"/>
+          <w:sz w:val="27"/>
+          <w:lang w:eastAsia="en-GB"/>
+        </w:rPr>
+      </w:pPr>
+    </w:p>
+    <w:p>
+      <w:pPr>
+        <w:keepLines w:val="0"/>
+        <w:numPr>
+          <w:ilvl w:val="1"/>
+          <w:numId w:val="45"/>
+        </w:numPr>
+        <w:spacing w:after="0"/>
+        <w:contextualSpacing/>
+        <w:jc w:val="left"/>
+        <w:rPr>
+          <w:rFonts w:cs="Arial"/>
+          <w:szCs w:val="22"/>
+          <w:highlight w:val="lightGray"/>
+          <w:lang w:val="af-ZA"/>
+        </w:rPr>
+      </w:pPr>
+      <w:r>
+        <w:rPr>
+          <w:rFonts w:cs="Arial"/>
+          <w:szCs w:val="22"/>
+          <w:lang w:val="af-ZA"/>
+        </w:rPr>
+        <w:t>A cognitive theory of multimedia learning: Implic</w:t>
+      </w:r>
+      <w:r>
+        <w:rPr>
+          <w:rFonts w:cs="Arial"/>
+          <w:szCs w:val="22"/>
+          <w:lang w:val="af-ZA"/>
+        </w:rPr>
+        <w:t xml:space="preserve">ations for design principles RE </w:t>
+      </w:r>
       <w:bookmarkStart w:id="53" w:name="_GoBack"/>
       <w:bookmarkEnd w:id="53"/>
-    </w:p>
+      <w:r>
+        <w:rPr>
+          <w:rFonts w:cs="Arial"/>
+          <w:szCs w:val="22"/>
+          <w:lang w:val="af-ZA"/>
+        </w:rPr>
+        <w:t>Mayer</w:t>
+      </w:r>
+    </w:p>
+    <w:p>
+      <w:pPr>
+        <w:keepLines w:val="0"/>
+        <w:numPr>
+          <w:ilvl w:val="1"/>
+          <w:numId w:val="45"/>
+        </w:numPr>
+        <w:spacing w:after="0"/>
+        <w:contextualSpacing/>
+        <w:jc w:val="left"/>
+        <w:rPr>
+          <w:rFonts w:cs="Arial"/>
+          <w:szCs w:val="22"/>
+          <w:highlight w:val="lightGray"/>
+          <w:lang w:val="af-ZA"/>
+        </w:rPr>
+      </w:pPr>
+      <w:r>
+        <w:rPr>
+          <w:rFonts w:cs="Arial"/>
+          <w:szCs w:val="22"/>
+          <w:highlight w:val="lightGray"/>
+          <w:lang w:val="af-ZA"/>
+        </w:rPr>
+        <w:t>Computer Games in Education (Mayer, 2019)</w:t>
+      </w:r>
+    </w:p>
+    <w:p>
+      <w:pPr>
+        <w:keepLines w:val="0"/>
+        <w:spacing w:after="0"/>
+        <w:contextualSpacing/>
+        <w:rPr>
+          <w:rFonts w:cs="Arial"/>
+          <w:szCs w:val="22"/>
+        </w:rPr>
+      </w:pPr>
+    </w:p>
+    <w:p>
+      <w:pPr>
+        <w:spacing w:after="0"/>
+        <w:rPr>
+          <w:rFonts w:cs="Arial"/>
+          <w:i/>
+        </w:rPr>
+      </w:pPr>
+    </w:p>
+    <w:p>
+      <w:pPr>
+        <w:spacing w:after="0"/>
+      </w:pPr>
+    </w:p>
+    <w:p>
+      <w:pPr>
+        <w:pStyle w:val="Heading2"/>
+      </w:pPr>
+      <w:r>
+        <w:t>Gamification</w:t>
+      </w:r>
+    </w:p>
+    <w:p/>
+    <w:p/>
+    <w:p>
+      <w:pPr>
+        <w:spacing w:after="0"/>
+        <w:rPr>
+          <w:highlight w:val="lightGray"/>
+          <w:lang w:eastAsia="en-ZA"/>
+        </w:rPr>
+      </w:pPr>
+      <w:r>
+        <w:rPr>
+          <w:highlight w:val="lightGray"/>
+          <w:lang w:eastAsia="en-ZA"/>
+        </w:rPr>
+        <w:t>Gamification of Learning</w:t>
+      </w:r>
+    </w:p>
+    <w:p>
+      <w:pPr>
+        <w:pStyle w:val="ListParagraph"/>
+        <w:keepLines w:val="0"/>
+        <w:numPr>
+          <w:ilvl w:val="0"/>
+          <w:numId w:val="42"/>
+        </w:numPr>
+        <w:spacing w:after="0"/>
+        <w:rPr>
+          <w:highlight w:val="lightGray"/>
+          <w:lang w:eastAsia="en-ZA"/>
+        </w:rPr>
+      </w:pPr>
+      <w:r>
+        <w:rPr>
+          <w:highlight w:val="lightGray"/>
+          <w:lang w:eastAsia="en-ZA"/>
+        </w:rPr>
+        <w:t>Discuss how gamification links to learning and what gamification is as well as how it typically works</w:t>
+      </w:r>
+    </w:p>
+    <w:p>
+      <w:pPr>
+        <w:pStyle w:val="ListParagraph"/>
+        <w:keepLines w:val="0"/>
+        <w:numPr>
+          <w:ilvl w:val="0"/>
+          <w:numId w:val="42"/>
+        </w:numPr>
+        <w:spacing w:after="0"/>
+        <w:rPr>
+          <w:highlight w:val="lightGray"/>
+          <w:lang w:eastAsia="en-ZA"/>
+        </w:rPr>
+      </w:pPr>
+      <w:r>
+        <w:rPr>
+          <w:highlight w:val="lightGray"/>
+          <w:lang w:eastAsia="en-ZA"/>
+        </w:rPr>
+        <w:t>Link some qualities here</w:t>
+      </w:r>
+    </w:p>
+    <w:p>
+      <w:pPr>
+        <w:pStyle w:val="ListParagraph"/>
+        <w:keepLines w:val="0"/>
+        <w:numPr>
+          <w:ilvl w:val="0"/>
+          <w:numId w:val="42"/>
+        </w:numPr>
+        <w:spacing w:after="0"/>
+        <w:rPr>
+          <w:highlight w:val="lightGray"/>
+          <w:lang w:eastAsia="en-ZA"/>
+        </w:rPr>
+      </w:pPr>
+      <w:r>
+        <w:rPr>
+          <w:highlight w:val="lightGray"/>
+          <w:lang w:eastAsia="en-ZA"/>
+        </w:rPr>
+        <w:t>Sources:</w:t>
+      </w:r>
+    </w:p>
+    <w:p>
+      <w:pPr>
+        <w:pStyle w:val="ListParagraph"/>
+        <w:keepLines w:val="0"/>
+        <w:numPr>
+          <w:ilvl w:val="1"/>
+          <w:numId w:val="42"/>
+        </w:numPr>
+        <w:spacing w:after="0"/>
+        <w:rPr>
+          <w:highlight w:val="lightGray"/>
+          <w:lang w:eastAsia="en-ZA"/>
+        </w:rPr>
+      </w:pPr>
+      <w:r>
+        <w:rPr>
+          <w:highlight w:val="lightGray"/>
+          <w:lang w:eastAsia="en-ZA"/>
+        </w:rPr>
+        <w:t xml:space="preserve">Karl </w:t>
+      </w:r>
+      <w:proofErr w:type="spellStart"/>
+      <w:r>
+        <w:rPr>
+          <w:highlight w:val="lightGray"/>
+          <w:lang w:eastAsia="en-ZA"/>
+        </w:rPr>
+        <w:t>Kapp</w:t>
+      </w:r>
+      <w:proofErr w:type="spellEnd"/>
+      <w:r>
+        <w:rPr>
+          <w:highlight w:val="lightGray"/>
+          <w:lang w:eastAsia="en-ZA"/>
+        </w:rPr>
+        <w:t xml:space="preserve"> book (is available @bib) </w:t>
+      </w:r>
+    </w:p>
+    <w:p>
+      <w:pPr>
+        <w:keepLines w:val="0"/>
+        <w:spacing w:after="0"/>
+        <w:ind w:left="720"/>
+        <w:contextualSpacing/>
+        <w:jc w:val="left"/>
+        <w:rPr>
+          <w:rFonts w:cs="Arial"/>
+          <w:szCs w:val="22"/>
+          <w:highlight w:val="lightGray"/>
+          <w:lang w:val="af-ZA"/>
+        </w:rPr>
+      </w:pPr>
+    </w:p>
+    <w:p>
+      <w:pPr>
+        <w:keepLines w:val="0"/>
+        <w:numPr>
+          <w:ilvl w:val="0"/>
+          <w:numId w:val="42"/>
+        </w:numPr>
+        <w:spacing w:after="0"/>
+        <w:contextualSpacing/>
+        <w:jc w:val="left"/>
+        <w:rPr>
+          <w:rFonts w:cs="Arial"/>
+          <w:szCs w:val="22"/>
+          <w:highlight w:val="lightGray"/>
+          <w:lang w:val="af-ZA"/>
+        </w:rPr>
+      </w:pPr>
+      <w:r>
+        <w:rPr>
+          <w:rFonts w:cs="Arial"/>
+          <w:szCs w:val="22"/>
+          <w:highlight w:val="lightGray"/>
+          <w:lang w:val="af-ZA"/>
+        </w:rPr>
+        <w:t>Computer Games in Education (Mayer, 2019)</w:t>
+      </w:r>
+    </w:p>
+    <w:p/>
     <w:p>
       <w:pPr>
         <w:pStyle w:val="Heading2"/>
@@ -4922,6 +6100,7 @@
       </w:pPr>
       <w:bookmarkStart w:id="54" w:name="_Toc74327503"/>
       <w:r>
+        <w:lastRenderedPageBreak/>
         <w:t>Potential Issues and Effects of Game-Based Learning</w:t>
       </w:r>
       <w:bookmarkEnd w:id="54"/>
@@ -4935,6 +6114,303 @@
         <w:t>Bfiufhhrufwof</w:t>
       </w:r>
       <w:proofErr w:type="spellEnd"/>
+    </w:p>
+    <w:p>
+      <w:pPr>
+        <w:spacing w:after="0"/>
+      </w:pPr>
+    </w:p>
+    <w:p>
+      <w:pPr>
+        <w:spacing w:after="0"/>
+        <w:rPr>
+          <w:highlight w:val="lightGray"/>
+          <w:lang w:eastAsia="en-ZA"/>
+        </w:rPr>
+      </w:pPr>
+      <w:r>
+        <w:rPr>
+          <w:highlight w:val="lightGray"/>
+          <w:lang w:eastAsia="en-ZA"/>
+        </w:rPr>
+        <w:t>Effects of Games (Both in General and During Early Development)</w:t>
+      </w:r>
+    </w:p>
+    <w:p>
+      <w:pPr>
+        <w:pStyle w:val="ListParagraph"/>
+        <w:keepLines w:val="0"/>
+        <w:numPr>
+          <w:ilvl w:val="0"/>
+          <w:numId w:val="43"/>
+        </w:numPr>
+        <w:spacing w:after="0"/>
+        <w:rPr>
+          <w:highlight w:val="lightGray"/>
+          <w:lang w:eastAsia="en-ZA"/>
+        </w:rPr>
+      </w:pPr>
+      <w:r>
+        <w:rPr>
+          <w:highlight w:val="lightGray"/>
+          <w:lang w:eastAsia="en-ZA"/>
+        </w:rPr>
+        <w:t>Discuss how games affect the user</w:t>
+      </w:r>
+    </w:p>
+    <w:p>
+      <w:pPr>
+        <w:pStyle w:val="ListParagraph"/>
+        <w:keepLines w:val="0"/>
+        <w:numPr>
+          <w:ilvl w:val="0"/>
+          <w:numId w:val="43"/>
+        </w:numPr>
+        <w:spacing w:after="0"/>
+        <w:rPr>
+          <w:highlight w:val="lightGray"/>
+          <w:lang w:eastAsia="en-ZA"/>
+        </w:rPr>
+      </w:pPr>
+      <w:r>
+        <w:rPr>
+          <w:highlight w:val="lightGray"/>
+          <w:lang w:eastAsia="en-ZA"/>
+        </w:rPr>
+        <w:t>Mention examples from case studies</w:t>
+      </w:r>
+    </w:p>
+    <w:p>
+      <w:pPr>
+        <w:keepLines w:val="0"/>
+        <w:numPr>
+          <w:ilvl w:val="0"/>
+          <w:numId w:val="43"/>
+        </w:numPr>
+        <w:spacing w:after="0"/>
+        <w:contextualSpacing/>
+        <w:jc w:val="left"/>
+        <w:rPr>
+          <w:rFonts w:cs="Arial"/>
+          <w:bCs/>
+          <w:color w:val="000000"/>
+          <w:szCs w:val="22"/>
+          <w:highlight w:val="lightGray"/>
+          <w:lang w:val="af-ZA"/>
+        </w:rPr>
+      </w:pPr>
+      <w:r>
+        <w:rPr>
+          <w:rFonts w:cs="Arial"/>
+          <w:bCs/>
+          <w:color w:val="000000"/>
+          <w:szCs w:val="22"/>
+          <w:highlight w:val="lightGray"/>
+          <w:lang w:val="af-ZA"/>
+        </w:rPr>
+        <w:t>Sources:</w:t>
+      </w:r>
+    </w:p>
+    <w:p>
+      <w:pPr>
+        <w:keepLines w:val="0"/>
+        <w:numPr>
+          <w:ilvl w:val="1"/>
+          <w:numId w:val="43"/>
+        </w:numPr>
+        <w:spacing w:after="0"/>
+        <w:contextualSpacing/>
+        <w:jc w:val="left"/>
+        <w:rPr>
+          <w:rFonts w:cs="Arial"/>
+          <w:bCs/>
+          <w:color w:val="000000"/>
+          <w:szCs w:val="22"/>
+          <w:highlight w:val="lightGray"/>
+          <w:lang w:val="af-ZA"/>
+        </w:rPr>
+      </w:pPr>
+      <w:r>
+        <w:rPr>
+          <w:rFonts w:cs="Arial"/>
+          <w:bCs/>
+          <w:color w:val="000000"/>
+          <w:szCs w:val="22"/>
+          <w:highlight w:val="lightGray"/>
+          <w:lang w:val="af-ZA"/>
+        </w:rPr>
+        <w:t>The Effect of Adventure Video Games on The Development of Student’s Character and Behavior (Kristiadi, Hasanudin, Sutrisno and Suwarto, 2019)</w:t>
+      </w:r>
+    </w:p>
+    <w:p>
+      <w:pPr>
+        <w:keepLines w:val="0"/>
+        <w:numPr>
+          <w:ilvl w:val="1"/>
+          <w:numId w:val="43"/>
+        </w:numPr>
+        <w:spacing w:after="0"/>
+        <w:contextualSpacing/>
+        <w:jc w:val="left"/>
+        <w:rPr>
+          <w:rFonts w:cs="Arial"/>
+          <w:szCs w:val="22"/>
+          <w:highlight w:val="lightGray"/>
+          <w:lang w:val="af-ZA"/>
+        </w:rPr>
+      </w:pPr>
+      <w:r>
+        <w:rPr>
+          <w:rFonts w:cs="Arial"/>
+          <w:color w:val="000000"/>
+          <w:szCs w:val="22"/>
+          <w:highlight w:val="lightGray"/>
+          <w:lang w:val="af-ZA"/>
+        </w:rPr>
+        <w:t>The best game in the world: Exploring young children’s digital game -related meaning-making via design activity (</w:t>
+      </w:r>
+      <w:r>
+        <w:rPr>
+          <w:rFonts w:cs="Arial"/>
+          <w:szCs w:val="22"/>
+          <w:highlight w:val="lightGray"/>
+          <w:lang w:val="af-ZA"/>
+        </w:rPr>
+        <w:t>Mertala &amp; Meriläinen, 2019</w:t>
+      </w:r>
+      <w:r>
+        <w:rPr>
+          <w:rFonts w:cs="Arial"/>
+          <w:color w:val="000000"/>
+          <w:szCs w:val="22"/>
+          <w:highlight w:val="lightGray"/>
+          <w:lang w:val="af-ZA"/>
+        </w:rPr>
+        <w:t>)</w:t>
+      </w:r>
+    </w:p>
+    <w:p>
+      <w:pPr>
+        <w:keepLines w:val="0"/>
+        <w:numPr>
+          <w:ilvl w:val="1"/>
+          <w:numId w:val="43"/>
+        </w:numPr>
+        <w:spacing w:after="0"/>
+        <w:contextualSpacing/>
+        <w:jc w:val="left"/>
+        <w:rPr>
+          <w:rFonts w:cs="Arial"/>
+          <w:color w:val="242021"/>
+          <w:szCs w:val="22"/>
+          <w:highlight w:val="lightGray"/>
+          <w:lang w:val="af-ZA"/>
+        </w:rPr>
+      </w:pPr>
+      <w:r>
+        <w:rPr>
+          <w:rFonts w:cs="Arial"/>
+          <w:color w:val="242021"/>
+          <w:szCs w:val="22"/>
+          <w:highlight w:val="lightGray"/>
+          <w:lang w:val="af-ZA"/>
+        </w:rPr>
+        <w:t>A Meta-Analysis of the Cognitive and Motivational Effects of Serious Games (</w:t>
+      </w:r>
+      <w:r>
+        <w:rPr>
+          <w:rFonts w:cs="Arial"/>
+          <w:szCs w:val="22"/>
+          <w:highlight w:val="lightGray"/>
+          <w:lang w:val="af-ZA"/>
+        </w:rPr>
+        <w:t>Wouters , Van Nimwegen, Van Oostendorp and Van der Spek, 2012</w:t>
+      </w:r>
+      <w:r>
+        <w:rPr>
+          <w:rFonts w:cs="Arial"/>
+          <w:color w:val="242021"/>
+          <w:szCs w:val="22"/>
+          <w:highlight w:val="lightGray"/>
+          <w:lang w:val="af-ZA"/>
+        </w:rPr>
+        <w:t>)</w:t>
+      </w:r>
+    </w:p>
+    <w:p>
+      <w:pPr>
+        <w:keepLines w:val="0"/>
+        <w:numPr>
+          <w:ilvl w:val="1"/>
+          <w:numId w:val="43"/>
+        </w:numPr>
+        <w:spacing w:after="0"/>
+        <w:contextualSpacing/>
+        <w:jc w:val="left"/>
+        <w:rPr>
+          <w:rFonts w:cs="Arial"/>
+          <w:szCs w:val="22"/>
+          <w:highlight w:val="lightGray"/>
+        </w:rPr>
+      </w:pPr>
+      <w:r>
+        <w:rPr>
+          <w:rFonts w:cs="Arial"/>
+          <w:bCs/>
+          <w:color w:val="000000"/>
+          <w:szCs w:val="22"/>
+          <w:highlight w:val="lightGray"/>
+          <w:lang w:val="af-ZA"/>
+        </w:rPr>
+        <w:t>Extensive childhood experience with Pokémon suggests eccentricity drives organization of visual cortex (Gomez</w:t>
+      </w:r>
+      <w:r>
+        <w:rPr>
+          <w:rFonts w:cs="Arial"/>
+          <w:color w:val="000000"/>
+          <w:szCs w:val="22"/>
+          <w:highlight w:val="lightGray"/>
+          <w:lang w:val="af-ZA"/>
+        </w:rPr>
+        <w:t xml:space="preserve">, </w:t>
+      </w:r>
+      <w:r>
+        <w:rPr>
+          <w:rFonts w:cs="Arial"/>
+          <w:bCs/>
+          <w:color w:val="000000"/>
+          <w:szCs w:val="22"/>
+          <w:highlight w:val="lightGray"/>
+          <w:lang w:val="af-ZA"/>
+        </w:rPr>
+        <w:t>Barnett</w:t>
+      </w:r>
+      <w:r>
+        <w:rPr>
+          <w:rFonts w:cs="Arial"/>
+          <w:color w:val="000000"/>
+          <w:szCs w:val="22"/>
+          <w:highlight w:val="lightGray"/>
+          <w:lang w:val="af-ZA"/>
+        </w:rPr>
+        <w:t xml:space="preserve">, </w:t>
+      </w:r>
+      <w:r>
+        <w:rPr>
+          <w:rFonts w:cs="Arial"/>
+          <w:bCs/>
+          <w:color w:val="000000"/>
+          <w:szCs w:val="22"/>
+          <w:highlight w:val="lightGray"/>
+          <w:lang w:val="af-ZA"/>
+        </w:rPr>
+        <w:t>Grill-Spector, 2019)</w:t>
+      </w:r>
+    </w:p>
+    <w:p>
+      <w:pPr>
+        <w:spacing w:after="0"/>
+      </w:pPr>
     </w:p>
     <w:p>
       <w:pPr>
@@ -4972,6 +6448,48 @@
       <w:r>
         <w:t>, wolfs den….</w:t>
       </w:r>
+    </w:p>
+    <w:p>
+      <w:pPr>
+        <w:spacing w:after="0"/>
+      </w:pPr>
+    </w:p>
+    <w:p>
+      <w:pPr>
+        <w:spacing w:after="0"/>
+        <w:rPr>
+          <w:rFonts w:cs="Arial"/>
+          <w:i/>
+          <w:noProof/>
+        </w:rPr>
+      </w:pPr>
+      <w:r>
+        <w:rPr>
+          <w:rFonts w:cs="Arial"/>
+          <w:i/>
+          <w:highlight w:val="lightGray"/>
+        </w:rPr>
+        <w:t xml:space="preserve">Annetta (2008:230) discusses multiple examples of these games, such as Discover Babylon and Quest Atlantis, that had been developed to immerse children and young adolescents in an academic environment. Further examples of the use of serious games have already had an impact on the military, medical and higher business education fields early in their conception and this trend continues to this day with most serious games being used within the medical fields specifically </w:t>
+      </w:r>
+      <w:r>
+        <w:rPr>
+          <w:rFonts w:cs="Arial"/>
+          <w:i/>
+          <w:noProof/>
+          <w:highlight w:val="lightGray"/>
+        </w:rPr>
+        <w:t>(Annetta, 2008:229).</w:t>
+      </w:r>
+    </w:p>
+    <w:p>
+      <w:pPr>
+        <w:spacing w:after="0"/>
+      </w:pPr>
+    </w:p>
+    <w:p>
+      <w:pPr>
+        <w:spacing w:after="0"/>
+      </w:pPr>
     </w:p>
     <w:p>
       <w:pPr>
@@ -5024,8 +6542,8 @@
       </w:r>
       <w:bookmarkEnd w:id="57"/>
     </w:p>
-    <w:bookmarkEnd w:id="37"/>
     <w:bookmarkEnd w:id="38"/>
+    <w:bookmarkEnd w:id="39"/>
     <w:p>
       <w:pPr>
         <w:pStyle w:val="EndNoteBibliography"/>
@@ -5276,7 +6794,7 @@
 </file>
 
 <file path=word/endnotes.xml><?xml version="1.0" encoding="utf-8"?>
-<w:endnotes xmlns:wpc="http://schemas.microsoft.com/office/word/2010/wordprocessingCanvas" xmlns:cx="http://schemas.microsoft.com/office/drawing/2014/chartex" xmlns:mc="http://schemas.openxmlformats.org/markup-compatibility/2006" xmlns:o="urn:schemas-microsoft-com:office:office" xmlns:r="http://schemas.openxmlformats.org/officeDocument/2006/relationships" xmlns:m="http://schemas.openxmlformats.org/officeDocument/2006/math" xmlns:v="urn:schemas-microsoft-com:vml" xmlns:wp14="http://schemas.microsoft.com/office/word/2010/wordprocessingDrawing" xmlns:wp="http://schemas.openxmlformats.org/drawingml/2006/wordprocessingDrawing" xmlns:w10="urn:schemas-microsoft-com:office:word" xmlns:w="http://schemas.openxmlformats.org/wordprocessingml/2006/main" xmlns:w14="http://schemas.microsoft.com/office/word/2010/wordml" xmlns:w15="http://schemas.microsoft.com/office/word/2012/wordml" xmlns:w16se="http://schemas.microsoft.com/office/word/2015/wordml/symex" xmlns:wpg="http://schemas.microsoft.com/office/word/2010/wordprocessingGroup" xmlns:wpi="http://schemas.microsoft.com/office/word/2010/wordprocessingInk" xmlns:wne="http://schemas.microsoft.com/office/word/2006/wordml" xmlns:wps="http://schemas.microsoft.com/office/word/2010/wordprocessingShape" mc:Ignorable="w14 w15 w16se wp14">
+<w:endnotes xmlns:wpc="http://schemas.microsoft.com/office/word/2010/wordprocessingCanvas" xmlns:cx="http://schemas.microsoft.com/office/drawing/2014/chartex" xmlns:cx1="http://schemas.microsoft.com/office/drawing/2015/9/8/chartex" xmlns:cx2="http://schemas.microsoft.com/office/drawing/2015/10/21/chartex" xmlns:mc="http://schemas.openxmlformats.org/markup-compatibility/2006" xmlns:o="urn:schemas-microsoft-com:office:office" xmlns:r="http://schemas.openxmlformats.org/officeDocument/2006/relationships" xmlns:m="http://schemas.openxmlformats.org/officeDocument/2006/math" xmlns:v="urn:schemas-microsoft-com:vml" xmlns:wp14="http://schemas.microsoft.com/office/word/2010/wordprocessingDrawing" xmlns:wp="http://schemas.openxmlformats.org/drawingml/2006/wordprocessingDrawing" xmlns:w10="urn:schemas-microsoft-com:office:word" xmlns:w="http://schemas.openxmlformats.org/wordprocessingml/2006/main" xmlns:w14="http://schemas.microsoft.com/office/word/2010/wordml" xmlns:w15="http://schemas.microsoft.com/office/word/2012/wordml" xmlns:w16se="http://schemas.microsoft.com/office/word/2015/wordml/symex" xmlns:wpg="http://schemas.microsoft.com/office/word/2010/wordprocessingGroup" xmlns:wpi="http://schemas.microsoft.com/office/word/2010/wordprocessingInk" xmlns:wne="http://schemas.microsoft.com/office/word/2006/wordml" xmlns:wps="http://schemas.microsoft.com/office/word/2010/wordprocessingShape" mc:Ignorable="w14 w15 w16se wp14">
   <w:endnote w:type="separator" w:id="-1">
     <w:p>
       <w:pPr>
@@ -5301,7 +6819,7 @@
 </file>
 
 <file path=word/footer1.xml><?xml version="1.0" encoding="utf-8"?>
-<w:ftr xmlns:wpc="http://schemas.microsoft.com/office/word/2010/wordprocessingCanvas" xmlns:cx="http://schemas.microsoft.com/office/drawing/2014/chartex" xmlns:mc="http://schemas.openxmlformats.org/markup-compatibility/2006" xmlns:o="urn:schemas-microsoft-com:office:office" xmlns:r="http://schemas.openxmlformats.org/officeDocument/2006/relationships" xmlns:m="http://schemas.openxmlformats.org/officeDocument/2006/math" xmlns:v="urn:schemas-microsoft-com:vml" xmlns:wp14="http://schemas.microsoft.com/office/word/2010/wordprocessingDrawing" xmlns:wp="http://schemas.openxmlformats.org/drawingml/2006/wordprocessingDrawing" xmlns:w10="urn:schemas-microsoft-com:office:word" xmlns:w="http://schemas.openxmlformats.org/wordprocessingml/2006/main" xmlns:w14="http://schemas.microsoft.com/office/word/2010/wordml" xmlns:w15="http://schemas.microsoft.com/office/word/2012/wordml" xmlns:w16se="http://schemas.microsoft.com/office/word/2015/wordml/symex" xmlns:wpg="http://schemas.microsoft.com/office/word/2010/wordprocessingGroup" xmlns:wpi="http://schemas.microsoft.com/office/word/2010/wordprocessingInk" xmlns:wne="http://schemas.microsoft.com/office/word/2006/wordml" xmlns:wps="http://schemas.microsoft.com/office/word/2010/wordprocessingShape" mc:Ignorable="w14 w15 w16se wp14">
+<w:ftr xmlns:wpc="http://schemas.microsoft.com/office/word/2010/wordprocessingCanvas" xmlns:cx="http://schemas.microsoft.com/office/drawing/2014/chartex" xmlns:cx1="http://schemas.microsoft.com/office/drawing/2015/9/8/chartex" xmlns:cx2="http://schemas.microsoft.com/office/drawing/2015/10/21/chartex" xmlns:mc="http://schemas.openxmlformats.org/markup-compatibility/2006" xmlns:o="urn:schemas-microsoft-com:office:office" xmlns:r="http://schemas.openxmlformats.org/officeDocument/2006/relationships" xmlns:m="http://schemas.openxmlformats.org/officeDocument/2006/math" xmlns:v="urn:schemas-microsoft-com:vml" xmlns:wp14="http://schemas.microsoft.com/office/word/2010/wordprocessingDrawing" xmlns:wp="http://schemas.openxmlformats.org/drawingml/2006/wordprocessingDrawing" xmlns:w10="urn:schemas-microsoft-com:office:word" xmlns:w="http://schemas.openxmlformats.org/wordprocessingml/2006/main" xmlns:w14="http://schemas.microsoft.com/office/word/2010/wordml" xmlns:w15="http://schemas.microsoft.com/office/word/2012/wordml" xmlns:w16se="http://schemas.microsoft.com/office/word/2015/wordml/symex" xmlns:wpg="http://schemas.microsoft.com/office/word/2010/wordprocessingGroup" xmlns:wpi="http://schemas.microsoft.com/office/word/2010/wordprocessingInk" xmlns:wne="http://schemas.microsoft.com/office/word/2006/wordml" xmlns:wps="http://schemas.microsoft.com/office/word/2010/wordprocessingShape" mc:Ignorable="w14 w15 w16se wp14">
   <w:p>
     <w:pPr>
       <w:pStyle w:val="Footer"/>
@@ -5342,7 +6860,7 @@
 </file>
 
 <file path=word/footer2.xml><?xml version="1.0" encoding="utf-8"?>
-<w:ftr xmlns:wpc="http://schemas.microsoft.com/office/word/2010/wordprocessingCanvas" xmlns:cx="http://schemas.microsoft.com/office/drawing/2014/chartex" xmlns:mc="http://schemas.openxmlformats.org/markup-compatibility/2006" xmlns:o="urn:schemas-microsoft-com:office:office" xmlns:r="http://schemas.openxmlformats.org/officeDocument/2006/relationships" xmlns:m="http://schemas.openxmlformats.org/officeDocument/2006/math" xmlns:v="urn:schemas-microsoft-com:vml" xmlns:wp14="http://schemas.microsoft.com/office/word/2010/wordprocessingDrawing" xmlns:wp="http://schemas.openxmlformats.org/drawingml/2006/wordprocessingDrawing" xmlns:w10="urn:schemas-microsoft-com:office:word" xmlns:w="http://schemas.openxmlformats.org/wordprocessingml/2006/main" xmlns:w14="http://schemas.microsoft.com/office/word/2010/wordml" xmlns:w15="http://schemas.microsoft.com/office/word/2012/wordml" xmlns:w16se="http://schemas.microsoft.com/office/word/2015/wordml/symex" xmlns:wpg="http://schemas.microsoft.com/office/word/2010/wordprocessingGroup" xmlns:wpi="http://schemas.microsoft.com/office/word/2010/wordprocessingInk" xmlns:wne="http://schemas.microsoft.com/office/word/2006/wordml" xmlns:wps="http://schemas.microsoft.com/office/word/2010/wordprocessingShape" mc:Ignorable="w14 w15 w16se wp14">
+<w:ftr xmlns:wpc="http://schemas.microsoft.com/office/word/2010/wordprocessingCanvas" xmlns:cx="http://schemas.microsoft.com/office/drawing/2014/chartex" xmlns:cx1="http://schemas.microsoft.com/office/drawing/2015/9/8/chartex" xmlns:cx2="http://schemas.microsoft.com/office/drawing/2015/10/21/chartex" xmlns:mc="http://schemas.openxmlformats.org/markup-compatibility/2006" xmlns:o="urn:schemas-microsoft-com:office:office" xmlns:r="http://schemas.openxmlformats.org/officeDocument/2006/relationships" xmlns:m="http://schemas.openxmlformats.org/officeDocument/2006/math" xmlns:v="urn:schemas-microsoft-com:vml" xmlns:wp14="http://schemas.microsoft.com/office/word/2010/wordprocessingDrawing" xmlns:wp="http://schemas.openxmlformats.org/drawingml/2006/wordprocessingDrawing" xmlns:w10="urn:schemas-microsoft-com:office:word" xmlns:w="http://schemas.openxmlformats.org/wordprocessingml/2006/main" xmlns:w14="http://schemas.microsoft.com/office/word/2010/wordml" xmlns:w15="http://schemas.microsoft.com/office/word/2012/wordml" xmlns:w16se="http://schemas.microsoft.com/office/word/2015/wordml/symex" xmlns:wpg="http://schemas.microsoft.com/office/word/2010/wordprocessingGroup" xmlns:wpi="http://schemas.microsoft.com/office/word/2010/wordprocessingInk" xmlns:wne="http://schemas.microsoft.com/office/word/2006/wordml" xmlns:wps="http://schemas.microsoft.com/office/word/2010/wordprocessingShape" mc:Ignorable="w14 w15 w16se wp14">
   <w:p>
     <w:pPr>
       <w:pStyle w:val="Footer"/>
@@ -5370,7 +6888,7 @@
         <w:rStyle w:val="PageNumber"/>
         <w:noProof/>
       </w:rPr>
-      <w:t>8</w:t>
+      <w:t>11</w:t>
     </w:r>
     <w:r>
       <w:rPr>
@@ -5383,7 +6901,7 @@
 </file>
 
 <file path=word/footnotes.xml><?xml version="1.0" encoding="utf-8"?>
-<w:footnotes xmlns:wpc="http://schemas.microsoft.com/office/word/2010/wordprocessingCanvas" xmlns:cx="http://schemas.microsoft.com/office/drawing/2014/chartex" xmlns:mc="http://schemas.openxmlformats.org/markup-compatibility/2006" xmlns:o="urn:schemas-microsoft-com:office:office" xmlns:r="http://schemas.openxmlformats.org/officeDocument/2006/relationships" xmlns:m="http://schemas.openxmlformats.org/officeDocument/2006/math" xmlns:v="urn:schemas-microsoft-com:vml" xmlns:wp14="http://schemas.microsoft.com/office/word/2010/wordprocessingDrawing" xmlns:wp="http://schemas.openxmlformats.org/drawingml/2006/wordprocessingDrawing" xmlns:w10="urn:schemas-microsoft-com:office:word" xmlns:w="http://schemas.openxmlformats.org/wordprocessingml/2006/main" xmlns:w14="http://schemas.microsoft.com/office/word/2010/wordml" xmlns:w15="http://schemas.microsoft.com/office/word/2012/wordml" xmlns:w16se="http://schemas.microsoft.com/office/word/2015/wordml/symex" xmlns:wpg="http://schemas.microsoft.com/office/word/2010/wordprocessingGroup" xmlns:wpi="http://schemas.microsoft.com/office/word/2010/wordprocessingInk" xmlns:wne="http://schemas.microsoft.com/office/word/2006/wordml" xmlns:wps="http://schemas.microsoft.com/office/word/2010/wordprocessingShape" mc:Ignorable="w14 w15 w16se wp14">
+<w:footnotes xmlns:wpc="http://schemas.microsoft.com/office/word/2010/wordprocessingCanvas" xmlns:cx="http://schemas.microsoft.com/office/drawing/2014/chartex" xmlns:cx1="http://schemas.microsoft.com/office/drawing/2015/9/8/chartex" xmlns:cx2="http://schemas.microsoft.com/office/drawing/2015/10/21/chartex" xmlns:mc="http://schemas.openxmlformats.org/markup-compatibility/2006" xmlns:o="urn:schemas-microsoft-com:office:office" xmlns:r="http://schemas.openxmlformats.org/officeDocument/2006/relationships" xmlns:m="http://schemas.openxmlformats.org/officeDocument/2006/math" xmlns:v="urn:schemas-microsoft-com:vml" xmlns:wp14="http://schemas.microsoft.com/office/word/2010/wordprocessingDrawing" xmlns:wp="http://schemas.openxmlformats.org/drawingml/2006/wordprocessingDrawing" xmlns:w10="urn:schemas-microsoft-com:office:word" xmlns:w="http://schemas.openxmlformats.org/wordprocessingml/2006/main" xmlns:w14="http://schemas.microsoft.com/office/word/2010/wordml" xmlns:w15="http://schemas.microsoft.com/office/word/2012/wordml" xmlns:w16se="http://schemas.microsoft.com/office/word/2015/wordml/symex" xmlns:wpg="http://schemas.microsoft.com/office/word/2010/wordprocessingGroup" xmlns:wpi="http://schemas.microsoft.com/office/word/2010/wordprocessingInk" xmlns:wne="http://schemas.microsoft.com/office/word/2006/wordml" xmlns:wps="http://schemas.microsoft.com/office/word/2010/wordprocessingShape" mc:Ignorable="w14 w15 w16se wp14">
   <w:footnote w:type="separator" w:id="-1">
     <w:p>
       <w:pPr>
@@ -5408,7 +6926,7 @@
 </file>
 
 <file path=word/header1.xml><?xml version="1.0" encoding="utf-8"?>
-<w:hdr xmlns:wpc="http://schemas.microsoft.com/office/word/2010/wordprocessingCanvas" xmlns:cx="http://schemas.microsoft.com/office/drawing/2014/chartex" xmlns:mc="http://schemas.openxmlformats.org/markup-compatibility/2006" xmlns:o="urn:schemas-microsoft-com:office:office" xmlns:r="http://schemas.openxmlformats.org/officeDocument/2006/relationships" xmlns:m="http://schemas.openxmlformats.org/officeDocument/2006/math" xmlns:v="urn:schemas-microsoft-com:vml" xmlns:wp14="http://schemas.microsoft.com/office/word/2010/wordprocessingDrawing" xmlns:wp="http://schemas.openxmlformats.org/drawingml/2006/wordprocessingDrawing" xmlns:w10="urn:schemas-microsoft-com:office:word" xmlns:w="http://schemas.openxmlformats.org/wordprocessingml/2006/main" xmlns:w14="http://schemas.microsoft.com/office/word/2010/wordml" xmlns:w15="http://schemas.microsoft.com/office/word/2012/wordml" xmlns:w16se="http://schemas.microsoft.com/office/word/2015/wordml/symex" xmlns:wpg="http://schemas.microsoft.com/office/word/2010/wordprocessingGroup" xmlns:wpi="http://schemas.microsoft.com/office/word/2010/wordprocessingInk" xmlns:wne="http://schemas.microsoft.com/office/word/2006/wordml" xmlns:wps="http://schemas.microsoft.com/office/word/2010/wordprocessingShape" mc:Ignorable="w14 w15 w16se wp14">
+<w:hdr xmlns:wpc="http://schemas.microsoft.com/office/word/2010/wordprocessingCanvas" xmlns:cx="http://schemas.microsoft.com/office/drawing/2014/chartex" xmlns:cx1="http://schemas.microsoft.com/office/drawing/2015/9/8/chartex" xmlns:cx2="http://schemas.microsoft.com/office/drawing/2015/10/21/chartex" xmlns:mc="http://schemas.openxmlformats.org/markup-compatibility/2006" xmlns:o="urn:schemas-microsoft-com:office:office" xmlns:r="http://schemas.openxmlformats.org/officeDocument/2006/relationships" xmlns:m="http://schemas.openxmlformats.org/officeDocument/2006/math" xmlns:v="urn:schemas-microsoft-com:vml" xmlns:wp14="http://schemas.microsoft.com/office/word/2010/wordprocessingDrawing" xmlns:wp="http://schemas.openxmlformats.org/drawingml/2006/wordprocessingDrawing" xmlns:w10="urn:schemas-microsoft-com:office:word" xmlns:w="http://schemas.openxmlformats.org/wordprocessingml/2006/main" xmlns:w14="http://schemas.microsoft.com/office/word/2010/wordml" xmlns:w15="http://schemas.microsoft.com/office/word/2012/wordml" xmlns:w16se="http://schemas.microsoft.com/office/word/2015/wordml/symex" xmlns:wpg="http://schemas.microsoft.com/office/word/2010/wordprocessingGroup" xmlns:wpi="http://schemas.microsoft.com/office/word/2010/wordprocessingInk" xmlns:wne="http://schemas.microsoft.com/office/word/2006/wordml" xmlns:wps="http://schemas.microsoft.com/office/word/2010/wordprocessingShape" mc:Ignorable="w14 w15 w16se wp14">
   <w:p>
     <w:pPr>
       <w:pStyle w:val="Header"/>
@@ -5416,7 +6934,7 @@
     <w:r>
       <w:rPr>
         <w:noProof/>
-        <w:lang w:eastAsia="en-ZA"/>
+        <w:lang w:val="en-GB" w:eastAsia="en-GB"/>
       </w:rPr>
       <w:drawing>
         <wp:anchor distT="0" distB="0" distL="114300" distR="114300" simplePos="0" relativeHeight="251658752" behindDoc="1" locked="0" layoutInCell="1" allowOverlap="1" wp14:anchorId="7FDC4F97" wp14:editId="41E645AC">
@@ -5483,7 +7001,7 @@
 </file>
 
 <file path=word/header2.xml><?xml version="1.0" encoding="utf-8"?>
-<w:hdr xmlns:wpc="http://schemas.microsoft.com/office/word/2010/wordprocessingCanvas" xmlns:cx="http://schemas.microsoft.com/office/drawing/2014/chartex" xmlns:mc="http://schemas.openxmlformats.org/markup-compatibility/2006" xmlns:o="urn:schemas-microsoft-com:office:office" xmlns:r="http://schemas.openxmlformats.org/officeDocument/2006/relationships" xmlns:m="http://schemas.openxmlformats.org/officeDocument/2006/math" xmlns:v="urn:schemas-microsoft-com:vml" xmlns:wp14="http://schemas.microsoft.com/office/word/2010/wordprocessingDrawing" xmlns:wp="http://schemas.openxmlformats.org/drawingml/2006/wordprocessingDrawing" xmlns:w10="urn:schemas-microsoft-com:office:word" xmlns:w="http://schemas.openxmlformats.org/wordprocessingml/2006/main" xmlns:w14="http://schemas.microsoft.com/office/word/2010/wordml" xmlns:w15="http://schemas.microsoft.com/office/word/2012/wordml" xmlns:w16se="http://schemas.microsoft.com/office/word/2015/wordml/symex" xmlns:wpg="http://schemas.microsoft.com/office/word/2010/wordprocessingGroup" xmlns:wpi="http://schemas.microsoft.com/office/word/2010/wordprocessingInk" xmlns:wne="http://schemas.microsoft.com/office/word/2006/wordml" xmlns:wps="http://schemas.microsoft.com/office/word/2010/wordprocessingShape" mc:Ignorable="w14 w15 w16se wp14">
+<w:hdr xmlns:wpc="http://schemas.microsoft.com/office/word/2010/wordprocessingCanvas" xmlns:cx="http://schemas.microsoft.com/office/drawing/2014/chartex" xmlns:cx1="http://schemas.microsoft.com/office/drawing/2015/9/8/chartex" xmlns:cx2="http://schemas.microsoft.com/office/drawing/2015/10/21/chartex" xmlns:mc="http://schemas.openxmlformats.org/markup-compatibility/2006" xmlns:o="urn:schemas-microsoft-com:office:office" xmlns:r="http://schemas.openxmlformats.org/officeDocument/2006/relationships" xmlns:m="http://schemas.openxmlformats.org/officeDocument/2006/math" xmlns:v="urn:schemas-microsoft-com:vml" xmlns:wp14="http://schemas.microsoft.com/office/word/2010/wordprocessingDrawing" xmlns:wp="http://schemas.openxmlformats.org/drawingml/2006/wordprocessingDrawing" xmlns:w10="urn:schemas-microsoft-com:office:word" xmlns:w="http://schemas.openxmlformats.org/wordprocessingml/2006/main" xmlns:w14="http://schemas.microsoft.com/office/word/2010/wordml" xmlns:w15="http://schemas.microsoft.com/office/word/2012/wordml" xmlns:w16se="http://schemas.microsoft.com/office/word/2015/wordml/symex" xmlns:wpg="http://schemas.microsoft.com/office/word/2010/wordprocessingGroup" xmlns:wpi="http://schemas.microsoft.com/office/word/2010/wordprocessingInk" xmlns:wne="http://schemas.microsoft.com/office/word/2006/wordml" xmlns:wps="http://schemas.microsoft.com/office/word/2010/wordprocessingShape" mc:Ignorable="w14 w15 w16se wp14">
   <w:p>
     <w:pPr>
       <w:pStyle w:val="Header"/>
@@ -5493,7 +7011,7 @@
 </file>
 
 <file path=word/numbering.xml><?xml version="1.0" encoding="utf-8"?>
-<w:numbering xmlns:wpc="http://schemas.microsoft.com/office/word/2010/wordprocessingCanvas" xmlns:cx="http://schemas.microsoft.com/office/drawing/2014/chartex" xmlns:mc="http://schemas.openxmlformats.org/markup-compatibility/2006" xmlns:o="urn:schemas-microsoft-com:office:office" xmlns:r="http://schemas.openxmlformats.org/officeDocument/2006/relationships" xmlns:m="http://schemas.openxmlformats.org/officeDocument/2006/math" xmlns:v="urn:schemas-microsoft-com:vml" xmlns:wp14="http://schemas.microsoft.com/office/word/2010/wordprocessingDrawing" xmlns:wp="http://schemas.openxmlformats.org/drawingml/2006/wordprocessingDrawing" xmlns:w10="urn:schemas-microsoft-com:office:word" xmlns:w="http://schemas.openxmlformats.org/wordprocessingml/2006/main" xmlns:w14="http://schemas.microsoft.com/office/word/2010/wordml" xmlns:w15="http://schemas.microsoft.com/office/word/2012/wordml" xmlns:w16se="http://schemas.microsoft.com/office/word/2015/wordml/symex" xmlns:wpg="http://schemas.microsoft.com/office/word/2010/wordprocessingGroup" xmlns:wpi="http://schemas.microsoft.com/office/word/2010/wordprocessingInk" xmlns:wne="http://schemas.microsoft.com/office/word/2006/wordml" xmlns:wps="http://schemas.microsoft.com/office/word/2010/wordprocessingShape" mc:Ignorable="w14 w15 w16se wp14">
+<w:numbering xmlns:wpc="http://schemas.microsoft.com/office/word/2010/wordprocessingCanvas" xmlns:cx="http://schemas.microsoft.com/office/drawing/2014/chartex" xmlns:cx1="http://schemas.microsoft.com/office/drawing/2015/9/8/chartex" xmlns:cx2="http://schemas.microsoft.com/office/drawing/2015/10/21/chartex" xmlns:mc="http://schemas.openxmlformats.org/markup-compatibility/2006" xmlns:o="urn:schemas-microsoft-com:office:office" xmlns:r="http://schemas.openxmlformats.org/officeDocument/2006/relationships" xmlns:m="http://schemas.openxmlformats.org/officeDocument/2006/math" xmlns:v="urn:schemas-microsoft-com:vml" xmlns:wp14="http://schemas.microsoft.com/office/word/2010/wordprocessingDrawing" xmlns:wp="http://schemas.openxmlformats.org/drawingml/2006/wordprocessingDrawing" xmlns:w10="urn:schemas-microsoft-com:office:word" xmlns:w="http://schemas.openxmlformats.org/wordprocessingml/2006/main" xmlns:w14="http://schemas.microsoft.com/office/word/2010/wordml" xmlns:w15="http://schemas.microsoft.com/office/word/2012/wordml" xmlns:w16se="http://schemas.microsoft.com/office/word/2015/wordml/symex" xmlns:wpg="http://schemas.microsoft.com/office/word/2010/wordprocessingGroup" xmlns:wpi="http://schemas.microsoft.com/office/word/2010/wordprocessingInk" xmlns:wne="http://schemas.microsoft.com/office/word/2006/wordml" xmlns:wps="http://schemas.microsoft.com/office/word/2010/wordprocessingShape" mc:Ignorable="w14 w15 w16se wp14">
   <w:abstractNum w:abstractNumId="0" w15:restartNumberingAfterBreak="0">
     <w:nsid w:val="FFFFFF7F"/>
     <w:multiLevelType w:val="singleLevel"/>
@@ -6497,6 +8015,119 @@
     </w:lvl>
   </w:abstractNum>
   <w:abstractNum w:abstractNumId="15" w15:restartNumberingAfterBreak="0">
+    <w:nsid w:val="0C524C5D"/>
+    <w:multiLevelType w:val="hybridMultilevel"/>
+    <w:tmpl w:val="C13EE6A4"/>
+    <w:lvl w:ilvl="0" w:tplc="08090001">
+      <w:start w:val="1"/>
+      <w:numFmt w:val="bullet"/>
+      <w:lvlText w:val=""/>
+      <w:lvlJc w:val="left"/>
+      <w:pPr>
+        <w:ind w:left="360" w:hanging="360"/>
+      </w:pPr>
+      <w:rPr>
+        <w:rFonts w:ascii="Symbol" w:hAnsi="Symbol" w:hint="default"/>
+      </w:rPr>
+    </w:lvl>
+    <w:lvl w:ilvl="1" w:tplc="08090003">
+      <w:start w:val="1"/>
+      <w:numFmt w:val="bullet"/>
+      <w:lvlText w:val="o"/>
+      <w:lvlJc w:val="left"/>
+      <w:pPr>
+        <w:ind w:left="1080" w:hanging="360"/>
+      </w:pPr>
+      <w:rPr>
+        <w:rFonts w:ascii="Courier New" w:hAnsi="Courier New" w:cs="Courier New" w:hint="default"/>
+      </w:rPr>
+    </w:lvl>
+    <w:lvl w:ilvl="2" w:tplc="08090005" w:tentative="1">
+      <w:start w:val="1"/>
+      <w:numFmt w:val="bullet"/>
+      <w:lvlText w:val=""/>
+      <w:lvlJc w:val="left"/>
+      <w:pPr>
+        <w:ind w:left="1800" w:hanging="360"/>
+      </w:pPr>
+      <w:rPr>
+        <w:rFonts w:ascii="Wingdings" w:hAnsi="Wingdings" w:hint="default"/>
+      </w:rPr>
+    </w:lvl>
+    <w:lvl w:ilvl="3" w:tplc="08090001" w:tentative="1">
+      <w:start w:val="1"/>
+      <w:numFmt w:val="bullet"/>
+      <w:lvlText w:val=""/>
+      <w:lvlJc w:val="left"/>
+      <w:pPr>
+        <w:ind w:left="2520" w:hanging="360"/>
+      </w:pPr>
+      <w:rPr>
+        <w:rFonts w:ascii="Symbol" w:hAnsi="Symbol" w:hint="default"/>
+      </w:rPr>
+    </w:lvl>
+    <w:lvl w:ilvl="4" w:tplc="08090003" w:tentative="1">
+      <w:start w:val="1"/>
+      <w:numFmt w:val="bullet"/>
+      <w:lvlText w:val="o"/>
+      <w:lvlJc w:val="left"/>
+      <w:pPr>
+        <w:ind w:left="3240" w:hanging="360"/>
+      </w:pPr>
+      <w:rPr>
+        <w:rFonts w:ascii="Courier New" w:hAnsi="Courier New" w:cs="Courier New" w:hint="default"/>
+      </w:rPr>
+    </w:lvl>
+    <w:lvl w:ilvl="5" w:tplc="08090005" w:tentative="1">
+      <w:start w:val="1"/>
+      <w:numFmt w:val="bullet"/>
+      <w:lvlText w:val=""/>
+      <w:lvlJc w:val="left"/>
+      <w:pPr>
+        <w:ind w:left="3960" w:hanging="360"/>
+      </w:pPr>
+      <w:rPr>
+        <w:rFonts w:ascii="Wingdings" w:hAnsi="Wingdings" w:hint="default"/>
+      </w:rPr>
+    </w:lvl>
+    <w:lvl w:ilvl="6" w:tplc="08090001" w:tentative="1">
+      <w:start w:val="1"/>
+      <w:numFmt w:val="bullet"/>
+      <w:lvlText w:val=""/>
+      <w:lvlJc w:val="left"/>
+      <w:pPr>
+        <w:ind w:left="4680" w:hanging="360"/>
+      </w:pPr>
+      <w:rPr>
+        <w:rFonts w:ascii="Symbol" w:hAnsi="Symbol" w:hint="default"/>
+      </w:rPr>
+    </w:lvl>
+    <w:lvl w:ilvl="7" w:tplc="08090003" w:tentative="1">
+      <w:start w:val="1"/>
+      <w:numFmt w:val="bullet"/>
+      <w:lvlText w:val="o"/>
+      <w:lvlJc w:val="left"/>
+      <w:pPr>
+        <w:ind w:left="5400" w:hanging="360"/>
+      </w:pPr>
+      <w:rPr>
+        <w:rFonts w:ascii="Courier New" w:hAnsi="Courier New" w:cs="Courier New" w:hint="default"/>
+      </w:rPr>
+    </w:lvl>
+    <w:lvl w:ilvl="8" w:tplc="08090005" w:tentative="1">
+      <w:start w:val="1"/>
+      <w:numFmt w:val="bullet"/>
+      <w:lvlText w:val=""/>
+      <w:lvlJc w:val="left"/>
+      <w:pPr>
+        <w:ind w:left="6120" w:hanging="360"/>
+      </w:pPr>
+      <w:rPr>
+        <w:rFonts w:ascii="Wingdings" w:hAnsi="Wingdings" w:hint="default"/>
+      </w:rPr>
+    </w:lvl>
+  </w:abstractNum>
+  <w:abstractNum w:abstractNumId="16" w15:restartNumberingAfterBreak="0">
     <w:nsid w:val="0D1635CF"/>
     <w:multiLevelType w:val="multilevel"/>
     <w:tmpl w:val="543A8A3C"/>
@@ -6587,7 +8218,120 @@
       </w:pPr>
     </w:lvl>
   </w:abstractNum>
-  <w:abstractNum w:abstractNumId="16" w15:restartNumberingAfterBreak="0">
+  <w:abstractNum w:abstractNumId="17" w15:restartNumberingAfterBreak="0">
+    <w:nsid w:val="14455A04"/>
+    <w:multiLevelType w:val="hybridMultilevel"/>
+    <w:tmpl w:val="4A8094AE"/>
+    <w:lvl w:ilvl="0" w:tplc="08090001">
+      <w:start w:val="1"/>
+      <w:numFmt w:val="bullet"/>
+      <w:lvlText w:val=""/>
+      <w:lvlJc w:val="left"/>
+      <w:pPr>
+        <w:ind w:left="360" w:hanging="360"/>
+      </w:pPr>
+      <w:rPr>
+        <w:rFonts w:ascii="Symbol" w:hAnsi="Symbol" w:hint="default"/>
+      </w:rPr>
+    </w:lvl>
+    <w:lvl w:ilvl="1" w:tplc="08090003">
+      <w:start w:val="1"/>
+      <w:numFmt w:val="bullet"/>
+      <w:lvlText w:val="o"/>
+      <w:lvlJc w:val="left"/>
+      <w:pPr>
+        <w:ind w:left="1080" w:hanging="360"/>
+      </w:pPr>
+      <w:rPr>
+        <w:rFonts w:ascii="Courier New" w:hAnsi="Courier New" w:cs="Courier New" w:hint="default"/>
+      </w:rPr>
+    </w:lvl>
+    <w:lvl w:ilvl="2" w:tplc="08090005" w:tentative="1">
+      <w:start w:val="1"/>
+      <w:numFmt w:val="bullet"/>
+      <w:lvlText w:val=""/>
+      <w:lvlJc w:val="left"/>
+      <w:pPr>
+        <w:ind w:left="1800" w:hanging="360"/>
+      </w:pPr>
+      <w:rPr>
+        <w:rFonts w:ascii="Wingdings" w:hAnsi="Wingdings" w:hint="default"/>
+      </w:rPr>
+    </w:lvl>
+    <w:lvl w:ilvl="3" w:tplc="08090001" w:tentative="1">
+      <w:start w:val="1"/>
+      <w:numFmt w:val="bullet"/>
+      <w:lvlText w:val=""/>
+      <w:lvlJc w:val="left"/>
+      <w:pPr>
+        <w:ind w:left="2520" w:hanging="360"/>
+      </w:pPr>
+      <w:rPr>
+        <w:rFonts w:ascii="Symbol" w:hAnsi="Symbol" w:hint="default"/>
+      </w:rPr>
+    </w:lvl>
+    <w:lvl w:ilvl="4" w:tplc="08090003" w:tentative="1">
+      <w:start w:val="1"/>
+      <w:numFmt w:val="bullet"/>
+      <w:lvlText w:val="o"/>
+      <w:lvlJc w:val="left"/>
+      <w:pPr>
+        <w:ind w:left="3240" w:hanging="360"/>
+      </w:pPr>
+      <w:rPr>
+        <w:rFonts w:ascii="Courier New" w:hAnsi="Courier New" w:cs="Courier New" w:hint="default"/>
+      </w:rPr>
+    </w:lvl>
+    <w:lvl w:ilvl="5" w:tplc="08090005" w:tentative="1">
+      <w:start w:val="1"/>
+      <w:numFmt w:val="bullet"/>
+      <w:lvlText w:val=""/>
+      <w:lvlJc w:val="left"/>
+      <w:pPr>
+        <w:ind w:left="3960" w:hanging="360"/>
+      </w:pPr>
+      <w:rPr>
+        <w:rFonts w:ascii="Wingdings" w:hAnsi="Wingdings" w:hint="default"/>
+      </w:rPr>
+    </w:lvl>
+    <w:lvl w:ilvl="6" w:tplc="08090001" w:tentative="1">
+      <w:start w:val="1"/>
+      <w:numFmt w:val="bullet"/>
+      <w:lvlText w:val=""/>
+      <w:lvlJc w:val="left"/>
+      <w:pPr>
+        <w:ind w:left="4680" w:hanging="360"/>
+      </w:pPr>
+      <w:rPr>
+        <w:rFonts w:ascii="Symbol" w:hAnsi="Symbol" w:hint="default"/>
+      </w:rPr>
+    </w:lvl>
+    <w:lvl w:ilvl="7" w:tplc="08090003" w:tentative="1">
+      <w:start w:val="1"/>
+      <w:numFmt w:val="bullet"/>
+      <w:lvlText w:val="o"/>
+      <w:lvlJc w:val="left"/>
+      <w:pPr>
+        <w:ind w:left="5400" w:hanging="360"/>
+      </w:pPr>
+      <w:rPr>
+        <w:rFonts w:ascii="Courier New" w:hAnsi="Courier New" w:cs="Courier New" w:hint="default"/>
+      </w:rPr>
+    </w:lvl>
+    <w:lvl w:ilvl="8" w:tplc="08090005" w:tentative="1">
+      <w:start w:val="1"/>
+      <w:numFmt w:val="bullet"/>
+      <w:lvlText w:val=""/>
+      <w:lvlJc w:val="left"/>
+      <w:pPr>
+        <w:ind w:left="6120" w:hanging="360"/>
+      </w:pPr>
+      <w:rPr>
+        <w:rFonts w:ascii="Wingdings" w:hAnsi="Wingdings" w:hint="default"/>
+      </w:rPr>
+    </w:lvl>
+  </w:abstractNum>
+  <w:abstractNum w:abstractNumId="18" w15:restartNumberingAfterBreak="0">
     <w:nsid w:val="261777EE"/>
     <w:multiLevelType w:val="hybridMultilevel"/>
     <w:tmpl w:val="6F300EC6"/>
@@ -6700,7 +8444,7 @@
       </w:rPr>
     </w:lvl>
   </w:abstractNum>
-  <w:abstractNum w:abstractNumId="17" w15:restartNumberingAfterBreak="0">
+  <w:abstractNum w:abstractNumId="19" w15:restartNumberingAfterBreak="0">
     <w:nsid w:val="280F79E0"/>
     <w:multiLevelType w:val="hybridMultilevel"/>
     <w:tmpl w:val="ADECC116"/>
@@ -6813,7 +8557,7 @@
       </w:rPr>
     </w:lvl>
   </w:abstractNum>
-  <w:abstractNum w:abstractNumId="18" w15:restartNumberingAfterBreak="0">
+  <w:abstractNum w:abstractNumId="20" w15:restartNumberingAfterBreak="0">
     <w:nsid w:val="2EC754A2"/>
     <w:multiLevelType w:val="hybridMultilevel"/>
     <w:tmpl w:val="30A47BB2"/>
@@ -6899,7 +8643,7 @@
       </w:pPr>
     </w:lvl>
   </w:abstractNum>
-  <w:abstractNum w:abstractNumId="19" w15:restartNumberingAfterBreak="0">
+  <w:abstractNum w:abstractNumId="21" w15:restartNumberingAfterBreak="0">
     <w:nsid w:val="35E25504"/>
     <w:multiLevelType w:val="hybridMultilevel"/>
     <w:tmpl w:val="76587892"/>
@@ -7016,7 +8760,7 @@
       </w:pPr>
     </w:lvl>
   </w:abstractNum>
-  <w:abstractNum w:abstractNumId="20" w15:restartNumberingAfterBreak="0">
+  <w:abstractNum w:abstractNumId="22" w15:restartNumberingAfterBreak="0">
     <w:nsid w:val="363B4657"/>
     <w:multiLevelType w:val="multilevel"/>
     <w:tmpl w:val="04090023"/>
@@ -7131,7 +8875,7 @@
       </w:pPr>
     </w:lvl>
   </w:abstractNum>
-  <w:abstractNum w:abstractNumId="21" w15:restartNumberingAfterBreak="0">
+  <w:abstractNum w:abstractNumId="23" w15:restartNumberingAfterBreak="0">
     <w:nsid w:val="38EC7E45"/>
     <w:multiLevelType w:val="hybridMultilevel"/>
     <w:tmpl w:val="DD22010E"/>
@@ -7221,7 +8965,7 @@
       </w:pPr>
     </w:lvl>
   </w:abstractNum>
-  <w:abstractNum w:abstractNumId="22" w15:restartNumberingAfterBreak="0">
+  <w:abstractNum w:abstractNumId="24" w15:restartNumberingAfterBreak="0">
     <w:nsid w:val="3AC14861"/>
     <w:multiLevelType w:val="hybridMultilevel"/>
     <w:tmpl w:val="EB70DBDC"/>
@@ -7307,7 +9051,7 @@
       </w:pPr>
     </w:lvl>
   </w:abstractNum>
-  <w:abstractNum w:abstractNumId="23" w15:restartNumberingAfterBreak="0">
+  <w:abstractNum w:abstractNumId="25" w15:restartNumberingAfterBreak="0">
     <w:nsid w:val="3C2920CF"/>
     <w:multiLevelType w:val="hybridMultilevel"/>
     <w:tmpl w:val="6198A07E"/>
@@ -7393,7 +9137,7 @@
       </w:pPr>
     </w:lvl>
   </w:abstractNum>
-  <w:abstractNum w:abstractNumId="24" w15:restartNumberingAfterBreak="0">
+  <w:abstractNum w:abstractNumId="26" w15:restartNumberingAfterBreak="0">
     <w:nsid w:val="3D180908"/>
     <w:multiLevelType w:val="hybridMultilevel"/>
     <w:tmpl w:val="A066F2B8"/>
@@ -7506,7 +9250,7 @@
       </w:rPr>
     </w:lvl>
   </w:abstractNum>
-  <w:abstractNum w:abstractNumId="25" w15:restartNumberingAfterBreak="0">
+  <w:abstractNum w:abstractNumId="27" w15:restartNumberingAfterBreak="0">
     <w:nsid w:val="4132599B"/>
     <w:multiLevelType w:val="multilevel"/>
     <w:tmpl w:val="12BCFC3A"/>
@@ -7623,7 +9367,120 @@
       </w:rPr>
     </w:lvl>
   </w:abstractNum>
-  <w:abstractNum w:abstractNumId="26" w15:restartNumberingAfterBreak="0">
+  <w:abstractNum w:abstractNumId="28" w15:restartNumberingAfterBreak="0">
+    <w:nsid w:val="41F528D1"/>
+    <w:multiLevelType w:val="hybridMultilevel"/>
+    <w:tmpl w:val="0CD4A68E"/>
+    <w:lvl w:ilvl="0" w:tplc="08090001">
+      <w:start w:val="1"/>
+      <w:numFmt w:val="bullet"/>
+      <w:lvlText w:val=""/>
+      <w:lvlJc w:val="left"/>
+      <w:pPr>
+        <w:ind w:left="720" w:hanging="360"/>
+      </w:pPr>
+      <w:rPr>
+        <w:rFonts w:ascii="Symbol" w:hAnsi="Symbol" w:hint="default"/>
+      </w:rPr>
+    </w:lvl>
+    <w:lvl w:ilvl="1" w:tplc="08090003">
+      <w:start w:val="1"/>
+      <w:numFmt w:val="bullet"/>
+      <w:lvlText w:val="o"/>
+      <w:lvlJc w:val="left"/>
+      <w:pPr>
+        <w:ind w:left="1440" w:hanging="360"/>
+      </w:pPr>
+      <w:rPr>
+        <w:rFonts w:ascii="Courier New" w:hAnsi="Courier New" w:cs="Courier New" w:hint="default"/>
+      </w:rPr>
+    </w:lvl>
+    <w:lvl w:ilvl="2" w:tplc="08090005" w:tentative="1">
+      <w:start w:val="1"/>
+      <w:numFmt w:val="bullet"/>
+      <w:lvlText w:val=""/>
+      <w:lvlJc w:val="left"/>
+      <w:pPr>
+        <w:ind w:left="2160" w:hanging="360"/>
+      </w:pPr>
+      <w:rPr>
+        <w:rFonts w:ascii="Wingdings" w:hAnsi="Wingdings" w:hint="default"/>
+      </w:rPr>
+    </w:lvl>
+    <w:lvl w:ilvl="3" w:tplc="08090001" w:tentative="1">
+      <w:start w:val="1"/>
+      <w:numFmt w:val="bullet"/>
+      <w:lvlText w:val=""/>
+      <w:lvlJc w:val="left"/>
+      <w:pPr>
+        <w:ind w:left="2880" w:hanging="360"/>
+      </w:pPr>
+      <w:rPr>
+        <w:rFonts w:ascii="Symbol" w:hAnsi="Symbol" w:hint="default"/>
+      </w:rPr>
+    </w:lvl>
+    <w:lvl w:ilvl="4" w:tplc="08090003" w:tentative="1">
+      <w:start w:val="1"/>
+      <w:numFmt w:val="bullet"/>
+      <w:lvlText w:val="o"/>
+      <w:lvlJc w:val="left"/>
+      <w:pPr>
+        <w:ind w:left="3600" w:hanging="360"/>
+      </w:pPr>
+      <w:rPr>
+        <w:rFonts w:ascii="Courier New" w:hAnsi="Courier New" w:cs="Courier New" w:hint="default"/>
+      </w:rPr>
+    </w:lvl>
+    <w:lvl w:ilvl="5" w:tplc="08090005" w:tentative="1">
+      <w:start w:val="1"/>
+      <w:numFmt w:val="bullet"/>
+      <w:lvlText w:val=""/>
+      <w:lvlJc w:val="left"/>
+      <w:pPr>
+        <w:ind w:left="4320" w:hanging="360"/>
+      </w:pPr>
+      <w:rPr>
+        <w:rFonts w:ascii="Wingdings" w:hAnsi="Wingdings" w:hint="default"/>
+      </w:rPr>
+    </w:lvl>
+    <w:lvl w:ilvl="6" w:tplc="08090001" w:tentative="1">
+      <w:start w:val="1"/>
+      <w:numFmt w:val="bullet"/>
+      <w:lvlText w:val=""/>
+      <w:lvlJc w:val="left"/>
+      <w:pPr>
+        <w:ind w:left="5040" w:hanging="360"/>
+      </w:pPr>
+      <w:rPr>
+        <w:rFonts w:ascii="Symbol" w:hAnsi="Symbol" w:hint="default"/>
+      </w:rPr>
+    </w:lvl>
+    <w:lvl w:ilvl="7" w:tplc="08090003" w:tentative="1">
+      <w:start w:val="1"/>
+      <w:numFmt w:val="bullet"/>
+      <w:lvlText w:val="o"/>
+      <w:lvlJc w:val="left"/>
+      <w:pPr>
+        <w:ind w:left="5760" w:hanging="360"/>
+      </w:pPr>
+      <w:rPr>
+        <w:rFonts w:ascii="Courier New" w:hAnsi="Courier New" w:cs="Courier New" w:hint="default"/>
+      </w:rPr>
+    </w:lvl>
+    <w:lvl w:ilvl="8" w:tplc="08090005" w:tentative="1">
+      <w:start w:val="1"/>
+      <w:numFmt w:val="bullet"/>
+      <w:lvlText w:val=""/>
+      <w:lvlJc w:val="left"/>
+      <w:pPr>
+        <w:ind w:left="6480" w:hanging="360"/>
+      </w:pPr>
+      <w:rPr>
+        <w:rFonts w:ascii="Wingdings" w:hAnsi="Wingdings" w:hint="default"/>
+      </w:rPr>
+    </w:lvl>
+  </w:abstractNum>
+  <w:abstractNum w:abstractNumId="29" w15:restartNumberingAfterBreak="0">
     <w:nsid w:val="440C3A70"/>
     <w:multiLevelType w:val="multilevel"/>
     <w:tmpl w:val="F9FA7A42"/>
@@ -7740,7 +9597,7 @@
       </w:rPr>
     </w:lvl>
   </w:abstractNum>
-  <w:abstractNum w:abstractNumId="27" w15:restartNumberingAfterBreak="0">
+  <w:abstractNum w:abstractNumId="30" w15:restartNumberingAfterBreak="0">
     <w:nsid w:val="45300A9F"/>
     <w:multiLevelType w:val="hybridMultilevel"/>
     <w:tmpl w:val="2FFAE76E"/>
@@ -7853,7 +9710,7 @@
       </w:rPr>
     </w:lvl>
   </w:abstractNum>
-  <w:abstractNum w:abstractNumId="28" w15:restartNumberingAfterBreak="0">
+  <w:abstractNum w:abstractNumId="31" w15:restartNumberingAfterBreak="0">
     <w:nsid w:val="515903D0"/>
     <w:multiLevelType w:val="hybridMultilevel"/>
     <w:tmpl w:val="8F7049C2"/>
@@ -7966,7 +9823,7 @@
       </w:rPr>
     </w:lvl>
   </w:abstractNum>
-  <w:abstractNum w:abstractNumId="29" w15:restartNumberingAfterBreak="0">
+  <w:abstractNum w:abstractNumId="32" w15:restartNumberingAfterBreak="0">
     <w:nsid w:val="58266A85"/>
     <w:multiLevelType w:val="hybridMultilevel"/>
     <w:tmpl w:val="7E1EED52"/>
@@ -8086,7 +9943,7 @@
       </w:pPr>
     </w:lvl>
   </w:abstractNum>
-  <w:abstractNum w:abstractNumId="30" w15:restartNumberingAfterBreak="0">
+  <w:abstractNum w:abstractNumId="33" w15:restartNumberingAfterBreak="0">
     <w:nsid w:val="5F824BA4"/>
     <w:multiLevelType w:val="multilevel"/>
     <w:tmpl w:val="0409001F"/>
@@ -8200,7 +10057,7 @@
       </w:pPr>
     </w:lvl>
   </w:abstractNum>
-  <w:abstractNum w:abstractNumId="31" w15:restartNumberingAfterBreak="0">
+  <w:abstractNum w:abstractNumId="34" w15:restartNumberingAfterBreak="0">
     <w:nsid w:val="6227311F"/>
     <w:multiLevelType w:val="hybridMultilevel"/>
     <w:tmpl w:val="54162868"/>
@@ -8314,7 +10171,7 @@
       </w:rPr>
     </w:lvl>
   </w:abstractNum>
-  <w:abstractNum w:abstractNumId="32" w15:restartNumberingAfterBreak="0">
+  <w:abstractNum w:abstractNumId="35" w15:restartNumberingAfterBreak="0">
     <w:nsid w:val="62923DA0"/>
     <w:multiLevelType w:val="multilevel"/>
     <w:tmpl w:val="51E2D3B8"/>
@@ -8436,7 +10293,7 @@
       </w:pPr>
     </w:lvl>
   </w:abstractNum>
-  <w:abstractNum w:abstractNumId="33" w15:restartNumberingAfterBreak="0">
+  <w:abstractNum w:abstractNumId="36" w15:restartNumberingAfterBreak="0">
     <w:nsid w:val="69C62422"/>
     <w:multiLevelType w:val="hybridMultilevel"/>
     <w:tmpl w:val="2F74E71C"/>
@@ -8553,7 +10410,7 @@
       </w:pPr>
     </w:lvl>
   </w:abstractNum>
-  <w:abstractNum w:abstractNumId="34" w15:restartNumberingAfterBreak="0">
+  <w:abstractNum w:abstractNumId="37" w15:restartNumberingAfterBreak="0">
     <w:nsid w:val="6A6E5454"/>
     <w:multiLevelType w:val="hybridMultilevel"/>
     <w:tmpl w:val="E752BDC2"/>
@@ -8666,7 +10523,7 @@
       </w:rPr>
     </w:lvl>
   </w:abstractNum>
-  <w:abstractNum w:abstractNumId="35" w15:restartNumberingAfterBreak="0">
+  <w:abstractNum w:abstractNumId="38" w15:restartNumberingAfterBreak="0">
     <w:nsid w:val="713E2699"/>
     <w:multiLevelType w:val="multilevel"/>
     <w:tmpl w:val="0FCC8A88"/>
@@ -8783,7 +10640,7 @@
       </w:rPr>
     </w:lvl>
   </w:abstractNum>
-  <w:abstractNum w:abstractNumId="36" w15:restartNumberingAfterBreak="0">
+  <w:abstractNum w:abstractNumId="39" w15:restartNumberingAfterBreak="0">
     <w:nsid w:val="759B1DC7"/>
     <w:multiLevelType w:val="hybridMultilevel"/>
     <w:tmpl w:val="0292E432"/>
@@ -8869,7 +10726,7 @@
       </w:pPr>
     </w:lvl>
   </w:abstractNum>
-  <w:abstractNum w:abstractNumId="37" w15:restartNumberingAfterBreak="0">
+  <w:abstractNum w:abstractNumId="40" w15:restartNumberingAfterBreak="0">
     <w:nsid w:val="75AE6293"/>
     <w:multiLevelType w:val="hybridMultilevel"/>
     <w:tmpl w:val="7CAEA878"/>
@@ -8982,7 +10839,7 @@
       </w:rPr>
     </w:lvl>
   </w:abstractNum>
-  <w:abstractNum w:abstractNumId="38" w15:restartNumberingAfterBreak="0">
+  <w:abstractNum w:abstractNumId="41" w15:restartNumberingAfterBreak="0">
     <w:nsid w:val="77CB6897"/>
     <w:multiLevelType w:val="hybridMultilevel"/>
     <w:tmpl w:val="7D78F938"/>
@@ -9095,7 +10952,120 @@
       </w:rPr>
     </w:lvl>
   </w:abstractNum>
-  <w:abstractNum w:abstractNumId="39" w15:restartNumberingAfterBreak="0">
+  <w:abstractNum w:abstractNumId="42" w15:restartNumberingAfterBreak="0">
+    <w:nsid w:val="793D7AC3"/>
+    <w:multiLevelType w:val="hybridMultilevel"/>
+    <w:tmpl w:val="B1B8921C"/>
+    <w:lvl w:ilvl="0" w:tplc="08090001">
+      <w:start w:val="1"/>
+      <w:numFmt w:val="bullet"/>
+      <w:lvlText w:val=""/>
+      <w:lvlJc w:val="left"/>
+      <w:pPr>
+        <w:ind w:left="360" w:hanging="360"/>
+      </w:pPr>
+      <w:rPr>
+        <w:rFonts w:ascii="Symbol" w:hAnsi="Symbol" w:hint="default"/>
+      </w:rPr>
+    </w:lvl>
+    <w:lvl w:ilvl="1" w:tplc="08090003">
+      <w:start w:val="1"/>
+      <w:numFmt w:val="bullet"/>
+      <w:lvlText w:val="o"/>
+      <w:lvlJc w:val="left"/>
+      <w:pPr>
+        <w:ind w:left="1080" w:hanging="360"/>
+      </w:pPr>
+      <w:rPr>
+        <w:rFonts w:ascii="Courier New" w:hAnsi="Courier New" w:cs="Courier New" w:hint="default"/>
+      </w:rPr>
+    </w:lvl>
+    <w:lvl w:ilvl="2" w:tplc="08090005" w:tentative="1">
+      <w:start w:val="1"/>
+      <w:numFmt w:val="bullet"/>
+      <w:lvlText w:val=""/>
+      <w:lvlJc w:val="left"/>
+      <w:pPr>
+        <w:ind w:left="1800" w:hanging="360"/>
+      </w:pPr>
+      <w:rPr>
+        <w:rFonts w:ascii="Wingdings" w:hAnsi="Wingdings" w:hint="default"/>
+      </w:rPr>
+    </w:lvl>
+    <w:lvl w:ilvl="3" w:tplc="08090001" w:tentative="1">
+      <w:start w:val="1"/>
+      <w:numFmt w:val="bullet"/>
+      <w:lvlText w:val=""/>
+      <w:lvlJc w:val="left"/>
+      <w:pPr>
+        <w:ind w:left="2520" w:hanging="360"/>
+      </w:pPr>
+      <w:rPr>
+        <w:rFonts w:ascii="Symbol" w:hAnsi="Symbol" w:hint="default"/>
+      </w:rPr>
+    </w:lvl>
+    <w:lvl w:ilvl="4" w:tplc="08090003" w:tentative="1">
+      <w:start w:val="1"/>
+      <w:numFmt w:val="bullet"/>
+      <w:lvlText w:val="o"/>
+      <w:lvlJc w:val="left"/>
+      <w:pPr>
+        <w:ind w:left="3240" w:hanging="360"/>
+      </w:pPr>
+      <w:rPr>
+        <w:rFonts w:ascii="Courier New" w:hAnsi="Courier New" w:cs="Courier New" w:hint="default"/>
+      </w:rPr>
+    </w:lvl>
+    <w:lvl w:ilvl="5" w:tplc="08090005" w:tentative="1">
+      <w:start w:val="1"/>
+      <w:numFmt w:val="bullet"/>
+      <w:lvlText w:val=""/>
+      <w:lvlJc w:val="left"/>
+      <w:pPr>
+        <w:ind w:left="3960" w:hanging="360"/>
+      </w:pPr>
+      <w:rPr>
+        <w:rFonts w:ascii="Wingdings" w:hAnsi="Wingdings" w:hint="default"/>
+      </w:rPr>
+    </w:lvl>
+    <w:lvl w:ilvl="6" w:tplc="08090001" w:tentative="1">
+      <w:start w:val="1"/>
+      <w:numFmt w:val="bullet"/>
+      <w:lvlText w:val=""/>
+      <w:lvlJc w:val="left"/>
+      <w:pPr>
+        <w:ind w:left="4680" w:hanging="360"/>
+      </w:pPr>
+      <w:rPr>
+        <w:rFonts w:ascii="Symbol" w:hAnsi="Symbol" w:hint="default"/>
+      </w:rPr>
+    </w:lvl>
+    <w:lvl w:ilvl="7" w:tplc="08090003" w:tentative="1">
+      <w:start w:val="1"/>
+      <w:numFmt w:val="bullet"/>
+      <w:lvlText w:val="o"/>
+      <w:lvlJc w:val="left"/>
+      <w:pPr>
+        <w:ind w:left="5400" w:hanging="360"/>
+      </w:pPr>
+      <w:rPr>
+        <w:rFonts w:ascii="Courier New" w:hAnsi="Courier New" w:cs="Courier New" w:hint="default"/>
+      </w:rPr>
+    </w:lvl>
+    <w:lvl w:ilvl="8" w:tplc="08090005" w:tentative="1">
+      <w:start w:val="1"/>
+      <w:numFmt w:val="bullet"/>
+      <w:lvlText w:val=""/>
+      <w:lvlJc w:val="left"/>
+      <w:pPr>
+        <w:ind w:left="6120" w:hanging="360"/>
+      </w:pPr>
+      <w:rPr>
+        <w:rFonts w:ascii="Wingdings" w:hAnsi="Wingdings" w:hint="default"/>
+      </w:rPr>
+    </w:lvl>
+  </w:abstractNum>
+  <w:abstractNum w:abstractNumId="43" w15:restartNumberingAfterBreak="0">
     <w:nsid w:val="796B3D9D"/>
     <w:multiLevelType w:val="hybridMultilevel"/>
     <w:tmpl w:val="FBA22CFC"/>
@@ -9181,7 +11151,7 @@
       </w:pPr>
     </w:lvl>
   </w:abstractNum>
-  <w:abstractNum w:abstractNumId="40" w15:restartNumberingAfterBreak="0">
+  <w:abstractNum w:abstractNumId="44" w15:restartNumberingAfterBreak="0">
     <w:nsid w:val="7D766D71"/>
     <w:multiLevelType w:val="hybridMultilevel"/>
     <w:tmpl w:val="B60A0C28"/>
@@ -9289,82 +11259,82 @@
     <w:abstractNumId w:val="11"/>
   </w:num>
   <w:num w:numId="8">
-    <w:abstractNumId w:val="30"/>
+    <w:abstractNumId w:val="33"/>
   </w:num>
   <w:num w:numId="9">
-    <w:abstractNumId w:val="20"/>
+    <w:abstractNumId w:val="22"/>
   </w:num>
   <w:num w:numId="10">
-    <w:abstractNumId w:val="33"/>
+    <w:abstractNumId w:val="36"/>
   </w:num>
   <w:num w:numId="11">
-    <w:abstractNumId w:val="19"/>
+    <w:abstractNumId w:val="21"/>
   </w:num>
   <w:num w:numId="12">
     <w:abstractNumId w:val="13"/>
   </w:num>
   <w:num w:numId="13">
-    <w:abstractNumId w:val="26"/>
+    <w:abstractNumId w:val="29"/>
   </w:num>
   <w:num w:numId="14">
-    <w:abstractNumId w:val="25"/>
+    <w:abstractNumId w:val="27"/>
   </w:num>
   <w:num w:numId="15">
-    <w:abstractNumId w:val="35"/>
+    <w:abstractNumId w:val="38"/>
   </w:num>
   <w:num w:numId="16">
-    <w:abstractNumId w:val="15"/>
+    <w:abstractNumId w:val="16"/>
   </w:num>
   <w:num w:numId="17">
     <w:abstractNumId w:val="6"/>
   </w:num>
   <w:num w:numId="18">
+    <w:abstractNumId w:val="34"/>
+  </w:num>
+  <w:num w:numId="19">
+    <w:abstractNumId w:val="35"/>
+  </w:num>
+  <w:num w:numId="20">
+    <w:abstractNumId w:val="23"/>
+  </w:num>
+  <w:num w:numId="21">
     <w:abstractNumId w:val="31"/>
   </w:num>
-  <w:num w:numId="19">
-    <w:abstractNumId w:val="32"/>
-  </w:num>
-  <w:num w:numId="20">
-    <w:abstractNumId w:val="21"/>
-  </w:num>
-  <w:num w:numId="21">
-    <w:abstractNumId w:val="28"/>
-  </w:num>
   <w:num w:numId="22">
-    <w:abstractNumId w:val="37"/>
+    <w:abstractNumId w:val="40"/>
   </w:num>
   <w:num w:numId="23">
-    <w:abstractNumId w:val="27"/>
+    <w:abstractNumId w:val="30"/>
   </w:num>
   <w:num w:numId="24">
     <w:abstractNumId w:val="9"/>
   </w:num>
   <w:num w:numId="25">
-    <w:abstractNumId w:val="24"/>
+    <w:abstractNumId w:val="26"/>
   </w:num>
   <w:num w:numId="26">
     <w:abstractNumId w:val="7"/>
   </w:num>
   <w:num w:numId="27">
-    <w:abstractNumId w:val="29"/>
+    <w:abstractNumId w:val="32"/>
   </w:num>
   <w:num w:numId="28">
     <w:abstractNumId w:val="14"/>
   </w:num>
   <w:num w:numId="29">
-    <w:abstractNumId w:val="34"/>
+    <w:abstractNumId w:val="37"/>
   </w:num>
   <w:num w:numId="30">
     <w:abstractNumId w:val="10"/>
   </w:num>
   <w:num w:numId="31">
-    <w:abstractNumId w:val="17"/>
+    <w:abstractNumId w:val="19"/>
   </w:num>
   <w:num w:numId="32">
-    <w:abstractNumId w:val="23"/>
+    <w:abstractNumId w:val="25"/>
   </w:num>
   <w:num w:numId="33">
-    <w:abstractNumId w:val="38"/>
+    <w:abstractNumId w:val="41"/>
   </w:num>
   <w:num w:numId="34">
     <w:abstractNumId w:val="8"/>
@@ -9373,22 +11343,34 @@
     <w:abstractNumId w:val="12"/>
   </w:num>
   <w:num w:numId="36">
-    <w:abstractNumId w:val="36"/>
+    <w:abstractNumId w:val="39"/>
   </w:num>
   <w:num w:numId="37">
-    <w:abstractNumId w:val="40"/>
+    <w:abstractNumId w:val="44"/>
   </w:num>
   <w:num w:numId="38">
+    <w:abstractNumId w:val="20"/>
+  </w:num>
+  <w:num w:numId="39">
+    <w:abstractNumId w:val="43"/>
+  </w:num>
+  <w:num w:numId="40">
+    <w:abstractNumId w:val="24"/>
+  </w:num>
+  <w:num w:numId="41">
     <w:abstractNumId w:val="18"/>
   </w:num>
-  <w:num w:numId="39">
-    <w:abstractNumId w:val="39"/>
+  <w:num w:numId="42">
+    <w:abstractNumId w:val="42"/>
   </w:num>
-  <w:num w:numId="40">
-    <w:abstractNumId w:val="22"/>
+  <w:num w:numId="43">
+    <w:abstractNumId w:val="15"/>
   </w:num>
-  <w:num w:numId="41">
-    <w:abstractNumId w:val="16"/>
+  <w:num w:numId="44">
+    <w:abstractNumId w:val="28"/>
+  </w:num>
+  <w:num w:numId="45">
+    <w:abstractNumId w:val="17"/>
   </w:num>
   <w:numIdMacAtCleanup w:val="32"/>
 </w:numbering>
@@ -9405,7 +11387,7 @@
     </w:rPrDefault>
     <w:pPrDefault/>
   </w:docDefaults>
-  <w:latentStyles w:defLockedState="0" w:defUIPriority="0" w:defSemiHidden="0" w:defUnhideWhenUsed="0" w:defQFormat="0" w:count="371">
+  <w:latentStyles w:defLockedState="0" w:defUIPriority="0" w:defSemiHidden="0" w:defUnhideWhenUsed="0" w:defQFormat="0" w:count="372">
     <w:lsdException w:name="Normal" w:qFormat="1"/>
     <w:lsdException w:name="heading 1" w:uiPriority="9" w:qFormat="1"/>
     <w:lsdException w:name="heading 2" w:qFormat="1"/>
@@ -9493,7 +11475,7 @@
     <w:lsdException w:name="Block Text" w:semiHidden="1" w:unhideWhenUsed="1"/>
     <w:lsdException w:name="Hyperlink" w:semiHidden="1" w:uiPriority="99" w:unhideWhenUsed="1"/>
     <w:lsdException w:name="FollowedHyperlink" w:semiHidden="1" w:unhideWhenUsed="1"/>
-    <w:lsdException w:name="Strong" w:qFormat="1"/>
+    <w:lsdException w:name="Strong" w:uiPriority="22" w:qFormat="1"/>
     <w:lsdException w:name="Emphasis" w:semiHidden="1" w:uiPriority="20" w:qFormat="1"/>
     <w:lsdException w:name="Document Map" w:semiHidden="1" w:uiPriority="99" w:unhideWhenUsed="1"/>
     <w:lsdException w:name="Plain Text" w:semiHidden="1" w:unhideWhenUsed="1"/>
@@ -9511,7 +11493,7 @@
     <w:lsdException w:name="HTML Sample" w:semiHidden="1" w:unhideWhenUsed="1"/>
     <w:lsdException w:name="HTML Typewriter" w:semiHidden="1" w:unhideWhenUsed="1"/>
     <w:lsdException w:name="HTML Variable" w:semiHidden="1" w:unhideWhenUsed="1"/>
-    <w:lsdException w:name="Normal Table" w:semiHidden="1" w:uiPriority="99" w:unhideWhenUsed="1"/>
+    <w:lsdException w:name="Normal Table" w:uiPriority="99"/>
     <w:lsdException w:name="annotation subject" w:semiHidden="1" w:uiPriority="99" w:unhideWhenUsed="1"/>
     <w:lsdException w:name="No List" w:semiHidden="1" w:uiPriority="99" w:unhideWhenUsed="1"/>
     <w:lsdException w:name="Outline List 1" w:semiHidden="1" w:unhideWhenUsed="1"/>
@@ -9558,9 +11540,7 @@
     <w:lsdException w:name="Table Subtle 2" w:semiHidden="1" w:unhideWhenUsed="1"/>
     <w:lsdException w:name="Table Web 1" w:semiHidden="1" w:unhideWhenUsed="1"/>
     <w:lsdException w:name="Table Web 2" w:semiHidden="1" w:unhideWhenUsed="1"/>
-    <w:lsdException w:name="Table Web 3" w:semiHidden="1" w:unhideWhenUsed="1"/>
     <w:lsdException w:name="Balloon Text" w:semiHidden="1" w:uiPriority="99" w:unhideWhenUsed="1"/>
-    <w:lsdException w:name="Table Theme" w:semiHidden="1" w:unhideWhenUsed="1"/>
     <w:lsdException w:name="Placeholder Text" w:semiHidden="1" w:uiPriority="99"/>
     <w:lsdException w:name="No Spacing" w:semiHidden="1" w:uiPriority="1" w:qFormat="1"/>
     <w:lsdException w:name="Light Shading" w:uiPriority="60"/>
@@ -9776,6 +11756,7 @@
     <w:lsdException w:name="List Table 5 Dark Accent 6" w:uiPriority="50"/>
     <w:lsdException w:name="List Table 6 Colorful Accent 6" w:uiPriority="51"/>
     <w:lsdException w:name="List Table 7 Colorful Accent 6" w:uiPriority="52"/>
+    <w:lsdException w:name="Mention" w:semiHidden="1" w:uiPriority="99" w:unhideWhenUsed="1"/>
   </w:latentStyles>
   <w:style w:type="paragraph" w:default="1" w:styleId="Normal">
     <w:name w:val="Normal"/>
@@ -10001,6 +11982,7 @@
   <w:style w:type="character" w:default="1" w:styleId="DefaultParagraphFont">
     <w:name w:val="Default Paragraph Font"/>
     <w:uiPriority w:val="1"/>
+    <w:semiHidden/>
     <w:unhideWhenUsed/>
   </w:style>
   <w:style w:type="table" w:default="1" w:styleId="TableNormal">
@@ -10843,7 +12825,7 @@
   <w:style w:type="character" w:styleId="Strong">
     <w:name w:val="Strong"/>
     <w:basedOn w:val="DefaultParagraphFont"/>
-    <w:semiHidden/>
+    <w:uiPriority w:val="22"/>
     <w:qFormat/>
     <w:rPr>
       <w:b/>
@@ -14477,6 +16459,21 @@
         </w:tcBorders>
       </w:tcPr>
     </w:tblStylePr>
+  </w:style>
+  <w:style w:type="character" w:customStyle="1" w:styleId="fontstyle01">
+    <w:name w:val="fontstyle01"/>
+    <w:basedOn w:val="DefaultParagraphFont"/>
+    <w:rsid w:val="009E6A17"/>
+    <w:rPr>
+      <w:rFonts w:ascii="NimbusRomNo9L-Regu" w:hAnsi="NimbusRomNo9L-Regu" w:hint="default"/>
+      <w:b w:val="0"/>
+      <w:bCs w:val="0"/>
+      <w:i w:val="0"/>
+      <w:iCs w:val="0"/>
+      <w:color w:val="000000"/>
+      <w:sz w:val="20"/>
+      <w:szCs w:val="20"/>
+    </w:rPr>
   </w:style>
 </w:styles>
 </file>
@@ -14792,7 +16789,7 @@
 </file>
 
 <file path=customXml/itemProps1.xml><?xml version="1.0" encoding="utf-8"?>
-<ds:datastoreItem xmlns:ds="http://schemas.openxmlformats.org/officeDocument/2006/customXml" ds:itemID="{43CE98A9-B554-4FDF-8937-402A2C0CCEFC}">
+<ds:datastoreItem xmlns:ds="http://schemas.openxmlformats.org/officeDocument/2006/customXml" ds:itemID="{0B22CBDF-804E-4B09-B237-3E4F9174D948}">
   <ds:schemaRefs>
     <ds:schemaRef ds:uri="http://schemas.openxmlformats.org/officeDocument/2006/bibliography"/>
   </ds:schemaRefs>

</xml_diff>

<commit_message>
12-06 Lab Push 1
</commit_message>
<xml_diff>
--- a/Addendum B/Hons_AddendumB_30285976.docx
+++ b/Addendum B/Hons_AddendumB_30285976.docx
@@ -1151,7 +1151,7 @@
             <w:noProof/>
             <w:webHidden/>
           </w:rPr>
-          <w:t>6</w:t>
+          <w:t>7</w:t>
         </w:r>
         <w:r>
           <w:rPr>
@@ -1237,7 +1237,7 @@
             <w:noProof/>
             <w:webHidden/>
           </w:rPr>
-          <w:t>7</w:t>
+          <w:t>8</w:t>
         </w:r>
         <w:r>
           <w:rPr>
@@ -1321,7 +1321,7 @@
             <w:noProof/>
             <w:webHidden/>
           </w:rPr>
-          <w:t>7</w:t>
+          <w:t>8</w:t>
         </w:r>
         <w:r>
           <w:rPr>
@@ -1405,7 +1405,7 @@
             <w:noProof/>
             <w:webHidden/>
           </w:rPr>
-          <w:t>7</w:t>
+          <w:t>9</w:t>
         </w:r>
         <w:r>
           <w:rPr>
@@ -1575,7 +1575,7 @@
             <w:noProof/>
             <w:webHidden/>
           </w:rPr>
-          <w:t>9</w:t>
+          <w:t>10</w:t>
         </w:r>
         <w:r>
           <w:rPr>
@@ -1747,7 +1747,7 @@
             <w:noProof/>
             <w:webHidden/>
           </w:rPr>
-          <w:t>10</w:t>
+          <w:t>11</w:t>
         </w:r>
         <w:r>
           <w:rPr>
@@ -1972,12 +1972,12 @@
         </w:rPr>
         <w:fldChar w:fldCharType="separate"/>
       </w:r>
-      <w:hyperlink w:anchor="_Toc74403580" w:history="1">
+      <w:hyperlink w:anchor="_Toc74417581" w:history="1">
         <w:r>
           <w:rPr>
             <w:rStyle w:val="Hyperlink"/>
           </w:rPr>
-          <w:t>Figure 1: Example (Quest Atlantis) of an Educational Game</w:t>
+          <w:t>Figure 1: Example of an Educational Game (Quest Atlantis)</w:t>
         </w:r>
         <w:r>
           <w:rPr>
@@ -1995,7 +1995,7 @@
           <w:rPr>
             <w:webHidden/>
           </w:rPr>
-          <w:instrText xml:space="preserve"> PAGEREF _Toc74403580 \h </w:instrText>
+          <w:instrText xml:space="preserve"> PAGEREF _Toc74417581 \h </w:instrText>
         </w:r>
         <w:r>
           <w:rPr>
@@ -2060,7 +2060,7 @@
       <w:r>
         <w:fldChar w:fldCharType="separate"/>
       </w:r>
-      <w:hyperlink w:anchor="_Toc74403581" w:history="1">
+      <w:hyperlink w:anchor="_Toc74417582" w:history="1">
         <w:r>
           <w:rPr>
             <w:rStyle w:val="Hyperlink"/>
@@ -2083,7 +2083,7 @@
           <w:rPr>
             <w:webHidden/>
           </w:rPr>
-          <w:instrText xml:space="preserve"> PAGEREF _Toc74403581 \h </w:instrText>
+          <w:instrText xml:space="preserve"> PAGEREF _Toc74417582 \h </w:instrText>
         </w:r>
         <w:r>
           <w:rPr>
@@ -2101,6 +2101,65 @@
             <w:webHidden/>
           </w:rPr>
           <w:t>5</w:t>
+        </w:r>
+        <w:r>
+          <w:rPr>
+            <w:webHidden/>
+          </w:rPr>
+          <w:fldChar w:fldCharType="end"/>
+        </w:r>
+      </w:hyperlink>
+    </w:p>
+    <w:p>
+      <w:pPr>
+        <w:pStyle w:val="TableofFigures"/>
+        <w:rPr>
+          <w:rFonts w:asciiTheme="minorHAnsi" w:eastAsiaTheme="minorEastAsia" w:hAnsiTheme="minorHAnsi" w:cstheme="minorBidi"/>
+          <w:szCs w:val="22"/>
+          <w:lang w:eastAsia="en-ZA"/>
+        </w:rPr>
+      </w:pPr>
+      <w:hyperlink w:anchor="_Toc74417583" w:history="1">
+        <w:r>
+          <w:rPr>
+            <w:rStyle w:val="Hyperlink"/>
+          </w:rPr>
+          <w:t>Table 2: List of Several Learning Methods and Their Strengths - Adapted from (Moleda, 1995, as cited in Reigeluth, 1996)</w:t>
+        </w:r>
+        <w:r>
+          <w:rPr>
+            <w:webHidden/>
+          </w:rPr>
+          <w:tab/>
+        </w:r>
+        <w:r>
+          <w:rPr>
+            <w:webHidden/>
+          </w:rPr>
+          <w:fldChar w:fldCharType="begin"/>
+        </w:r>
+        <w:r>
+          <w:rPr>
+            <w:webHidden/>
+          </w:rPr>
+          <w:instrText xml:space="preserve"> PAGEREF _Toc74417583 \h </w:instrText>
+        </w:r>
+        <w:r>
+          <w:rPr>
+            <w:webHidden/>
+          </w:rPr>
+        </w:r>
+        <w:r>
+          <w:rPr>
+            <w:webHidden/>
+          </w:rPr>
+          <w:fldChar w:fldCharType="separate"/>
+        </w:r>
+        <w:r>
+          <w:rPr>
+            <w:webHidden/>
+          </w:rPr>
+          <w:t>7</w:t>
         </w:r>
         <w:r>
           <w:rPr>
@@ -2781,7 +2840,7 @@
           <w:sz w:val="22"/>
         </w:rPr>
       </w:pPr>
-      <w:bookmarkStart w:id="31" w:name="_Toc74403580"/>
+      <w:bookmarkStart w:id="31" w:name="_Toc74417581"/>
       <w:r>
         <w:rPr>
           <w:color w:val="000000" w:themeColor="text1"/>
@@ -2830,7 +2889,21 @@
           <w:color w:val="000000" w:themeColor="text1"/>
           <w:sz w:val="22"/>
         </w:rPr>
-        <w:t>: Example (Quest Atlantis) of an Educational Game</w:t>
+        <w:t>: Example of an Educational Game</w:t>
+      </w:r>
+      <w:r>
+        <w:rPr>
+          <w:color w:val="000000" w:themeColor="text1"/>
+          <w:sz w:val="22"/>
+        </w:rPr>
+        <w:t xml:space="preserve"> </w:t>
+      </w:r>
+      <w:r>
+        <w:rPr>
+          <w:color w:val="000000" w:themeColor="text1"/>
+          <w:sz w:val="22"/>
+        </w:rPr>
+        <w:t>(Quest Atlantis)</w:t>
       </w:r>
       <w:bookmarkEnd w:id="31"/>
     </w:p>
@@ -3766,6 +3839,81 @@
         </w:rPr>
         <w:t xml:space="preserve">. </w:t>
       </w:r>
+      <w:r>
+        <w:rPr>
+          <w:rFonts w:cs="Arial"/>
+        </w:rPr>
+        <w:t xml:space="preserve">It is a system that is designed to keep moving often employing a “No Child Left Behind” policy which results in almost no time for anything other than the standardised and constantly measured curriculum </w:t>
+      </w:r>
+      <w:r>
+        <w:rPr>
+          <w:rFonts w:cs="Arial"/>
+        </w:rPr>
+        <w:fldChar w:fldCharType="begin"/>
+      </w:r>
+      <w:r>
+        <w:rPr>
+          <w:rFonts w:cs="Arial"/>
+        </w:rPr>
+        <w:instrText xml:space="preserve"> ADDIN EN.CITE &lt;EndNote&gt;&lt;Cite&gt;&lt;Author&gt;Gibson&lt;/Author&gt;&lt;Year&gt;2006&lt;/Year&gt;&lt;RecNum&gt;9&lt;/RecNum&gt;&lt;DisplayText&gt;(Gibson et al., 2006)&lt;/DisplayText&gt;&lt;record&gt;&lt;rec-number&gt;9&lt;/rec-number&gt;&lt;foreign-keys&gt;&lt;key app="EN" db-id="xxpxx9sx3tp9wcessx85vtt29p0f95settdz" timestamp="1623426753"&gt;9&lt;/key&gt;&lt;/foreign-keys&gt;&lt;ref-type name="Book"&gt;6&lt;/ref-type&gt;&lt;contributors&gt;&lt;authors&gt;&lt;author&gt;Gibson, David&lt;/author&gt;&lt;author&gt;Aldrich, Clark&lt;/author&gt;&lt;author&gt;Prensky, Marc&lt;/author&gt;&lt;/authors&gt;&lt;/contributors&gt;&lt;titles&gt;&lt;title&gt;Games and simulations in online learning: research and development frameworks: research and development frameworks&lt;/title&gt;&lt;/titles&gt;&lt;dates&gt;&lt;year&gt;2006&lt;/year&gt;&lt;/dates&gt;&lt;publisher&gt;IGI Global&lt;/publisher&gt;&lt;isbn&gt;1599043068&lt;/isbn&gt;&lt;urls&gt;&lt;/urls&gt;&lt;/record&gt;&lt;/Cite&gt;&lt;/EndNote&gt;</w:instrText>
+      </w:r>
+      <w:r>
+        <w:rPr>
+          <w:rFonts w:cs="Arial"/>
+        </w:rPr>
+        <w:fldChar w:fldCharType="separate"/>
+      </w:r>
+      <w:r>
+        <w:rPr>
+          <w:rFonts w:cs="Arial"/>
+          <w:noProof/>
+        </w:rPr>
+        <w:t>(Gibson et al., 2006)</w:t>
+      </w:r>
+      <w:r>
+        <w:rPr>
+          <w:rFonts w:cs="Arial"/>
+        </w:rPr>
+        <w:fldChar w:fldCharType="end"/>
+      </w:r>
+      <w:r>
+        <w:rPr>
+          <w:rFonts w:cs="Arial"/>
+        </w:rPr>
+        <w:t xml:space="preserve">. </w:t>
+      </w:r>
+    </w:p>
+    <w:p>
+      <w:pPr>
+        <w:spacing w:after="0"/>
+        <w:rPr>
+          <w:rFonts w:cs="Arial"/>
+        </w:rPr>
+      </w:pPr>
+    </w:p>
+    <w:p>
+      <w:pPr>
+        <w:spacing w:after="0"/>
+        <w:rPr>
+          <w:rFonts w:cs="Arial"/>
+        </w:rPr>
+      </w:pPr>
+    </w:p>
+    <w:p>
+      <w:pPr>
+        <w:spacing w:after="0"/>
+        <w:rPr>
+          <w:rFonts w:cs="Arial"/>
+        </w:rPr>
+      </w:pPr>
+    </w:p>
+    <w:p>
+      <w:pPr>
+        <w:spacing w:after="0"/>
+        <w:rPr>
+          <w:rFonts w:cs="Arial"/>
+        </w:rPr>
+      </w:pPr>
     </w:p>
     <w:p>
       <w:pPr>
@@ -3784,11 +3932,12 @@
           <w:color w:val="auto"/>
         </w:rPr>
       </w:pPr>
-      <w:bookmarkStart w:id="37" w:name="_Toc74403581"/>
+      <w:bookmarkStart w:id="37" w:name="_Toc74417582"/>
       <w:r>
         <w:rPr>
           <w:color w:val="auto"/>
         </w:rPr>
+        <w:lastRenderedPageBreak/>
         <w:t xml:space="preserve">Table </w:t>
       </w:r>
       <w:r>
@@ -4094,7 +4243,6 @@
               <w:rPr>
                 <w:rFonts w:cs="Arial"/>
               </w:rPr>
-              <w:lastRenderedPageBreak/>
               <w:t>CEO as “king”</w:t>
             </w:r>
           </w:p>
@@ -4129,6 +4277,15 @@
           <w:color w:val="000000" w:themeColor="text1"/>
         </w:rPr>
       </w:pPr>
+    </w:p>
+    <w:p>
+      <w:pPr>
+        <w:spacing w:after="0"/>
+        <w:rPr>
+          <w:rFonts w:cs="Arial"/>
+          <w:color w:val="000000" w:themeColor="text1"/>
+        </w:rPr>
+      </w:pPr>
       <w:r>
         <w:rPr>
           <w:rFonts w:cs="Arial"/>
@@ -4357,16 +4514,173 @@
           <w:noProof/>
           <w:color w:val="000000" w:themeColor="text1"/>
         </w:rPr>
-        <w:t>(Gibson</w:t>
-      </w:r>
-      <w:r>
-        <w:rPr>
-          <w:rFonts w:cs="Arial"/>
-          <w:i/>
+        <w:t>(Gibson et al., 2006; Reigeluth, 1996)</w:t>
+      </w:r>
+      <w:r>
+        <w:rPr>
+          <w:rFonts w:cs="Arial"/>
+          <w:color w:val="000000" w:themeColor="text1"/>
+        </w:rPr>
+        <w:fldChar w:fldCharType="end"/>
+      </w:r>
+      <w:r>
+        <w:rPr>
+          <w:rFonts w:cs="Arial"/>
+          <w:color w:val="000000" w:themeColor="text1"/>
+        </w:rPr>
+        <w:t xml:space="preserve">. The most notable of the aforementioned paradigm shifts are  that from conformity and compliance to initiative and diversity </w:t>
+      </w:r>
+      <w:r>
+        <w:rPr>
+          <w:rFonts w:cs="Arial"/>
+          <w:color w:val="000000" w:themeColor="text1"/>
+        </w:rPr>
+        <w:t xml:space="preserve">where greater value is placed on each individual’s strength and contribution to a project or organisation rather than each individual having the same skill set </w:t>
+      </w:r>
+      <w:r>
+        <w:rPr>
+          <w:rFonts w:cs="Arial"/>
+          <w:color w:val="000000" w:themeColor="text1"/>
+        </w:rPr>
+        <w:fldChar w:fldCharType="begin"/>
+      </w:r>
+      <w:r>
+        <w:rPr>
+          <w:rFonts w:cs="Arial"/>
+          <w:color w:val="000000" w:themeColor="text1"/>
+        </w:rPr>
+        <w:instrText xml:space="preserve"> ADDIN EN.CITE &lt;EndNote&gt;&lt;Cite&gt;&lt;Author&gt;Reigeluth&lt;/Author&gt;&lt;Year&gt;1996&lt;/Year&gt;&lt;RecNum&gt;8&lt;/RecNum&gt;&lt;DisplayText&gt;(Reigeluth, 1996)&lt;/DisplayText&gt;&lt;record&gt;&lt;rec-number&gt;8&lt;/rec-number&gt;&lt;foreign-keys&gt;&lt;key app="EN" db-id="xxpxx9sx3tp9wcessx85vtt29p0f95settdz" timestamp="1623418863"&gt;8&lt;/key&gt;&lt;/foreign-keys&gt;&lt;ref-type name="Journal Article"&gt;17&lt;/ref-type&gt;&lt;contributors&gt;&lt;authors&gt;&lt;author&gt;Reigeluth, Charles M&lt;/author&gt;&lt;/authors&gt;&lt;/contributors&gt;&lt;titles&gt;&lt;title&gt;A new paradigm of ISD?&lt;/title&gt;&lt;secondary-title&gt;Educational technology&lt;/secondary-title&gt;&lt;/titles&gt;&lt;periodical&gt;&lt;full-title&gt;Educational technology&lt;/full-title&gt;&lt;/periodical&gt;&lt;pages&gt;13-20&lt;/pages&gt;&lt;volume&gt;36&lt;/volume&gt;&lt;number&gt;3&lt;/number&gt;&lt;dates&gt;&lt;year&gt;1996&lt;/year&gt;&lt;/dates&gt;&lt;isbn&gt;0013-1962&lt;/isbn&gt;&lt;urls&gt;&lt;/urls&gt;&lt;/record&gt;&lt;/Cite&gt;&lt;/EndNote&gt;</w:instrText>
+      </w:r>
+      <w:r>
+        <w:rPr>
+          <w:rFonts w:cs="Arial"/>
+          <w:color w:val="000000" w:themeColor="text1"/>
+        </w:rPr>
+        <w:fldChar w:fldCharType="separate"/>
+      </w:r>
+      <w:r>
+        <w:rPr>
+          <w:rFonts w:cs="Arial"/>
           <w:noProof/>
           <w:color w:val="000000" w:themeColor="text1"/>
         </w:rPr>
-        <w:t xml:space="preserve"> et al</w:t>
+        <w:t>(Reigeluth, 1996)</w:t>
+      </w:r>
+      <w:r>
+        <w:rPr>
+          <w:rFonts w:cs="Arial"/>
+          <w:color w:val="000000" w:themeColor="text1"/>
+        </w:rPr>
+        <w:fldChar w:fldCharType="end"/>
+      </w:r>
+      <w:r>
+        <w:rPr>
+          <w:rFonts w:cs="Arial"/>
+          <w:color w:val="000000" w:themeColor="text1"/>
+        </w:rPr>
+        <w:t xml:space="preserve">.  A few other differences between the </w:t>
+      </w:r>
+      <w:r>
+        <w:rPr>
+          <w:rFonts w:cs="Arial"/>
+          <w:color w:val="000000" w:themeColor="text1"/>
+        </w:rPr>
+        <w:t xml:space="preserve">needs of organisations during </w:t>
+      </w:r>
+      <w:r>
+        <w:rPr>
+          <w:rFonts w:cs="Arial"/>
+          <w:color w:val="000000" w:themeColor="text1"/>
+        </w:rPr>
+        <w:t xml:space="preserve">industrial age and </w:t>
+      </w:r>
+      <w:r>
+        <w:rPr>
+          <w:rFonts w:cs="Arial"/>
+          <w:color w:val="000000" w:themeColor="text1"/>
+        </w:rPr>
+        <w:t xml:space="preserve">the new requirements brought with the </w:t>
+      </w:r>
+      <w:r>
+        <w:rPr>
+          <w:rFonts w:cs="Arial"/>
+          <w:color w:val="000000" w:themeColor="text1"/>
+        </w:rPr>
+        <w:t>information age are depicted in the above table.</w:t>
+      </w:r>
+    </w:p>
+    <w:p>
+      <w:pPr>
+        <w:spacing w:after="0"/>
+        <w:rPr>
+          <w:rFonts w:cs="Arial"/>
+          <w:color w:val="000000" w:themeColor="text1"/>
+        </w:rPr>
+      </w:pPr>
+    </w:p>
+    <w:p>
+      <w:pPr>
+        <w:spacing w:after="0"/>
+        <w:rPr>
+          <w:rFonts w:cs="Arial"/>
+          <w:color w:val="000000" w:themeColor="text1"/>
+        </w:rPr>
+      </w:pPr>
+      <w:r>
+        <w:rPr>
+          <w:rFonts w:cs="Arial"/>
+          <w:color w:val="000000" w:themeColor="text1"/>
+        </w:rPr>
+        <w:t xml:space="preserve">Reigeluth (1996) continues and states that the current paradigm is not focused on learning but rather categorisation. </w:t>
+      </w:r>
+      <w:r>
+        <w:rPr>
+          <w:rFonts w:cs="Arial"/>
+          <w:color w:val="000000" w:themeColor="text1"/>
+        </w:rPr>
+        <w:t xml:space="preserve">Ackoff (1991) hold a similar viewpoint stating that there is more of a focus on teaching rather than learning. </w:t>
+      </w:r>
+      <w:r>
+        <w:rPr>
+          <w:rFonts w:cs="Arial"/>
+          <w:color w:val="000000" w:themeColor="text1"/>
+        </w:rPr>
+        <w:t>It should be noted</w:t>
+      </w:r>
+      <w:r>
+        <w:rPr>
+          <w:rFonts w:cs="Arial"/>
+          <w:color w:val="000000" w:themeColor="text1"/>
+        </w:rPr>
+        <w:t xml:space="preserve"> that teaching and learning are very distinct from one another as both can take place without the </w:t>
+      </w:r>
+      <w:r>
+        <w:rPr>
+          <w:rFonts w:cs="Arial"/>
+          <w:color w:val="000000" w:themeColor="text1"/>
+        </w:rPr>
+        <w:t xml:space="preserve">other </w:t>
+      </w:r>
+      <w:r>
+        <w:rPr>
+          <w:rFonts w:cs="Arial"/>
+          <w:color w:val="000000" w:themeColor="text1"/>
+        </w:rPr>
+        <w:fldChar w:fldCharType="begin"/>
+      </w:r>
+      <w:r>
+        <w:rPr>
+          <w:rFonts w:cs="Arial"/>
+          <w:color w:val="000000" w:themeColor="text1"/>
+        </w:rPr>
+        <w:instrText xml:space="preserve"> ADDIN EN.CITE &lt;EndNote&gt;&lt;Cite&gt;&lt;Author&gt;Ackoff&lt;/Author&gt;&lt;Year&gt;1991&lt;/Year&gt;&lt;RecNum&gt;3&lt;/RecNum&gt;&lt;DisplayText&gt;(Ackoff, 1991)&lt;/DisplayText&gt;&lt;record&gt;&lt;rec-number&gt;3&lt;/rec-number&gt;&lt;foreign-keys&gt;&lt;key app="EN" db-id="xxpxx9sx3tp9wcessx85vtt29p0f95settdz" timestamp="1623413728"&gt;3&lt;/key&gt;&lt;/foreign-keys&gt;&lt;ref-type name="Journal Article"&gt;17&lt;/ref-type&gt;&lt;contributors&gt;&lt;authors&gt;&lt;author&gt;Ackoff, Russell L&lt;/author&gt;&lt;/authors&gt;&lt;/contributors&gt;&lt;titles&gt;&lt;title&gt;Teaching versus learning&lt;/title&gt;&lt;secondary-title&gt;Systems practice&lt;/secondary-title&gt;&lt;/titles&gt;&lt;periodical&gt;&lt;full-title&gt;Systems practice&lt;/full-title&gt;&lt;/periodical&gt;&lt;pages&gt;179-180&lt;/pages&gt;&lt;volume&gt;4&lt;/volume&gt;&lt;number&gt;3&lt;/number&gt;&lt;dates&gt;&lt;year&gt;1991&lt;/year&gt;&lt;/dates&gt;&lt;isbn&gt;1573-9295&lt;/isbn&gt;&lt;urls&gt;&lt;/urls&gt;&lt;/record&gt;&lt;/Cite&gt;&lt;/EndNote&gt;</w:instrText>
+      </w:r>
+      <w:r>
+        <w:rPr>
+          <w:rFonts w:cs="Arial"/>
+          <w:color w:val="000000" w:themeColor="text1"/>
+        </w:rPr>
+        <w:fldChar w:fldCharType="separate"/>
       </w:r>
       <w:r>
         <w:rPr>
@@ -4374,7 +4688,7 @@
           <w:noProof/>
           <w:color w:val="000000" w:themeColor="text1"/>
         </w:rPr>
-        <w:t>., 2006; Reigeluth, 1996)</w:t>
+        <w:t>(Ackoff, 1991)</w:t>
       </w:r>
       <w:r>
         <w:rPr>
@@ -4388,20 +4702,41 @@
           <w:rFonts w:cs="Arial"/>
           <w:color w:val="000000" w:themeColor="text1"/>
         </w:rPr>
-        <w:t xml:space="preserve">. The most notable of the aforementioned paradigm shifts are  that from conformity and compliance to initiative and diversity </w:t>
+        <w:t>.</w:t>
       </w:r>
       <w:r>
         <w:rPr>
           <w:rFonts w:cs="Arial"/>
           <w:color w:val="000000" w:themeColor="text1"/>
         </w:rPr>
-        <w:t xml:space="preserve">where greater value is placed on each individual’s strength and contribution to a project or organisation rather than each individual having the same skill set </w:t>
+        <w:t xml:space="preserve"> </w:t>
       </w:r>
       <w:r>
         <w:rPr>
           <w:rFonts w:cs="Arial"/>
           <w:color w:val="000000" w:themeColor="text1"/>
         </w:rPr>
+        <w:t>Learning is defined as increasing one’s ability to perform an act effectively while trying meet an objective through acquiring new knowledge</w:t>
+      </w:r>
+      <w:r>
+        <w:rPr>
+          <w:rFonts w:cs="Arial"/>
+          <w:color w:val="000000" w:themeColor="text1"/>
+        </w:rPr>
+        <w:t xml:space="preserve"> whereas teaching is the process of providing this knowledge</w:t>
+      </w:r>
+      <w:r>
+        <w:rPr>
+          <w:rFonts w:cs="Arial"/>
+          <w:color w:val="000000" w:themeColor="text1"/>
+        </w:rPr>
+        <w:t xml:space="preserve"> </w:t>
+      </w:r>
+      <w:r>
+        <w:rPr>
+          <w:rFonts w:cs="Arial"/>
+          <w:color w:val="000000" w:themeColor="text1"/>
+        </w:rPr>
         <w:fldChar w:fldCharType="begin"/>
       </w:r>
       <w:r>
@@ -4409,7 +4744,7 @@
           <w:rFonts w:cs="Arial"/>
           <w:color w:val="000000" w:themeColor="text1"/>
         </w:rPr>
-        <w:instrText xml:space="preserve"> ADDIN EN.CITE &lt;EndNote&gt;&lt;Cite&gt;&lt;Author&gt;Reigeluth&lt;/Author&gt;&lt;Year&gt;1996&lt;/Year&gt;&lt;RecNum&gt;8&lt;/RecNum&gt;&lt;DisplayText&gt;(Reigeluth, 1996)&lt;/DisplayText&gt;&lt;record&gt;&lt;rec-number&gt;8&lt;/rec-number&gt;&lt;foreign-keys&gt;&lt;key app="EN" db-id="xxpxx9sx3tp9wcessx85vtt29p0f95settdz" timestamp="1623418863"&gt;8&lt;/key&gt;&lt;/foreign-keys&gt;&lt;ref-type name="Journal Article"&gt;17&lt;/ref-type&gt;&lt;contributors&gt;&lt;authors&gt;&lt;author&gt;Reigeluth, Charles M&lt;/author&gt;&lt;/authors&gt;&lt;/contributors&gt;&lt;titles&gt;&lt;title&gt;A new paradigm of ISD?&lt;/title&gt;&lt;secondary-title&gt;Educational technology&lt;/secondary-title&gt;&lt;/titles&gt;&lt;periodical&gt;&lt;full-title&gt;Educational technology&lt;/full-title&gt;&lt;/periodical&gt;&lt;pages&gt;13-20&lt;/pages&gt;&lt;volume&gt;36&lt;/volume&gt;&lt;number&gt;3&lt;/number&gt;&lt;dates&gt;&lt;year&gt;1996&lt;/year&gt;&lt;/dates&gt;&lt;isbn&gt;0013-1962&lt;/isbn&gt;&lt;urls&gt;&lt;/urls&gt;&lt;/record&gt;&lt;/Cite&gt;&lt;/EndNote&gt;</w:instrText>
+        <w:instrText xml:space="preserve"> ADDIN EN.CITE &lt;EndNote&gt;&lt;Cite&gt;&lt;Author&gt;Ackoff&lt;/Author&gt;&lt;Year&gt;1991&lt;/Year&gt;&lt;RecNum&gt;3&lt;/RecNum&gt;&lt;DisplayText&gt;(Ackoff, 1991)&lt;/DisplayText&gt;&lt;record&gt;&lt;rec-number&gt;3&lt;/rec-number&gt;&lt;foreign-keys&gt;&lt;key app="EN" db-id="xxpxx9sx3tp9wcessx85vtt29p0f95settdz" timestamp="1623413728"&gt;3&lt;/key&gt;&lt;/foreign-keys&gt;&lt;ref-type name="Journal Article"&gt;17&lt;/ref-type&gt;&lt;contributors&gt;&lt;authors&gt;&lt;author&gt;Ackoff, Russell L&lt;/author&gt;&lt;/authors&gt;&lt;/contributors&gt;&lt;titles&gt;&lt;title&gt;Teaching versus learning&lt;/title&gt;&lt;secondary-title&gt;Systems practice&lt;/secondary-title&gt;&lt;/titles&gt;&lt;periodical&gt;&lt;full-title&gt;Systems practice&lt;/full-title&gt;&lt;/periodical&gt;&lt;pages&gt;179-180&lt;/pages&gt;&lt;volume&gt;4&lt;/volume&gt;&lt;number&gt;3&lt;/number&gt;&lt;dates&gt;&lt;year&gt;1991&lt;/year&gt;&lt;/dates&gt;&lt;isbn&gt;1573-9295&lt;/isbn&gt;&lt;urls&gt;&lt;/urls&gt;&lt;/record&gt;&lt;/Cite&gt;&lt;/EndNote&gt;</w:instrText>
       </w:r>
       <w:r>
         <w:rPr>
@@ -4424,7 +4759,7 @@
           <w:noProof/>
           <w:color w:val="000000" w:themeColor="text1"/>
         </w:rPr>
-        <w:t>(Reigeluth, 1996)</w:t>
+        <w:t>(Ackoff, 1991)</w:t>
       </w:r>
       <w:r>
         <w:rPr>
@@ -4438,88 +4773,28 @@
           <w:rFonts w:cs="Arial"/>
           <w:color w:val="000000" w:themeColor="text1"/>
         </w:rPr>
-        <w:t xml:space="preserve">.  A few other differences between the </w:t>
+        <w:t xml:space="preserve">. </w:t>
       </w:r>
       <w:r>
         <w:rPr>
           <w:rFonts w:cs="Arial"/>
           <w:color w:val="000000" w:themeColor="text1"/>
         </w:rPr>
-        <w:t xml:space="preserve">needs of organisations during </w:t>
+        <w:t>Through this it is clear that i</w:t>
       </w:r>
       <w:r>
         <w:rPr>
           <w:rFonts w:cs="Arial"/>
           <w:color w:val="000000" w:themeColor="text1"/>
         </w:rPr>
-        <w:t xml:space="preserve">industrial age and </w:t>
+        <w:t>nstitutions under this paradigm aim to give learners a verbose vocabulary to speak on topics th</w:t>
       </w:r>
       <w:r>
         <w:rPr>
           <w:rFonts w:cs="Arial"/>
           <w:color w:val="000000" w:themeColor="text1"/>
         </w:rPr>
-        <w:t xml:space="preserve">the new requirements brought with the </w:t>
-      </w:r>
-      <w:r>
-        <w:rPr>
-          <w:rFonts w:cs="Arial"/>
-          <w:color w:val="000000" w:themeColor="text1"/>
-        </w:rPr>
-        <w:t>information age are depicted in the above table.</w:t>
-      </w:r>
-    </w:p>
-    <w:p>
-      <w:pPr>
-        <w:spacing w:after="0"/>
-        <w:rPr>
-          <w:rFonts w:cs="Arial"/>
-          <w:color w:val="000000" w:themeColor="text1"/>
-        </w:rPr>
-      </w:pPr>
-    </w:p>
-    <w:p>
-      <w:pPr>
-        <w:spacing w:after="0"/>
-        <w:rPr>
-          <w:rFonts w:cs="Arial"/>
-          <w:color w:val="000000" w:themeColor="text1"/>
-        </w:rPr>
-      </w:pPr>
-      <w:r>
-        <w:rPr>
-          <w:rFonts w:cs="Arial"/>
-          <w:color w:val="000000" w:themeColor="text1"/>
-        </w:rPr>
-        <w:t xml:space="preserve">Reigeluth (1996) continues and states that the current paradigm is not focused on learning but rather categorisation. </w:t>
-      </w:r>
-      <w:r>
-        <w:rPr>
-          <w:rFonts w:cs="Arial"/>
-          <w:color w:val="000000" w:themeColor="text1"/>
-        </w:rPr>
-        <w:t xml:space="preserve">Ackoff (1991) hold a similar viewpoint stating that there is more of a focus on teaching rather than learning. </w:t>
-      </w:r>
-      <w:r>
-        <w:rPr>
-          <w:rFonts w:cs="Arial"/>
-          <w:color w:val="000000" w:themeColor="text1"/>
-        </w:rPr>
-        <w:t>It should be noted</w:t>
-      </w:r>
-      <w:r>
-        <w:rPr>
-          <w:rFonts w:cs="Arial"/>
-          <w:color w:val="000000" w:themeColor="text1"/>
-        </w:rPr>
-        <w:t xml:space="preserve"> that teaching and learning are very distinct from one another as both can take place without the </w:t>
-      </w:r>
-      <w:r>
-        <w:rPr>
-          <w:rFonts w:cs="Arial"/>
-          <w:color w:val="000000" w:themeColor="text1"/>
-        </w:rPr>
-        <w:t xml:space="preserve">other </w:t>
+        <w:t xml:space="preserve">at they do not fully comprehend </w:t>
       </w:r>
       <w:r>
         <w:rPr>
@@ -4562,49 +4837,47 @@
           <w:rFonts w:cs="Arial"/>
           <w:color w:val="000000" w:themeColor="text1"/>
         </w:rPr>
-        <w:t>.</w:t>
-      </w:r>
-      <w:r>
+        <w:t xml:space="preserve">. </w:t>
+      </w:r>
+    </w:p>
+    <w:p>
+      <w:pPr>
+        <w:spacing w:after="0"/>
         <w:rPr>
           <w:rFonts w:cs="Arial"/>
           <w:color w:val="000000" w:themeColor="text1"/>
         </w:rPr>
-        <w:t xml:space="preserve"> </w:t>
-      </w:r>
-      <w:r>
+      </w:pPr>
+    </w:p>
+    <w:p>
+      <w:pPr>
+        <w:spacing w:after="0"/>
         <w:rPr>
           <w:rFonts w:cs="Arial"/>
           <w:color w:val="000000" w:themeColor="text1"/>
         </w:rPr>
-        <w:t>Learning is defined as increasing one’s ability to perform an act effectively while trying meet an objective through acquiring new knowledge</w:t>
-      </w:r>
+      </w:pPr>
       <w:r>
         <w:rPr>
           <w:rFonts w:cs="Arial"/>
           <w:color w:val="000000" w:themeColor="text1"/>
         </w:rPr>
-        <w:t xml:space="preserve"> whereas teaching is the process of providing this knowledge</w:t>
+        <w:lastRenderedPageBreak/>
+        <w:t xml:space="preserve">Due to this aforementioned paradigm shift and in what requirements are desired by most organisations in the information age, a shift in instructional theory is also needed – one such as going from making use of passive learning through traditional teaching means to one that is centred on active learning </w:t>
       </w:r>
       <w:r>
         <w:rPr>
           <w:rFonts w:cs="Arial"/>
           <w:color w:val="000000" w:themeColor="text1"/>
         </w:rPr>
-        <w:t xml:space="preserve"> </w:t>
+        <w:fldChar w:fldCharType="begin"/>
       </w:r>
       <w:r>
         <w:rPr>
           <w:rFonts w:cs="Arial"/>
           <w:color w:val="000000" w:themeColor="text1"/>
         </w:rPr>
-        <w:fldChar w:fldCharType="begin"/>
-      </w:r>
-      <w:r>
-        <w:rPr>
-          <w:rFonts w:cs="Arial"/>
-          <w:color w:val="000000" w:themeColor="text1"/>
-        </w:rPr>
-        <w:instrText xml:space="preserve"> ADDIN EN.CITE &lt;EndNote&gt;&lt;Cite&gt;&lt;Author&gt;Ackoff&lt;/Author&gt;&lt;Year&gt;1991&lt;/Year&gt;&lt;RecNum&gt;3&lt;/RecNum&gt;&lt;DisplayText&gt;(Ackoff, 1991)&lt;/DisplayText&gt;&lt;record&gt;&lt;rec-number&gt;3&lt;/rec-number&gt;&lt;foreign-keys&gt;&lt;key app="EN" db-id="xxpxx9sx3tp9wcessx85vtt29p0f95settdz" timestamp="1623413728"&gt;3&lt;/key&gt;&lt;/foreign-keys&gt;&lt;ref-type name="Journal Article"&gt;17&lt;/ref-type&gt;&lt;contributors&gt;&lt;authors&gt;&lt;author&gt;Ackoff, Russell L&lt;/author&gt;&lt;/authors&gt;&lt;/contributors&gt;&lt;titles&gt;&lt;title&gt;Teaching versus learning&lt;/title&gt;&lt;secondary-title&gt;Systems practice&lt;/secondary-title&gt;&lt;/titles&gt;&lt;periodical&gt;&lt;full-title&gt;Systems practice&lt;/full-title&gt;&lt;/periodical&gt;&lt;pages&gt;179-180&lt;/pages&gt;&lt;volume&gt;4&lt;/volume&gt;&lt;number&gt;3&lt;/number&gt;&lt;dates&gt;&lt;year&gt;1991&lt;/year&gt;&lt;/dates&gt;&lt;isbn&gt;1573-9295&lt;/isbn&gt;&lt;urls&gt;&lt;/urls&gt;&lt;/record&gt;&lt;/Cite&gt;&lt;/EndNote&gt;</w:instrText>
+        <w:instrText xml:space="preserve"> ADDIN EN.CITE &lt;EndNote&gt;&lt;Cite&gt;&lt;Author&gt;Reigeluth&lt;/Author&gt;&lt;Year&gt;1996&lt;/Year&gt;&lt;RecNum&gt;8&lt;/RecNum&gt;&lt;DisplayText&gt;(Reigeluth, 1996)&lt;/DisplayText&gt;&lt;record&gt;&lt;rec-number&gt;8&lt;/rec-number&gt;&lt;foreign-keys&gt;&lt;key app="EN" db-id="xxpxx9sx3tp9wcessx85vtt29p0f95settdz" timestamp="1623418863"&gt;8&lt;/key&gt;&lt;/foreign-keys&gt;&lt;ref-type name="Journal Article"&gt;17&lt;/ref-type&gt;&lt;contributors&gt;&lt;authors&gt;&lt;author&gt;Reigeluth, Charles M&lt;/author&gt;&lt;/authors&gt;&lt;/contributors&gt;&lt;titles&gt;&lt;title&gt;A new paradigm of ISD?&lt;/title&gt;&lt;secondary-title&gt;Educational technology&lt;/secondary-title&gt;&lt;/titles&gt;&lt;periodical&gt;&lt;full-title&gt;Educational technology&lt;/full-title&gt;&lt;/periodical&gt;&lt;pages&gt;13-20&lt;/pages&gt;&lt;volume&gt;36&lt;/volume&gt;&lt;number&gt;3&lt;/number&gt;&lt;dates&gt;&lt;year&gt;1996&lt;/year&gt;&lt;/dates&gt;&lt;isbn&gt;0013-1962&lt;/isbn&gt;&lt;urls&gt;&lt;/urls&gt;&lt;/record&gt;&lt;/Cite&gt;&lt;/EndNote&gt;</w:instrText>
       </w:r>
       <w:r>
         <w:rPr>
@@ -4619,7 +4892,7 @@
           <w:noProof/>
           <w:color w:val="000000" w:themeColor="text1"/>
         </w:rPr>
-        <w:t>(Ackoff, 1991)</w:t>
+        <w:t>(Reigeluth, 1996)</w:t>
       </w:r>
       <w:r>
         <w:rPr>
@@ -4633,71 +4906,7 @@
           <w:rFonts w:cs="Arial"/>
           <w:color w:val="000000" w:themeColor="text1"/>
         </w:rPr>
-        <w:t xml:space="preserve">. </w:t>
-      </w:r>
-      <w:r>
-        <w:rPr>
-          <w:rFonts w:cs="Arial"/>
-          <w:color w:val="000000" w:themeColor="text1"/>
-        </w:rPr>
-        <w:t>Through this it is clear that i</w:t>
-      </w:r>
-      <w:r>
-        <w:rPr>
-          <w:rFonts w:cs="Arial"/>
-          <w:color w:val="000000" w:themeColor="text1"/>
-        </w:rPr>
-        <w:t>nstitutions under this paradigm aim to give learners a verbose vocabulary to speak on topics th</w:t>
-      </w:r>
-      <w:r>
-        <w:rPr>
-          <w:rFonts w:cs="Arial"/>
-          <w:color w:val="000000" w:themeColor="text1"/>
-        </w:rPr>
-        <w:t xml:space="preserve">at they do not fully comprehend </w:t>
-      </w:r>
-      <w:r>
-        <w:rPr>
-          <w:rFonts w:cs="Arial"/>
-          <w:color w:val="000000" w:themeColor="text1"/>
-        </w:rPr>
-        <w:fldChar w:fldCharType="begin"/>
-      </w:r>
-      <w:r>
-        <w:rPr>
-          <w:rFonts w:cs="Arial"/>
-          <w:color w:val="000000" w:themeColor="text1"/>
-        </w:rPr>
-        <w:instrText xml:space="preserve"> ADDIN EN.CITE &lt;EndNote&gt;&lt;Cite&gt;&lt;Author&gt;Ackoff&lt;/Author&gt;&lt;Year&gt;1991&lt;/Year&gt;&lt;RecNum&gt;3&lt;/RecNum&gt;&lt;DisplayText&gt;(Ackoff, 1991)&lt;/DisplayText&gt;&lt;record&gt;&lt;rec-number&gt;3&lt;/rec-number&gt;&lt;foreign-keys&gt;&lt;key app="EN" db-id="xxpxx9sx3tp9wcessx85vtt29p0f95settdz" timestamp="1623413728"&gt;3&lt;/key&gt;&lt;/foreign-keys&gt;&lt;ref-type name="Journal Article"&gt;17&lt;/ref-type&gt;&lt;contributors&gt;&lt;authors&gt;&lt;author&gt;Ackoff, Russell L&lt;/author&gt;&lt;/authors&gt;&lt;/contributors&gt;&lt;titles&gt;&lt;title&gt;Teaching versus learning&lt;/title&gt;&lt;secondary-title&gt;Systems practice&lt;/secondary-title&gt;&lt;/titles&gt;&lt;periodical&gt;&lt;full-title&gt;Systems practice&lt;/full-title&gt;&lt;/periodical&gt;&lt;pages&gt;179-180&lt;/pages&gt;&lt;volume&gt;4&lt;/volume&gt;&lt;number&gt;3&lt;/number&gt;&lt;dates&gt;&lt;year&gt;1991&lt;/year&gt;&lt;/dates&gt;&lt;isbn&gt;1573-9295&lt;/isbn&gt;&lt;urls&gt;&lt;/urls&gt;&lt;/record&gt;&lt;/Cite&gt;&lt;/EndNote&gt;</w:instrText>
-      </w:r>
-      <w:r>
-        <w:rPr>
-          <w:rFonts w:cs="Arial"/>
-          <w:color w:val="000000" w:themeColor="text1"/>
-        </w:rPr>
-        <w:fldChar w:fldCharType="separate"/>
-      </w:r>
-      <w:r>
-        <w:rPr>
-          <w:rFonts w:cs="Arial"/>
-          <w:noProof/>
-          <w:color w:val="000000" w:themeColor="text1"/>
-        </w:rPr>
-        <w:t>(Ackoff, 1991)</w:t>
-      </w:r>
-      <w:r>
-        <w:rPr>
-          <w:rFonts w:cs="Arial"/>
-          <w:color w:val="000000" w:themeColor="text1"/>
-        </w:rPr>
-        <w:fldChar w:fldCharType="end"/>
-      </w:r>
-      <w:r>
-        <w:rPr>
-          <w:rFonts w:cs="Arial"/>
-          <w:color w:val="000000" w:themeColor="text1"/>
-        </w:rPr>
-        <w:t xml:space="preserve">. </w:t>
+        <w:t>. These changes are discussed in more detail in the following section on pedagogy and learning theories and the means to accomplish them in the further sections on ludology and gamification.</w:t>
       </w:r>
     </w:p>
     <w:p>
@@ -4738,10 +4947,58 @@
         <w:t xml:space="preserve"> areas to look towards </w:t>
       </w:r>
       <w:r>
-        <w:t xml:space="preserve">and discuss is pedagogy and a general discussion </w:t>
-      </w:r>
-      <w:r>
-        <w:t>about several learning theories as well as how motivation plays a role in learning.</w:t>
+        <w:t xml:space="preserve">and discuss is pedagogy </w:t>
+      </w:r>
+      <w:r>
+        <w:t>which entails</w:t>
+      </w:r>
+      <w:r>
+        <w:t xml:space="preserve"> a general discussion </w:t>
+      </w:r>
+      <w:r>
+        <w:t>about several learning</w:t>
+      </w:r>
+      <w:r>
+        <w:t xml:space="preserve"> and instructional theories</w:t>
+      </w:r>
+      <w:r>
+        <w:t xml:space="preserve"> as well as how motivation plays a role in learning.</w:t>
+      </w:r>
+      <w:r>
+        <w:t xml:space="preserve"> </w:t>
+      </w:r>
+      <w:r>
+        <w:t>Pedagogy is</w:t>
+      </w:r>
+      <w:r>
+        <w:t xml:space="preserve"> the study of the transferal of knowledge in an educational environment through several lenses such as social, political and cultural </w:t>
+      </w:r>
+      <w:r>
+        <w:fldChar w:fldCharType="begin"/>
+      </w:r>
+      <w:r>
+        <w:instrText xml:space="preserve"> ADDIN EN.CITE &lt;EndNote&gt;&lt;Cite&gt;&lt;Author&gt;Li&lt;/Author&gt;&lt;Year&gt;2012&lt;/Year&gt;&lt;RecNum&gt;10&lt;/RecNum&gt;&lt;DisplayText&gt;(Li, 2012)&lt;/DisplayText&gt;&lt;record&gt;&lt;rec-number&gt;10&lt;/rec-number&gt;&lt;foreign-keys&gt;&lt;key app="EN" db-id="xxpxx9sx3tp9wcessx85vtt29p0f95settdz" timestamp="1623429198"&gt;10&lt;/key&gt;&lt;/foreign-keys&gt;&lt;ref-type name="Book"&gt;6&lt;/ref-type&gt;&lt;contributors&gt;&lt;authors&gt;&lt;author&gt;Li, Guofang&lt;/author&gt;&lt;/authors&gt;&lt;/contributors&gt;&lt;titles&gt;&lt;title&gt;Culturally contested pedagogy: Battles of literacy and schooling between mainstream teachers and Asian immigrant parents&lt;/title&gt;&lt;/titles&gt;&lt;dates&gt;&lt;year&gt;2012&lt;/year&gt;&lt;/dates&gt;&lt;publisher&gt;Suny Press&lt;/publisher&gt;&lt;isbn&gt;0791482545&lt;/isbn&gt;&lt;urls&gt;&lt;/urls&gt;&lt;/record&gt;&lt;/Cite&gt;&lt;/EndNote&gt;</w:instrText>
+      </w:r>
+      <w:r>
+        <w:fldChar w:fldCharType="separate"/>
+      </w:r>
+      <w:r>
+        <w:rPr>
+          <w:noProof/>
+        </w:rPr>
+        <w:t>(Li, 2012)</w:t>
+      </w:r>
+      <w:r>
+        <w:fldChar w:fldCharType="end"/>
+      </w:r>
+      <w:r>
+        <w:t xml:space="preserve">. </w:t>
+      </w:r>
+      <w:r>
+        <w:t xml:space="preserve">As such it encompasses </w:t>
+      </w:r>
+      <w:r>
+        <w:t>the fields and discussions of instructional design and theory as well as any learning theories.</w:t>
       </w:r>
     </w:p>
     <w:p>
@@ -4752,67 +5009,78 @@
     <w:p>
       <w:pPr>
         <w:spacing w:after="0"/>
-      </w:pPr>
-      <w:r>
-        <w:t>Pedagogy is</w:t>
-      </w:r>
-      <w:r>
-        <w:t xml:space="preserve"> the study of the transferal of knowledge in an educational environment through several lenses such as social, political and cultural </w:t>
-      </w:r>
-      <w:r>
-        <w:fldChar w:fldCharType="begin"/>
-      </w:r>
-      <w:r>
-        <w:instrText xml:space="preserve"> ADDIN EN.CITE &lt;EndNote&gt;&lt;Cite&gt;&lt;Author&gt;Li&lt;/Author&gt;&lt;Year&gt;2012&lt;/Year&gt;&lt;RecNum&gt;10&lt;/RecNum&gt;&lt;DisplayText&gt;(Li, 2012)&lt;/DisplayText&gt;&lt;record&gt;&lt;rec-number&gt;10&lt;/rec-number&gt;&lt;foreign-keys&gt;&lt;key app="EN" db-id="xxpxx9sx3tp9wcessx85vtt29p0f95settdz" timestamp="1623429198"&gt;10&lt;/key&gt;&lt;/foreign-keys&gt;&lt;ref-type name="Book"&gt;6&lt;/ref-type&gt;&lt;contributors&gt;&lt;authors&gt;&lt;author&gt;Li, Guofang&lt;/author&gt;&lt;/authors&gt;&lt;/contributors&gt;&lt;titles&gt;&lt;title&gt;Culturally contested pedagogy: Battles of literacy and schooling between mainstream teachers and Asian immigrant parents&lt;/title&gt;&lt;/titles&gt;&lt;dates&gt;&lt;year&gt;2012&lt;/year&gt;&lt;/dates&gt;&lt;publisher&gt;Suny Press&lt;/publisher&gt;&lt;isbn&gt;0791482545&lt;/isbn&gt;&lt;urls&gt;&lt;/urls&gt;&lt;/record&gt;&lt;/Cite&gt;&lt;/EndNote&gt;</w:instrText>
-      </w:r>
-      <w:r>
-        <w:fldChar w:fldCharType="separate"/>
-      </w:r>
-      <w:r>
-        <w:rPr>
-          <w:noProof/>
-        </w:rPr>
-        <w:t>(Li, 2012)</w:t>
-      </w:r>
-      <w:r>
-        <w:fldChar w:fldCharType="end"/>
-      </w:r>
-      <w:r>
-        <w:t xml:space="preserve">. </w:t>
-      </w:r>
-    </w:p>
-    <w:p>
-      <w:pPr>
-        <w:spacing w:after="0"/>
-      </w:pPr>
-    </w:p>
-    <w:p>
-      <w:pPr>
-        <w:spacing w:after="0"/>
+        <w:rPr>
+          <w:rStyle w:val="fontstyle01"/>
+          <w:rFonts w:ascii="Arial" w:hAnsi="Arial" w:cs="Arial"/>
+          <w:color w:val="000000" w:themeColor="text1"/>
+          <w:sz w:val="22"/>
+        </w:rPr>
+      </w:pPr>
+      <w:r>
         <w:rPr>
           <w:rStyle w:val="fontstyle01"/>
           <w:rFonts w:ascii="Arial" w:hAnsi="Arial" w:cs="Arial"/>
           <w:sz w:val="22"/>
         </w:rPr>
-      </w:pPr>
+        <w:t xml:space="preserve">Some </w:t>
+      </w:r>
       <w:r>
         <w:rPr>
           <w:rStyle w:val="fontstyle01"/>
           <w:rFonts w:ascii="Arial" w:hAnsi="Arial" w:cs="Arial"/>
           <w:sz w:val="22"/>
         </w:rPr>
-        <w:lastRenderedPageBreak/>
-        <w:t>Some learning theories focus on students learning with minimal interaction with a teacher or instructor. – re</w:t>
-      </w:r>
-      <w:bookmarkStart w:id="39" w:name="_GoBack"/>
-      <w:bookmarkEnd w:id="39"/>
+        <w:t>instructional</w:t>
+      </w:r>
       <w:r>
         <w:rPr>
           <w:rStyle w:val="fontstyle01"/>
           <w:rFonts w:ascii="Arial" w:hAnsi="Arial" w:cs="Arial"/>
           <w:sz w:val="22"/>
         </w:rPr>
-        <w:t>fer to that “sage on a stage” quote in Reigeluth ‘96</w:t>
+        <w:t xml:space="preserve"> theories focus on students learning with minimal interaction with a teacher or instructor. </w:t>
+      </w:r>
+      <w:r>
+        <w:rPr>
+          <w:rFonts w:cs="Arial"/>
+          <w:color w:val="000000" w:themeColor="text1"/>
+        </w:rPr>
+        <w:t>Reigeluth (1996)</w:t>
+      </w:r>
+      <w:r>
+        <w:rPr>
+          <w:rFonts w:cs="Arial"/>
+          <w:color w:val="000000" w:themeColor="text1"/>
+        </w:rPr>
+        <w:t xml:space="preserve"> refers to the learning methods that follow his </w:t>
+      </w:r>
+      <w:r>
+        <w:rPr>
+          <w:rFonts w:cs="Arial"/>
+          <w:color w:val="000000" w:themeColor="text1"/>
+        </w:rPr>
+        <w:t>ideology</w:t>
+      </w:r>
+      <w:r>
+        <w:rPr>
+          <w:rFonts w:cs="Arial"/>
+          <w:color w:val="000000" w:themeColor="text1"/>
+        </w:rPr>
+        <w:t xml:space="preserve"> as ones where an instructor acts as an indirect guide to a class of learners instead of the typical “sage on the stage” </w:t>
+      </w:r>
+      <w:r>
+        <w:rPr>
+          <w:rFonts w:cs="Arial"/>
+          <w:color w:val="000000" w:themeColor="text1"/>
+        </w:rPr>
+        <w:t>structure of a lecture or presentation</w:t>
+      </w:r>
+      <w:r>
+        <w:rPr>
+          <w:rFonts w:cs="Arial"/>
+          <w:color w:val="000000" w:themeColor="text1"/>
+        </w:rPr>
+        <w:t xml:space="preserve">. </w:t>
       </w:r>
     </w:p>
     <w:p>
@@ -4840,7 +5108,31 @@
           <w:rFonts w:ascii="Arial" w:hAnsi="Arial" w:cs="Arial"/>
           <w:sz w:val="22"/>
         </w:rPr>
-        <w:t xml:space="preserve">One such pedagogical theory is the learning by doing and learning by teaching. Learning by doing functions on the principle that skills can be improved through practice and self-perfection on a particular topic or knowledge base </w:t>
+        <w:t>Two of these aforementioned theories are</w:t>
+      </w:r>
+      <w:r>
+        <w:rPr>
+          <w:rStyle w:val="fontstyle01"/>
+          <w:rFonts w:ascii="Arial" w:hAnsi="Arial" w:cs="Arial"/>
+          <w:sz w:val="22"/>
+        </w:rPr>
+        <w:t xml:space="preserve"> the learning by doing and learning by teaching</w:t>
+      </w:r>
+      <w:r>
+        <w:rPr>
+          <w:rStyle w:val="fontstyle01"/>
+          <w:rFonts w:ascii="Arial" w:hAnsi="Arial" w:cs="Arial"/>
+          <w:sz w:val="22"/>
+        </w:rPr>
+        <w:t xml:space="preserve"> methods</w:t>
+      </w:r>
+      <w:r>
+        <w:rPr>
+          <w:rStyle w:val="fontstyle01"/>
+          <w:rFonts w:ascii="Arial" w:hAnsi="Arial" w:cs="Arial"/>
+          <w:sz w:val="22"/>
+        </w:rPr>
+        <w:t xml:space="preserve">. Learning by doing functions on the principle that skills can be improved through practice and self-perfection on a particular topic or knowledge base </w:t>
       </w:r>
       <w:r>
         <w:rPr>
@@ -4964,307 +5256,536 @@
         </w:rPr>
         <w:t xml:space="preserve">. </w:t>
       </w:r>
-    </w:p>
-    <w:p>
-      <w:pPr>
-        <w:spacing w:after="0"/>
+      <w:r>
         <w:rPr>
           <w:rStyle w:val="fontstyle01"/>
           <w:rFonts w:ascii="Arial" w:hAnsi="Arial" w:cs="Arial"/>
-          <w:i/>
           <w:sz w:val="22"/>
         </w:rPr>
-      </w:pPr>
-    </w:p>
-    <w:p>
-      <w:pPr>
-        <w:spacing w:after="0"/>
+        <w:t xml:space="preserve">The learning by teaching method works under the assumption that learners ae able to increaser their understanding on a certain topic by teaching it to other learners </w:t>
+      </w:r>
+      <w:r>
         <w:rPr>
           <w:rStyle w:val="fontstyle01"/>
           <w:rFonts w:ascii="Arial" w:hAnsi="Arial" w:cs="Arial"/>
-          <w:i/>
           <w:sz w:val="22"/>
         </w:rPr>
-      </w:pPr>
+        <w:fldChar w:fldCharType="begin"/>
+      </w:r>
       <w:r>
         <w:rPr>
           <w:rStyle w:val="fontstyle01"/>
           <w:rFonts w:ascii="Arial" w:hAnsi="Arial" w:cs="Arial"/>
-          <w:i/>
           <w:sz w:val="22"/>
         </w:rPr>
-        <w:t>“Learning by doing” turned out to be an important concept</w:t>
-      </w:r>
-      <w:r>
-        <w:rPr>
-          <w:rFonts w:cs="Arial"/>
-          <w:i/>
-          <w:color w:val="000000"/>
-        </w:rPr>
-        <w:t xml:space="preserve"> </w:t>
+        <w:instrText xml:space="preserve"> ADDIN EN.CITE &lt;EndNote&gt;&lt;Cite&gt;&lt;Author&gt;Fisch&lt;/Author&gt;&lt;Year&gt;2009&lt;/Year&gt;&lt;RecNum&gt;12&lt;/RecNum&gt;&lt;DisplayText&gt;(Fisch et al., 2009)&lt;/DisplayText&gt;&lt;record&gt;&lt;rec-number&gt;12&lt;/rec-number&gt;&lt;foreign-keys&gt;&lt;key app="EN" db-id="xxpxx9sx3tp9wcessx85vtt29p0f95settdz" timestamp="1623455038"&gt;12&lt;/key&gt;&lt;/foreign-keys&gt;&lt;ref-type name="Conference Proceedings"&gt;10&lt;/ref-type&gt;&lt;contributors&gt;&lt;authors&gt;&lt;author&gt;Fisch, Dominik&lt;/author&gt;&lt;author&gt;Janicke, Martin&lt;/author&gt;&lt;author&gt;Kalkowski, Edgar&lt;/author&gt;&lt;author&gt;Sick, Bernhard&lt;/author&gt;&lt;/authors&gt;&lt;/contributors&gt;&lt;titles&gt;&lt;title&gt;Learning by teaching versus learning by doing: Knowledge exchange in organic agent systems&lt;/title&gt;&lt;secondary-title&gt;2009 IEEE Symposium on Intelligent Agents&lt;/secondary-title&gt;&lt;/titles&gt;&lt;pages&gt;31-38&lt;/pages&gt;&lt;dates&gt;&lt;year&gt;2009&lt;/year&gt;&lt;/dates&gt;&lt;publisher&gt;IEEE&lt;/publisher&gt;&lt;isbn&gt;1424427673&lt;/isbn&gt;&lt;urls&gt;&lt;/urls&gt;&lt;/record&gt;&lt;/Cite&gt;&lt;/EndNote&gt;</w:instrText>
       </w:r>
       <w:r>
         <w:rPr>
           <w:rStyle w:val="fontstyle01"/>
           <w:rFonts w:ascii="Arial" w:hAnsi="Arial" w:cs="Arial"/>
-          <w:i/>
           <w:sz w:val="22"/>
         </w:rPr>
-        <w:t>in professional human education. Basically, it says that humans</w:t>
-      </w:r>
-      <w:r>
-        <w:rPr>
-          <w:rFonts w:cs="Arial"/>
-          <w:i/>
-          <w:color w:val="000000"/>
-        </w:rPr>
-        <w:t xml:space="preserve"> </w:t>
+        <w:fldChar w:fldCharType="separate"/>
       </w:r>
       <w:r>
         <w:rPr>
           <w:rStyle w:val="fontstyle01"/>
           <w:rFonts w:ascii="Arial" w:hAnsi="Arial" w:cs="Arial"/>
-          <w:i/>
+          <w:noProof/>
           <w:sz w:val="22"/>
         </w:rPr>
-        <w:t>are able to improve their skills and productivity through practice and self-perfection [1]. Companies, for instance, realize</w:t>
-      </w:r>
-      <w:r>
-        <w:rPr>
-          <w:rFonts w:cs="Arial"/>
-          <w:i/>
-          <w:color w:val="000000"/>
-        </w:rPr>
-        <w:t xml:space="preserve"> </w:t>
+        <w:t>(Fisch et al., 2009)</w:t>
       </w:r>
       <w:r>
         <w:rPr>
           <w:rStyle w:val="fontstyle01"/>
           <w:rFonts w:ascii="Arial" w:hAnsi="Arial" w:cs="Arial"/>
-          <w:i/>
           <w:sz w:val="22"/>
         </w:rPr>
-        <w:t>this concept by training new employees “on the job”. Although</w:t>
-      </w:r>
-      <w:r>
-        <w:rPr>
-          <w:rFonts w:cs="Arial"/>
-          <w:i/>
-          <w:color w:val="000000"/>
-        </w:rPr>
-        <w:t xml:space="preserve"> </w:t>
+        <w:fldChar w:fldCharType="end"/>
       </w:r>
       <w:r>
         <w:rPr>
           <w:rStyle w:val="fontstyle01"/>
           <w:rFonts w:ascii="Arial" w:hAnsi="Arial" w:cs="Arial"/>
-          <w:i/>
           <w:sz w:val="22"/>
         </w:rPr>
-        <w:t>not very new, the concept of “learning by teaching” recently</w:t>
-      </w:r>
-      <w:r>
-        <w:rPr>
-          <w:rFonts w:cs="Arial"/>
-          <w:i/>
-          <w:color w:val="000000"/>
-        </w:rPr>
-        <w:t xml:space="preserve"> </w:t>
+        <w:t xml:space="preserve">. This method of learning has garnered more usage recently as it is a viable means of learning in environments with too few teachers or instructors and increases the overall learning process </w:t>
       </w:r>
       <w:r>
         <w:rPr>
           <w:rStyle w:val="fontstyle01"/>
           <w:rFonts w:ascii="Arial" w:hAnsi="Arial" w:cs="Arial"/>
-          <w:i/>
           <w:sz w:val="22"/>
         </w:rPr>
-        <w:t>gained more and more importance. Essentially, it claims that</w:t>
-      </w:r>
-      <w:r>
-        <w:rPr>
-          <w:rFonts w:cs="Arial"/>
-          <w:i/>
-          <w:color w:val="000000"/>
-        </w:rPr>
-        <w:t xml:space="preserve"> </w:t>
+        <w:fldChar w:fldCharType="begin"/>
       </w:r>
       <w:r>
         <w:rPr>
           <w:rStyle w:val="fontstyle01"/>
           <w:rFonts w:ascii="Arial" w:hAnsi="Arial" w:cs="Arial"/>
-          <w:i/>
           <w:sz w:val="22"/>
         </w:rPr>
-        <w:t>peers, e.g., pupils or students, should improve their knowledge</w:t>
-      </w:r>
-      <w:r>
-        <w:rPr>
-          <w:rFonts w:cs="Arial"/>
-          <w:i/>
-          <w:color w:val="000000"/>
-        </w:rPr>
-        <w:t xml:space="preserve"> </w:t>
+        <w:instrText xml:space="preserve"> ADDIN EN.CITE &lt;EndNote&gt;&lt;Cite&gt;&lt;Author&gt;Fisch&lt;/Author&gt;&lt;Year&gt;2009&lt;/Year&gt;&lt;RecNum&gt;12&lt;/RecNum&gt;&lt;DisplayText&gt;(Fisch et al., 2009)&lt;/DisplayText&gt;&lt;record&gt;&lt;rec-number&gt;12&lt;/rec-number&gt;&lt;foreign-keys&gt;&lt;key app="EN" db-id="xxpxx9sx3tp9wcessx85vtt29p0f95settdz" timestamp="1623455038"&gt;12&lt;/key&gt;&lt;/foreign-keys&gt;&lt;ref-type name="Conference Proceedings"&gt;10&lt;/ref-type&gt;&lt;contributors&gt;&lt;authors&gt;&lt;author&gt;Fisch, Dominik&lt;/author&gt;&lt;author&gt;Janicke, Martin&lt;/author&gt;&lt;author&gt;Kalkowski, Edgar&lt;/author&gt;&lt;author&gt;Sick, Bernhard&lt;/author&gt;&lt;/authors&gt;&lt;/contributors&gt;&lt;titles&gt;&lt;title&gt;Learning by teaching versus learning by doing: Knowledge exchange in organic agent systems&lt;/title&gt;&lt;secondary-title&gt;2009 IEEE Symposium on Intelligent Agents&lt;/secondary-title&gt;&lt;/titles&gt;&lt;pages&gt;31-38&lt;/pages&gt;&lt;dates&gt;&lt;year&gt;2009&lt;/year&gt;&lt;/dates&gt;&lt;publisher&gt;IEEE&lt;/publisher&gt;&lt;isbn&gt;1424427673&lt;/isbn&gt;&lt;urls&gt;&lt;/urls&gt;&lt;/record&gt;&lt;/Cite&gt;&lt;/EndNote&gt;</w:instrText>
       </w:r>
       <w:r>
         <w:rPr>
           <w:rStyle w:val="fontstyle01"/>
           <w:rFonts w:ascii="Arial" w:hAnsi="Arial" w:cs="Arial"/>
-          <w:i/>
           <w:sz w:val="22"/>
         </w:rPr>
-        <w:t>by teaching each other [2]. There might be two very different</w:t>
-      </w:r>
-      <w:r>
-        <w:rPr>
-          <w:rFonts w:cs="Arial"/>
-          <w:i/>
-          <w:color w:val="000000"/>
-        </w:rPr>
-        <w:t xml:space="preserve"> </w:t>
+        <w:fldChar w:fldCharType="separate"/>
       </w:r>
       <w:r>
         <w:rPr>
           <w:rStyle w:val="fontstyle01"/>
           <w:rFonts w:ascii="Arial" w:hAnsi="Arial" w:cs="Arial"/>
-          <w:i/>
+          <w:noProof/>
           <w:sz w:val="22"/>
         </w:rPr>
-        <w:t xml:space="preserve">kinds of reasons to </w:t>
+        <w:t>(Fisch et al., 2009)</w:t>
       </w:r>
       <w:r>
         <w:rPr>
           <w:rStyle w:val="fontstyle01"/>
           <w:rFonts w:ascii="Arial" w:hAnsi="Arial" w:cs="Arial"/>
-          <w:i/>
           <w:sz w:val="22"/>
         </w:rPr>
-        <w:t>favour</w:t>
+        <w:fldChar w:fldCharType="end"/>
       </w:r>
       <w:r>
         <w:rPr>
           <w:rStyle w:val="fontstyle01"/>
           <w:rFonts w:ascii="Arial" w:hAnsi="Arial" w:cs="Arial"/>
-          <w:i/>
           <w:sz w:val="22"/>
         </w:rPr>
-        <w:t xml:space="preserve"> this concept. First, there might</w:t>
-      </w:r>
-      <w:r>
-        <w:rPr>
-          <w:rFonts w:cs="Arial"/>
-          <w:i/>
-          <w:color w:val="000000"/>
-        </w:rPr>
-        <w:t xml:space="preserve"> </w:t>
+        <w:t xml:space="preserve">. As shown in the following table, learning methods that place the learner in control are very flexible and as such can be incorporated when attempting to teach various and different fields or subjects </w:t>
       </w:r>
       <w:r>
         <w:rPr>
           <w:rStyle w:val="fontstyle01"/>
           <w:rFonts w:ascii="Arial" w:hAnsi="Arial" w:cs="Arial"/>
-          <w:i/>
           <w:sz w:val="22"/>
         </w:rPr>
-        <w:t xml:space="preserve">be simply not enough teachers (economic reasons). </w:t>
+        <w:fldChar w:fldCharType="begin"/>
       </w:r>
       <w:r>
         <w:rPr>
           <w:rStyle w:val="fontstyle01"/>
           <w:rFonts w:ascii="Arial" w:hAnsi="Arial" w:cs="Arial"/>
-          <w:i/>
           <w:sz w:val="22"/>
         </w:rPr>
-        <w:t>Second, it</w:t>
+        <w:instrText xml:space="preserve"> ADDIN EN.CITE &lt;EndNote&gt;&lt;Cite&gt;&lt;Author&gt;Ackoff&lt;/Author&gt;&lt;Year&gt;1991&lt;/Year&gt;&lt;RecNum&gt;3&lt;/RecNum&gt;&lt;DisplayText&gt;(Ackoff, 1991)&lt;/DisplayText&gt;&lt;record&gt;&lt;rec-number&gt;3&lt;/rec-number&gt;&lt;foreign-keys&gt;&lt;key app="EN" db-id="xxpxx9sx3tp9wcessx85vtt29p0f95settdz" timestamp="1623413728"&gt;3&lt;/key&gt;&lt;/foreign-keys&gt;&lt;ref-type name="Journal Article"&gt;17&lt;/ref-type&gt;&lt;contributors&gt;&lt;authors&gt;&lt;author&gt;Ackoff, Russell L&lt;/author&gt;&lt;/authors&gt;&lt;/contributors&gt;&lt;titles&gt;&lt;title&gt;Teaching versus learning&lt;/title&gt;&lt;secondary-title&gt;Systems practice&lt;/secondary-title&gt;&lt;/titles&gt;&lt;periodical&gt;&lt;full-title&gt;Systems practice&lt;/full-title&gt;&lt;/periodical&gt;&lt;pages&gt;179-180&lt;/pages&gt;&lt;volume&gt;4&lt;/volume&gt;&lt;number&gt;3&lt;/number&gt;&lt;dates&gt;&lt;year&gt;1991&lt;/year&gt;&lt;/dates&gt;&lt;isbn&gt;1573-9295&lt;/isbn&gt;&lt;urls&gt;&lt;/urls&gt;&lt;/record&gt;&lt;/Cite&gt;&lt;/EndNote&gt;</w:instrText>
       </w:r>
       <w:r>
         <w:rPr>
           <w:rStyle w:val="fontstyle01"/>
           <w:rFonts w:ascii="Arial" w:hAnsi="Arial" w:cs="Arial"/>
-          <w:i/>
           <w:sz w:val="22"/>
         </w:rPr>
-        <w:t xml:space="preserve"> is argued that under certain circumstances this kind of</w:t>
-      </w:r>
-      <w:r>
-        <w:rPr>
-          <w:rFonts w:cs="Arial"/>
-          <w:i/>
-          <w:color w:val="000000"/>
-        </w:rPr>
-        <w:t xml:space="preserve"> </w:t>
+        <w:fldChar w:fldCharType="separate"/>
       </w:r>
       <w:r>
         <w:rPr>
           <w:rStyle w:val="fontstyle01"/>
           <w:rFonts w:ascii="Arial" w:hAnsi="Arial" w:cs="Arial"/>
-          <w:i/>
+          <w:noProof/>
           <w:sz w:val="22"/>
         </w:rPr>
-        <w:t>learning might improve the overall learning process (</w:t>
+        <w:t>(Ackoff, 1991)</w:t>
       </w:r>
       <w:r>
         <w:rPr>
           <w:rStyle w:val="fontstyle01"/>
           <w:rFonts w:ascii="Arial" w:hAnsi="Arial" w:cs="Arial"/>
-          <w:i/>
           <w:sz w:val="22"/>
         </w:rPr>
-        <w:t>didactic pedagogic</w:t>
+        <w:fldChar w:fldCharType="end"/>
       </w:r>
       <w:r>
         <w:rPr>
           <w:rStyle w:val="fontstyle01"/>
           <w:rFonts w:ascii="Arial" w:hAnsi="Arial" w:cs="Arial"/>
-          <w:i/>
           <w:sz w:val="22"/>
         </w:rPr>
-        <w:t xml:space="preserve"> reasons) - Fisch, Janicke, Kalkowski and Sick, 2009</w:t>
+        <w:t>.</w:t>
       </w:r>
     </w:p>
     <w:p>
       <w:pPr>
         <w:spacing w:after="0"/>
+        <w:rPr>
+          <w:rStyle w:val="fontstyle01"/>
+          <w:rFonts w:ascii="Arial" w:hAnsi="Arial" w:cs="Arial"/>
+          <w:sz w:val="22"/>
+        </w:rPr>
       </w:pPr>
     </w:p>
     <w:p>
       <w:pPr>
         <w:spacing w:after="0"/>
         <w:rPr>
-          <w:rFonts w:cs="Arial"/>
-          <w:i/>
-          <w:color w:val="00B050"/>
-        </w:rPr>
-      </w:pPr>
-      <w:r>
-        <w:rPr>
-          <w:rFonts w:cs="Arial"/>
-          <w:i/>
-          <w:color w:val="00B050"/>
-        </w:rPr>
-        <w:t>Providing learners in all levels of education with content or methods of delivery that they will enjoy will cause them to be more motivated to learn and look further into that specific topic (Ackoff &amp; Greenberg, 2008).</w:t>
-      </w:r>
-    </w:p>
-    <w:p>
-      <w:pPr>
+          <w:rStyle w:val="fontstyle01"/>
+          <w:rFonts w:ascii="Arial" w:hAnsi="Arial" w:cs="Arial"/>
+          <w:sz w:val="22"/>
+        </w:rPr>
+      </w:pPr>
+    </w:p>
+    <w:p>
+      <w:pPr>
+        <w:pStyle w:val="Caption"/>
         <w:spacing w:after="0"/>
         <w:rPr>
-          <w:rFonts w:cs="Arial"/>
-          <w:color w:val="00B050"/>
-          <w:szCs w:val="22"/>
-        </w:rPr>
-      </w:pPr>
-    </w:p>
+          <w:color w:val="auto"/>
+        </w:rPr>
+      </w:pPr>
+      <w:bookmarkStart w:id="39" w:name="_Toc74417583"/>
+      <w:r>
+        <w:rPr>
+          <w:color w:val="auto"/>
+        </w:rPr>
+        <w:lastRenderedPageBreak/>
+        <w:t xml:space="preserve">Table </w:t>
+      </w:r>
+      <w:r>
+        <w:rPr>
+          <w:color w:val="auto"/>
+        </w:rPr>
+        <w:fldChar w:fldCharType="begin"/>
+      </w:r>
+      <w:r>
+        <w:rPr>
+          <w:color w:val="auto"/>
+        </w:rPr>
+        <w:instrText xml:space="preserve"> SEQ Table \* ARABIC </w:instrText>
+      </w:r>
+      <w:r>
+        <w:rPr>
+          <w:color w:val="auto"/>
+        </w:rPr>
+        <w:fldChar w:fldCharType="separate"/>
+      </w:r>
+      <w:r>
+        <w:rPr>
+          <w:noProof/>
+          <w:color w:val="auto"/>
+        </w:rPr>
+        <w:t>2</w:t>
+      </w:r>
+      <w:r>
+        <w:rPr>
+          <w:color w:val="auto"/>
+        </w:rPr>
+        <w:fldChar w:fldCharType="end"/>
+      </w:r>
+      <w:r>
+        <w:rPr>
+          <w:color w:val="auto"/>
+        </w:rPr>
+        <w:t>: List of Several Learning Methods and Their Strengths - Adapted from (Moleda, 1995, as cited in Reigeluth, 1996)</w:t>
+      </w:r>
+      <w:bookmarkEnd w:id="39"/>
+    </w:p>
+    <w:tbl>
+      <w:tblPr>
+        <w:tblStyle w:val="TableGrid"/>
+        <w:tblW w:w="0" w:type="auto"/>
+        <w:tblBorders>
+          <w:left w:val="none" w:sz="0" w:space="0" w:color="auto"/>
+          <w:right w:val="none" w:sz="0" w:space="0" w:color="auto"/>
+        </w:tblBorders>
+        <w:tblLook w:val="04A0" w:firstRow="1" w:lastRow="0" w:firstColumn="1" w:lastColumn="0" w:noHBand="0" w:noVBand="1"/>
+      </w:tblPr>
+      <w:tblGrid>
+        <w:gridCol w:w="4530"/>
+        <w:gridCol w:w="4531"/>
+      </w:tblGrid>
+      <w:tr>
+        <w:tc>
+          <w:tcPr>
+            <w:tcW w:w="4530" w:type="dxa"/>
+            <w:tcBorders>
+              <w:bottom w:val="double" w:sz="4" w:space="0" w:color="auto"/>
+            </w:tcBorders>
+          </w:tcPr>
+          <w:p>
+            <w:pPr>
+              <w:spacing w:after="0"/>
+              <w:rPr>
+                <w:rStyle w:val="fontstyle01"/>
+                <w:rFonts w:ascii="Arial" w:hAnsi="Arial" w:cs="Arial"/>
+                <w:b/>
+                <w:sz w:val="22"/>
+              </w:rPr>
+            </w:pPr>
+            <w:r>
+              <w:rPr>
+                <w:rStyle w:val="fontstyle01"/>
+                <w:rFonts w:ascii="Arial" w:hAnsi="Arial" w:cs="Arial"/>
+                <w:b/>
+                <w:sz w:val="22"/>
+              </w:rPr>
+              <w:t>Learning Method</w:t>
+            </w:r>
+          </w:p>
+        </w:tc>
+        <w:tc>
+          <w:tcPr>
+            <w:tcW w:w="4531" w:type="dxa"/>
+            <w:tcBorders>
+              <w:bottom w:val="double" w:sz="4" w:space="0" w:color="auto"/>
+            </w:tcBorders>
+          </w:tcPr>
+          <w:p>
+            <w:pPr>
+              <w:spacing w:after="0"/>
+              <w:rPr>
+                <w:rStyle w:val="fontstyle01"/>
+                <w:rFonts w:ascii="Arial" w:hAnsi="Arial" w:cs="Arial"/>
+                <w:b/>
+                <w:sz w:val="22"/>
+              </w:rPr>
+            </w:pPr>
+            <w:r>
+              <w:rPr>
+                <w:rStyle w:val="fontstyle01"/>
+                <w:rFonts w:ascii="Arial" w:hAnsi="Arial" w:cs="Arial"/>
+                <w:b/>
+                <w:sz w:val="22"/>
+              </w:rPr>
+              <w:t>Strengths</w:t>
+            </w:r>
+          </w:p>
+        </w:tc>
+      </w:tr>
+      <w:tr>
+        <w:tc>
+          <w:tcPr>
+            <w:tcW w:w="4530" w:type="dxa"/>
+            <w:tcBorders>
+              <w:top w:val="double" w:sz="4" w:space="0" w:color="auto"/>
+            </w:tcBorders>
+          </w:tcPr>
+          <w:p>
+            <w:pPr>
+              <w:spacing w:after="0"/>
+              <w:jc w:val="left"/>
+              <w:rPr>
+                <w:rStyle w:val="fontstyle01"/>
+                <w:rFonts w:ascii="Arial" w:hAnsi="Arial" w:cs="Arial"/>
+                <w:sz w:val="22"/>
+              </w:rPr>
+            </w:pPr>
+            <w:r>
+              <w:rPr>
+                <w:rStyle w:val="fontstyle01"/>
+                <w:rFonts w:ascii="Arial" w:hAnsi="Arial" w:cs="Arial"/>
+                <w:sz w:val="22"/>
+              </w:rPr>
+              <w:t>Lectures or Presentations</w:t>
+            </w:r>
+          </w:p>
+        </w:tc>
+        <w:tc>
+          <w:tcPr>
+            <w:tcW w:w="4531" w:type="dxa"/>
+            <w:tcBorders>
+              <w:top w:val="double" w:sz="4" w:space="0" w:color="auto"/>
+            </w:tcBorders>
+          </w:tcPr>
+          <w:p>
+            <w:pPr>
+              <w:spacing w:after="0"/>
+              <w:jc w:val="left"/>
+              <w:rPr>
+                <w:rStyle w:val="fontstyle01"/>
+                <w:rFonts w:ascii="Arial" w:hAnsi="Arial" w:cs="Arial"/>
+                <w:sz w:val="22"/>
+              </w:rPr>
+            </w:pPr>
+            <w:r>
+              <w:rPr>
+                <w:rStyle w:val="fontstyle01"/>
+                <w:rFonts w:ascii="Arial" w:hAnsi="Arial" w:cs="Arial"/>
+                <w:sz w:val="22"/>
+              </w:rPr>
+              <w:t>Efficient, Standardised and Structured</w:t>
+            </w:r>
+          </w:p>
+        </w:tc>
+      </w:tr>
+      <w:tr>
+        <w:tc>
+          <w:tcPr>
+            <w:tcW w:w="4530" w:type="dxa"/>
+          </w:tcPr>
+          <w:p>
+            <w:pPr>
+              <w:spacing w:after="0"/>
+              <w:jc w:val="left"/>
+              <w:rPr>
+                <w:rStyle w:val="fontstyle01"/>
+                <w:rFonts w:ascii="Arial" w:hAnsi="Arial" w:cs="Arial"/>
+                <w:sz w:val="22"/>
+              </w:rPr>
+            </w:pPr>
+            <w:r>
+              <w:rPr>
+                <w:rStyle w:val="fontstyle01"/>
+                <w:rFonts w:ascii="Arial" w:hAnsi="Arial" w:cs="Arial"/>
+                <w:sz w:val="22"/>
+              </w:rPr>
+              <w:t>Learners in Control</w:t>
+            </w:r>
+          </w:p>
+        </w:tc>
+        <w:tc>
+          <w:tcPr>
+            <w:tcW w:w="4531" w:type="dxa"/>
+          </w:tcPr>
+          <w:p>
+            <w:pPr>
+              <w:spacing w:after="0"/>
+              <w:jc w:val="left"/>
+              <w:rPr>
+                <w:rStyle w:val="fontstyle01"/>
+                <w:rFonts w:ascii="Arial" w:hAnsi="Arial" w:cs="Arial"/>
+                <w:sz w:val="22"/>
+              </w:rPr>
+            </w:pPr>
+            <w:r>
+              <w:rPr>
+                <w:rStyle w:val="fontstyle01"/>
+                <w:rFonts w:ascii="Arial" w:hAnsi="Arial" w:cs="Arial"/>
+                <w:sz w:val="22"/>
+              </w:rPr>
+              <w:t>Very Flexible</w:t>
+            </w:r>
+          </w:p>
+        </w:tc>
+      </w:tr>
+      <w:tr>
+        <w:tc>
+          <w:tcPr>
+            <w:tcW w:w="4530" w:type="dxa"/>
+          </w:tcPr>
+          <w:p>
+            <w:pPr>
+              <w:spacing w:after="0"/>
+              <w:jc w:val="left"/>
+              <w:rPr>
+                <w:rStyle w:val="fontstyle01"/>
+                <w:rFonts w:ascii="Arial" w:hAnsi="Arial" w:cs="Arial"/>
+                <w:sz w:val="22"/>
+              </w:rPr>
+            </w:pPr>
+            <w:r>
+              <w:rPr>
+                <w:rStyle w:val="fontstyle01"/>
+                <w:rFonts w:ascii="Arial" w:hAnsi="Arial" w:cs="Arial"/>
+                <w:sz w:val="22"/>
+              </w:rPr>
+              <w:t xml:space="preserve">Games and Simulations with a Rule System </w:t>
+            </w:r>
+          </w:p>
+        </w:tc>
+        <w:tc>
+          <w:tcPr>
+            <w:tcW w:w="4531" w:type="dxa"/>
+            <w:vMerge w:val="restart"/>
+          </w:tcPr>
+          <w:p>
+            <w:pPr>
+              <w:spacing w:after="0"/>
+              <w:jc w:val="left"/>
+              <w:rPr>
+                <w:rStyle w:val="fontstyle01"/>
+                <w:rFonts w:ascii="Arial" w:hAnsi="Arial" w:cs="Arial"/>
+                <w:sz w:val="22"/>
+              </w:rPr>
+            </w:pPr>
+            <w:r>
+              <w:rPr>
+                <w:rStyle w:val="fontstyle01"/>
+                <w:rFonts w:ascii="Arial" w:hAnsi="Arial" w:cs="Arial"/>
+                <w:sz w:val="22"/>
+              </w:rPr>
+              <w:t>Increased Learner motivation and Knowledge Transfer</w:t>
+            </w:r>
+          </w:p>
+        </w:tc>
+      </w:tr>
+      <w:tr>
+        <w:tc>
+          <w:tcPr>
+            <w:tcW w:w="4530" w:type="dxa"/>
+            <w:tcBorders>
+              <w:bottom w:val="single" w:sz="4" w:space="0" w:color="auto"/>
+            </w:tcBorders>
+          </w:tcPr>
+          <w:p>
+            <w:pPr>
+              <w:spacing w:after="0"/>
+              <w:jc w:val="left"/>
+              <w:rPr>
+                <w:rStyle w:val="fontstyle01"/>
+                <w:rFonts w:ascii="Arial" w:hAnsi="Arial" w:cs="Arial"/>
+                <w:sz w:val="22"/>
+              </w:rPr>
+            </w:pPr>
+            <w:r>
+              <w:rPr>
+                <w:rStyle w:val="fontstyle01"/>
+                <w:rFonts w:ascii="Arial" w:hAnsi="Arial" w:cs="Arial"/>
+                <w:sz w:val="22"/>
+              </w:rPr>
+              <w:t>Discovery as Individuals and Groups</w:t>
+            </w:r>
+          </w:p>
+        </w:tc>
+        <w:tc>
+          <w:tcPr>
+            <w:tcW w:w="4531" w:type="dxa"/>
+            <w:vMerge/>
+            <w:tcBorders>
+              <w:bottom w:val="single" w:sz="4" w:space="0" w:color="auto"/>
+            </w:tcBorders>
+          </w:tcPr>
+          <w:p>
+            <w:pPr>
+              <w:spacing w:after="0"/>
+              <w:jc w:val="left"/>
+              <w:rPr>
+                <w:rStyle w:val="fontstyle01"/>
+                <w:rFonts w:ascii="Arial" w:hAnsi="Arial" w:cs="Arial"/>
+                <w:sz w:val="22"/>
+              </w:rPr>
+            </w:pPr>
+          </w:p>
+        </w:tc>
+      </w:tr>
+    </w:tbl>
     <w:p>
       <w:pPr>
         <w:spacing w:after="0"/>
       </w:pPr>
-      <w:r>
-        <w:t xml:space="preserve">… Another approach that could be taken is one that is rooted in games as these are popular among those in schools and as such should provide a means to deliver content in an interesting and engaging manner </w:t>
+    </w:p>
+    <w:p>
+      <w:pPr>
+        <w:spacing w:after="0"/>
+      </w:pPr>
+      <w:r>
+        <w:t>As shown in the above table, using games and simulations as a means of learning is nothing new</w:t>
+      </w:r>
+      <w:r>
+        <w:t xml:space="preserve"> and it has been found that they have been used as instructional tools as far back as 3000 B.C in China </w:t>
       </w:r>
       <w:r>
         <w:fldChar w:fldCharType="begin"/>
       </w:r>
       <w:r>
-        <w:instrText xml:space="preserve"> ADDIN EN.CITE &lt;EndNote&gt;&lt;Cite&gt;&lt;Author&gt;Virvou&lt;/Author&gt;&lt;Year&gt;2005&lt;/Year&gt;&lt;RecNum&gt;7&lt;/RecNum&gt;&lt;DisplayText&gt;(Virvou et al., 2005)&lt;/DisplayText&gt;&lt;record&gt;&lt;rec-number&gt;7&lt;/rec-number&gt;&lt;foreign-keys&gt;&lt;key app="EN" db-id="xxpxx9sx3tp9wcessx85vtt29p0f95settdz" timestamp="1623413839"&gt;7&lt;/key&gt;&lt;/foreign-keys&gt;&lt;ref-type name="Journal Article"&gt;17&lt;/ref-type&gt;&lt;contributors&gt;&lt;authors&gt;&lt;author&gt;Virvou, Maria&lt;/author&gt;&lt;author&gt;Katsionis, George&lt;/author&gt;&lt;author&gt;Manos, Konstantinos&lt;/author&gt;&lt;/authors&gt;&lt;/contributors&gt;&lt;titles&gt;&lt;title&gt;Combining software games with education: Evaluation of its educational effectiveness&lt;/title&gt;&lt;secondary-title&gt;Journal of Educational Technology &amp;amp; Society&lt;/secondary-title&gt;&lt;/titles&gt;&lt;periodical&gt;&lt;full-title&gt;Journal of Educational Technology &amp;amp; Society&lt;/full-title&gt;&lt;/periodical&gt;&lt;pages&gt;54-65&lt;/pages&gt;&lt;volume&gt;8&lt;/volume&gt;&lt;number&gt;2&lt;/number&gt;&lt;dates&gt;&lt;year&gt;2005&lt;/year&gt;&lt;/dates&gt;&lt;isbn&gt;1176-3647&lt;/isbn&gt;&lt;urls&gt;&lt;/urls&gt;&lt;/record&gt;&lt;/Cite&gt;&lt;/EndNote&gt;</w:instrText>
+        <w:instrText xml:space="preserve"> ADDIN EN.CITE &lt;EndNote&gt;&lt;Cite&gt;&lt;Author&gt;Dempsey&lt;/Author&gt;&lt;Year&gt;1996&lt;/Year&gt;&lt;RecNum&gt;13&lt;/RecNum&gt;&lt;DisplayText&gt;(Dempsey et al., 1996)&lt;/DisplayText&gt;&lt;record&gt;&lt;rec-number&gt;13&lt;/rec-number&gt;&lt;foreign-keys&gt;&lt;key app="EN" db-id="xxpxx9sx3tp9wcessx85vtt29p0f95settdz" timestamp="1623517818"&gt;13&lt;/key&gt;&lt;/foreign-keys&gt;&lt;ref-type name="Journal Article"&gt;17&lt;/ref-type&gt;&lt;contributors&gt;&lt;authors&gt;&lt;author&gt;Dempsey, John V&lt;/author&gt;&lt;author&gt;Lucassen, Barbara A.&lt;/author&gt;&lt;author&gt;Haynes, Linda L.&lt;/author&gt;&lt;author&gt;Casey, Maryann S.&lt;/author&gt;&lt;/authors&gt;&lt;/contributors&gt;&lt;titles&gt;&lt;title&gt;Instructional Applications of Computer Games&lt;/title&gt;&lt;/titles&gt;&lt;dates&gt;&lt;year&gt;1996&lt;/year&gt;&lt;/dates&gt;&lt;urls&gt;&lt;/urls&gt;&lt;/record&gt;&lt;/Cite&gt;&lt;/EndNote&gt;</w:instrText>
       </w:r>
       <w:r>
         <w:fldChar w:fldCharType="separate"/>
@@ -5273,26 +5794,103 @@
         <w:rPr>
           <w:noProof/>
         </w:rPr>
-        <w:t>(Virvou</w:t>
-      </w:r>
-      <w:r>
-        <w:rPr>
-          <w:i/>
+        <w:t>(Dempsey et al., 1996)</w:t>
+      </w:r>
+      <w:r>
+        <w:fldChar w:fldCharType="end"/>
+      </w:r>
+      <w:r>
+        <w:t>. Games are also a</w:t>
+      </w:r>
+      <w:r>
+        <w:t xml:space="preserve"> viable means of </w:t>
+      </w:r>
+      <w:r>
+        <w:t xml:space="preserve">learning in a new paradigm of </w:t>
+      </w:r>
+      <w:r>
+        <w:t>instructional design</w:t>
+      </w:r>
+      <w:r>
+        <w:t xml:space="preserve"> as it has been found to increase motivation amongst learners when used </w:t>
+      </w:r>
+      <w:r>
+        <w:fldChar w:fldCharType="begin"/>
+      </w:r>
+      <w:r>
+        <w:instrText xml:space="preserve"> ADDIN EN.CITE &lt;EndNote&gt;&lt;Cite&gt;&lt;Author&gt;Reigeluth&lt;/Author&gt;&lt;Year&gt;1996&lt;/Year&gt;&lt;RecNum&gt;8&lt;/RecNum&gt;&lt;DisplayText&gt;(Reigeluth, 1996)&lt;/DisplayText&gt;&lt;record&gt;&lt;rec-number&gt;8&lt;/rec-number&gt;&lt;foreign-keys&gt;&lt;key app="EN" db-id="xxpxx9sx3tp9wcessx85vtt29p0f95settdz" timestamp="1623418863"&gt;8&lt;/key&gt;&lt;/foreign-keys&gt;&lt;ref-type name="Journal Article"&gt;17&lt;/ref-type&gt;&lt;contributors&gt;&lt;authors&gt;&lt;author&gt;Reigeluth, Charles M&lt;/author&gt;&lt;/authors&gt;&lt;/contributors&gt;&lt;titles&gt;&lt;title&gt;A new paradigm of ISD?&lt;/title&gt;&lt;secondary-title&gt;Educational technology&lt;/secondary-title&gt;&lt;/titles&gt;&lt;periodical&gt;&lt;full-title&gt;Educational technology&lt;/full-title&gt;&lt;/periodical&gt;&lt;pages&gt;13-20&lt;/pages&gt;&lt;volume&gt;36&lt;/volume&gt;&lt;number&gt;3&lt;/number&gt;&lt;dates&gt;&lt;year&gt;1996&lt;/year&gt;&lt;/dates&gt;&lt;isbn&gt;0013-1962&lt;/isbn&gt;&lt;urls&gt;&lt;/urls&gt;&lt;/record&gt;&lt;/Cite&gt;&lt;/EndNote&gt;</w:instrText>
+      </w:r>
+      <w:r>
+        <w:fldChar w:fldCharType="separate"/>
+      </w:r>
+      <w:r>
+        <w:rPr>
           <w:noProof/>
         </w:rPr>
-        <w:t xml:space="preserve"> et al</w:t>
+        <w:t>(Reigeluth, 1996)</w:t>
+      </w:r>
+      <w:r>
+        <w:fldChar w:fldCharType="end"/>
+      </w:r>
+      <w:r>
+        <w:t>. The distinction between a game and a simulation is discussed in one of the following sections. However, the increased motivation this means of instruction brings is important and should be noted as p</w:t>
+      </w:r>
+      <w:r>
+        <w:t>roviding learners</w:t>
+      </w:r>
+      <w:r>
+        <w:t>,</w:t>
+      </w:r>
+      <w:r>
+        <w:t xml:space="preserve"> in all levels of education</w:t>
+      </w:r>
+      <w:r>
+        <w:t>,</w:t>
+      </w:r>
+      <w:r>
+        <w:t xml:space="preserve"> with content </w:t>
+      </w:r>
+      <w:r>
+        <w:t xml:space="preserve">through methods of delivery that they </w:t>
+      </w:r>
+      <w:r>
+        <w:t>enjoy will</w:t>
+      </w:r>
+      <w:r>
+        <w:t>, as previously stated,</w:t>
+      </w:r>
+      <w:r>
+        <w:t xml:space="preserve"> cause them to be more motivated to learn and </w:t>
+      </w:r>
+      <w:r>
+        <w:t xml:space="preserve">thus </w:t>
+      </w:r>
+      <w:r>
+        <w:t xml:space="preserve">look further into that specific topic </w:t>
+      </w:r>
+      <w:r>
+        <w:t xml:space="preserve">themselves which circles back to the increased transfer of knowledge through discovery as an individual </w:t>
+      </w:r>
+      <w:r>
+        <w:fldChar w:fldCharType="begin"/>
+      </w:r>
+      <w:r>
+        <w:instrText xml:space="preserve"> ADDIN EN.CITE &lt;EndNote&gt;&lt;Cite&gt;&lt;Author&gt;Ackoff&lt;/Author&gt;&lt;Year&gt;2008&lt;/Year&gt;&lt;RecNum&gt;4&lt;/RecNum&gt;&lt;DisplayText&gt;(Ackoff &amp;amp; Greenberg, 2008; Reigeluth, 1996)&lt;/DisplayText&gt;&lt;record&gt;&lt;rec-number&gt;4&lt;/rec-number&gt;&lt;foreign-keys&gt;&lt;key app="EN" db-id="xxpxx9sx3tp9wcessx85vtt29p0f95settdz" timestamp="1623413760"&gt;4&lt;/key&gt;&lt;/foreign-keys&gt;&lt;ref-type name="Book"&gt;6&lt;/ref-type&gt;&lt;contributors&gt;&lt;authors&gt;&lt;author&gt;Ackoff, Russell L&lt;/author&gt;&lt;author&gt;Greenberg, Daniel&lt;/author&gt;&lt;/authors&gt;&lt;/contributors&gt;&lt;titles&gt;&lt;title&gt;Turning learning right side up: Putting education back on track&lt;/title&gt;&lt;/titles&gt;&lt;dates&gt;&lt;year&gt;2008&lt;/year&gt;&lt;/dates&gt;&lt;publisher&gt;Pearson Prentice Hall&lt;/publisher&gt;&lt;isbn&gt;0132716429&lt;/isbn&gt;&lt;urls&gt;&lt;/urls&gt;&lt;/record&gt;&lt;/Cite&gt;&lt;Cite&gt;&lt;Author&gt;Reigeluth&lt;/Author&gt;&lt;Year&gt;1996&lt;/Year&gt;&lt;RecNum&gt;8&lt;/RecNum&gt;&lt;record&gt;&lt;rec-number&gt;8&lt;/rec-number&gt;&lt;foreign-keys&gt;&lt;key app="EN" db-id="xxpxx9sx3tp9wcessx85vtt29p0f95settdz" timestamp="1623418863"&gt;8&lt;/key&gt;&lt;/foreign-keys&gt;&lt;ref-type name="Journal Article"&gt;17&lt;/ref-type&gt;&lt;contributors&gt;&lt;authors&gt;&lt;author&gt;Reigeluth, Charles M&lt;/author&gt;&lt;/authors&gt;&lt;/contributors&gt;&lt;titles&gt;&lt;title&gt;A new paradigm of ISD?&lt;/title&gt;&lt;secondary-title&gt;Educational technology&lt;/secondary-title&gt;&lt;/titles&gt;&lt;periodical&gt;&lt;full-title&gt;Educational technology&lt;/full-title&gt;&lt;/periodical&gt;&lt;pages&gt;13-20&lt;/pages&gt;&lt;volume&gt;36&lt;/volume&gt;&lt;number&gt;3&lt;/number&gt;&lt;dates&gt;&lt;year&gt;1996&lt;/year&gt;&lt;/dates&gt;&lt;isbn&gt;0013-1962&lt;/isbn&gt;&lt;urls&gt;&lt;/urls&gt;&lt;/record&gt;&lt;/Cite&gt;&lt;/EndNote&gt;</w:instrText>
+      </w:r>
+      <w:r>
+        <w:fldChar w:fldCharType="separate"/>
       </w:r>
       <w:r>
         <w:rPr>
           <w:noProof/>
         </w:rPr>
-        <w:t>., 2005)</w:t>
+        <w:t>(Ackoff &amp; Greenberg, 2008; Reigeluth, 1996)</w:t>
       </w:r>
       <w:r>
         <w:fldChar w:fldCharType="end"/>
       </w:r>
       <w:r>
-        <w:t xml:space="preserve">. </w:t>
+        <w:t>.</w:t>
       </w:r>
     </w:p>
     <w:p>
@@ -5304,6 +5902,50 @@
       <w:pPr>
         <w:spacing w:after="0"/>
       </w:pPr>
+    </w:p>
+    <w:p>
+      <w:pPr>
+        <w:spacing w:after="0"/>
+      </w:pPr>
+      <w:r>
+        <w:t>Merrill</w:t>
+      </w:r>
+    </w:p>
+    <w:p>
+      <w:pPr>
+        <w:spacing w:after="0"/>
+      </w:pPr>
+      <w:r>
+        <w:t>Reigeluth</w:t>
+      </w:r>
+    </w:p>
+    <w:p>
+      <w:pPr>
+        <w:spacing w:after="0"/>
+      </w:pPr>
+    </w:p>
+    <w:p>
+      <w:pPr>
+        <w:spacing w:after="0"/>
+      </w:pPr>
+      <w:r>
+        <w:t xml:space="preserve">Motivations role – </w:t>
+      </w:r>
+      <w:proofErr w:type="spellStart"/>
+      <w:r>
+        <w:t>kapp</w:t>
+      </w:r>
+      <w:proofErr w:type="spellEnd"/>
+      <w:r>
+        <w:t xml:space="preserve"> lists a few; discuss 2 maybe??</w:t>
+      </w:r>
+    </w:p>
+    <w:p>
+      <w:pPr>
+        <w:spacing w:after="0"/>
+      </w:pPr>
+      <w:bookmarkStart w:id="40" w:name="_GoBack"/>
+      <w:bookmarkEnd w:id="40"/>
     </w:p>
     <w:p>
       <w:pPr>
@@ -5311,11 +5953,58 @@
         <w:spacing w:before="0" w:after="0"/>
         <w:jc w:val="both"/>
       </w:pPr>
-      <w:bookmarkStart w:id="40" w:name="_Toc74403077"/>
+      <w:bookmarkStart w:id="41" w:name="_Toc74403077"/>
       <w:r>
         <w:t>An Approach Through Ludology</w:t>
       </w:r>
-      <w:bookmarkEnd w:id="40"/>
+      <w:bookmarkEnd w:id="41"/>
+    </w:p>
+    <w:p>
+      <w:pPr>
+        <w:spacing w:after="0"/>
+      </w:pPr>
+      <w:r>
+        <w:t xml:space="preserve">Another approach that could be taken is one that is rooted in games as these are popular among those in schools and as such should provide a means to deliver content in an interesting and engaging manner </w:t>
+      </w:r>
+      <w:r>
+        <w:fldChar w:fldCharType="begin"/>
+      </w:r>
+      <w:r>
+        <w:instrText xml:space="preserve"> ADDIN EN.CITE &lt;EndNote&gt;&lt;Cite&gt;&lt;Author&gt;Virvou&lt;/Author&gt;&lt;Year&gt;2005&lt;/Year&gt;&lt;RecNum&gt;7&lt;/RecNum&gt;&lt;DisplayText&gt;(Virvou et al., 2005)&lt;/DisplayText&gt;&lt;record&gt;&lt;rec-number&gt;7&lt;/rec-number&gt;&lt;foreign-keys&gt;&lt;key app="EN" db-id="xxpxx9sx3tp9wcessx85vtt29p0f95settdz" timestamp="1623413839"&gt;7&lt;/key&gt;&lt;/foreign-keys&gt;&lt;ref-type name="Journal Article"&gt;17&lt;/ref-type&gt;&lt;contributors&gt;&lt;authors&gt;&lt;author&gt;Virvou, Maria&lt;/author&gt;&lt;author&gt;Katsionis, George&lt;/author&gt;&lt;author&gt;Manos, Konstantinos&lt;/author&gt;&lt;/authors&gt;&lt;/contributors&gt;&lt;titles&gt;&lt;title&gt;Combining software games with education: Evaluation of its educational effectiveness&lt;/title&gt;&lt;secondary-title&gt;Journal of Educational Technology &amp;amp; Society&lt;/secondary-title&gt;&lt;/titles&gt;&lt;periodical&gt;&lt;full-title&gt;Journal of Educational Technology &amp;amp; Society&lt;/full-title&gt;&lt;/periodical&gt;&lt;pages&gt;54-65&lt;/pages&gt;&lt;volume&gt;8&lt;/volume&gt;&lt;number&gt;2&lt;/number&gt;&lt;dates&gt;&lt;year&gt;2005&lt;/year&gt;&lt;/dates&gt;&lt;isbn&gt;1176-3647&lt;/isbn&gt;&lt;urls&gt;&lt;/urls&gt;&lt;/record&gt;&lt;/Cite&gt;&lt;/EndNote&gt;</w:instrText>
+      </w:r>
+      <w:r>
+        <w:fldChar w:fldCharType="separate"/>
+      </w:r>
+      <w:r>
+        <w:rPr>
+          <w:noProof/>
+        </w:rPr>
+        <w:t>(Virvou</w:t>
+      </w:r>
+      <w:r>
+        <w:rPr>
+          <w:i/>
+          <w:noProof/>
+        </w:rPr>
+        <w:t xml:space="preserve"> et al</w:t>
+      </w:r>
+      <w:r>
+        <w:rPr>
+          <w:noProof/>
+        </w:rPr>
+        <w:t>., 2005)</w:t>
+      </w:r>
+      <w:r>
+        <w:fldChar w:fldCharType="end"/>
+      </w:r>
+      <w:r>
+        <w:t>.</w:t>
+      </w:r>
+    </w:p>
+    <w:p>
+      <w:pPr>
+        <w:spacing w:after="0"/>
+      </w:pPr>
     </w:p>
     <w:p>
       <w:pPr>
@@ -5357,12 +6046,12 @@
         <w:spacing w:before="0" w:after="0"/>
         <w:jc w:val="both"/>
       </w:pPr>
-      <w:bookmarkStart w:id="41" w:name="_Toc74403078"/>
+      <w:bookmarkStart w:id="42" w:name="_Toc74403078"/>
       <w:r>
         <w:lastRenderedPageBreak/>
         <w:t>What is Ludology</w:t>
       </w:r>
-      <w:bookmarkEnd w:id="41"/>
+      <w:bookmarkEnd w:id="42"/>
     </w:p>
     <w:p>
       <w:pPr>
@@ -5386,11 +6075,11 @@
         <w:spacing w:before="0" w:after="0"/>
         <w:jc w:val="both"/>
       </w:pPr>
-      <w:bookmarkStart w:id="42" w:name="_Toc74403080"/>
+      <w:bookmarkStart w:id="43" w:name="_Toc74403080"/>
       <w:r>
         <w:t>Serious Games</w:t>
       </w:r>
-      <w:bookmarkEnd w:id="42"/>
+      <w:bookmarkEnd w:id="43"/>
     </w:p>
     <w:p>
       <w:pPr>
@@ -5966,11 +6655,11 @@
         <w:spacing w:before="0" w:after="0"/>
         <w:jc w:val="both"/>
       </w:pPr>
-      <w:bookmarkStart w:id="43" w:name="_Toc74403079"/>
+      <w:bookmarkStart w:id="44" w:name="_Toc74403079"/>
       <w:r>
         <w:t>Games as Simulation</w:t>
       </w:r>
-      <w:bookmarkEnd w:id="43"/>
+      <w:bookmarkEnd w:id="44"/>
     </w:p>
     <w:p>
       <w:pPr>
@@ -6073,11 +6762,11 @@
         <w:spacing w:before="0" w:after="0"/>
         <w:jc w:val="both"/>
       </w:pPr>
-      <w:bookmarkStart w:id="44" w:name="_Toc74403081"/>
+      <w:bookmarkStart w:id="45" w:name="_Toc74403081"/>
       <w:r>
         <w:t>Gamification</w:t>
       </w:r>
-      <w:bookmarkEnd w:id="44"/>
+      <w:bookmarkEnd w:id="45"/>
     </w:p>
     <w:p>
       <w:pPr>
@@ -6253,11 +6942,11 @@
         <w:spacing w:before="0" w:after="0"/>
         <w:jc w:val="both"/>
       </w:pPr>
-      <w:bookmarkStart w:id="45" w:name="_Toc74403082"/>
+      <w:bookmarkStart w:id="46" w:name="_Toc74403082"/>
       <w:r>
         <w:t>Existing Gamified Teaching Systems and Educational Games</w:t>
       </w:r>
-      <w:bookmarkEnd w:id="45"/>
+      <w:bookmarkEnd w:id="46"/>
     </w:p>
     <w:p>
       <w:pPr>
@@ -6335,11 +7024,11 @@
         <w:spacing w:before="0" w:after="0"/>
         <w:jc w:val="both"/>
       </w:pPr>
-      <w:bookmarkStart w:id="46" w:name="_Toc74403083"/>
+      <w:bookmarkStart w:id="47" w:name="_Toc74403083"/>
       <w:r>
         <w:t>Potential Issues and Effects of Game-Based Learning</w:t>
       </w:r>
-      <w:bookmarkEnd w:id="46"/>
+      <w:bookmarkEnd w:id="47"/>
     </w:p>
     <w:p>
       <w:pPr>
@@ -6629,11 +7318,11 @@
         <w:spacing w:before="0" w:after="0"/>
         <w:jc w:val="both"/>
       </w:pPr>
-      <w:bookmarkStart w:id="47" w:name="_Toc74403084"/>
+      <w:bookmarkStart w:id="48" w:name="_Toc74403084"/>
       <w:r>
         <w:t>Conclusion/Summary</w:t>
       </w:r>
-      <w:bookmarkEnd w:id="47"/>
+      <w:bookmarkEnd w:id="48"/>
     </w:p>
     <w:p>
       <w:pPr>
@@ -6663,12 +7352,12 @@
         <w:pStyle w:val="Chapter"/>
         <w:spacing w:after="0"/>
       </w:pPr>
-      <w:bookmarkStart w:id="48" w:name="_Toc74403085"/>
+      <w:bookmarkStart w:id="49" w:name="_Toc74403085"/>
       <w:r>
         <w:lastRenderedPageBreak/>
         <w:t>Reference List</w:t>
       </w:r>
-      <w:bookmarkEnd w:id="48"/>
+      <w:bookmarkEnd w:id="49"/>
     </w:p>
     <w:bookmarkEnd w:id="26"/>
     <w:bookmarkEnd w:id="27"/>
@@ -6754,6 +7443,16 @@
       </w:r>
       <w:r>
         <w:t xml:space="preserve">(3), 229-239. </w:t>
+      </w:r>
+    </w:p>
+    <w:p>
+      <w:pPr>
+        <w:pStyle w:val="EndNoteBibliography"/>
+        <w:spacing w:after="0"/>
+        <w:ind w:left="720" w:hanging="720"/>
+      </w:pPr>
+      <w:r>
+        <w:t xml:space="preserve">Dempsey, J. V., Lucassen, B. A., Haynes, L. L., &amp; Casey, M. S. (1996). Instructional Applications of Computer Games. </w:t>
       </w:r>
     </w:p>
     <w:p>
@@ -7046,7 +7745,7 @@
         <w:rStyle w:val="PageNumber"/>
         <w:noProof/>
       </w:rPr>
-      <w:t>12</w:t>
+      <w:t>13</w:t>
     </w:r>
     <w:r>
       <w:rPr>
@@ -16960,7 +17659,7 @@
 </file>
 
 <file path=customXml/itemProps1.xml><?xml version="1.0" encoding="utf-8"?>
-<ds:datastoreItem xmlns:ds="http://schemas.openxmlformats.org/officeDocument/2006/customXml" ds:itemID="{9F5D5FA6-206C-436C-AAD4-B450F433CCE7}">
+<ds:datastoreItem xmlns:ds="http://schemas.openxmlformats.org/officeDocument/2006/customXml" ds:itemID="{B69389AB-E1D5-4851-AAF3-9C01F2AEEBD2}">
   <ds:schemaRefs>
     <ds:schemaRef ds:uri="http://schemas.openxmlformats.org/officeDocument/2006/bibliography"/>
   </ds:schemaRefs>

</xml_diff>

<commit_message>
a power surge, really....
</commit_message>
<xml_diff>
--- a/Addendum B/Hons_AddendumB_30285976.docx
+++ b/Addendum B/Hons_AddendumB_30285976.docx
@@ -1,6 +1,6 @@
 
 <file path=word/document.xml><?xml version="1.0" encoding="utf-8"?>
-<w:document xmlns:wpc="http://schemas.microsoft.com/office/word/2010/wordprocessingCanvas" xmlns:cx="http://schemas.microsoft.com/office/drawing/2014/chartex" xmlns:cx1="http://schemas.microsoft.com/office/drawing/2015/9/8/chartex" xmlns:cx2="http://schemas.microsoft.com/office/drawing/2015/10/21/chartex" xmlns:cx3="http://schemas.microsoft.com/office/drawing/2016/5/9/chartex" xmlns:cx4="http://schemas.microsoft.com/office/drawing/2016/5/10/chartex" xmlns:cx5="http://schemas.microsoft.com/office/drawing/2016/5/11/chartex" xmlns:cx6="http://schemas.microsoft.com/office/drawing/2016/5/12/chartex" xmlns:cx7="http://schemas.microsoft.com/office/drawing/2016/5/13/chartex" xmlns:cx8="http://schemas.microsoft.com/office/drawing/2016/5/14/chartex" xmlns:mc="http://schemas.openxmlformats.org/markup-compatibility/2006" xmlns:aink="http://schemas.microsoft.com/office/drawing/2016/ink" xmlns:am3d="http://schemas.microsoft.com/office/drawing/2017/model3d" xmlns:o="urn:schemas-microsoft-com:office:office" xmlns:r="http://schemas.openxmlformats.org/officeDocument/2006/relationships" xmlns:m="http://schemas.openxmlformats.org/officeDocument/2006/math" xmlns:v="urn:schemas-microsoft-com:vml" xmlns:wp14="http://schemas.microsoft.com/office/word/2010/wordprocessingDrawing" xmlns:wp="http://schemas.openxmlformats.org/drawingml/2006/wordprocessingDrawing" xmlns:w10="urn:schemas-microsoft-com:office:word" xmlns:w="http://schemas.openxmlformats.org/wordprocessingml/2006/main" xmlns:w14="http://schemas.microsoft.com/office/word/2010/wordml" xmlns:w15="http://schemas.microsoft.com/office/word/2012/wordml" xmlns:w16cid="http://schemas.microsoft.com/office/word/2016/wordml/cid" xmlns:w16se="http://schemas.microsoft.com/office/word/2015/wordml/symex" xmlns:wpg="http://schemas.microsoft.com/office/word/2010/wordprocessingGroup" xmlns:wpi="http://schemas.microsoft.com/office/word/2010/wordprocessingInk" xmlns:wne="http://schemas.microsoft.com/office/word/2006/wordml" xmlns:wps="http://schemas.microsoft.com/office/word/2010/wordprocessingShape" mc:Ignorable="w14 w15 w16se w16cid wp14">
+<w:document xmlns:wpc="http://schemas.microsoft.com/office/word/2010/wordprocessingCanvas" xmlns:cx="http://schemas.microsoft.com/office/drawing/2014/chartex" xmlns:cx1="http://schemas.microsoft.com/office/drawing/2015/9/8/chartex" xmlns:cx2="http://schemas.microsoft.com/office/drawing/2015/10/21/chartex" xmlns:cx3="http://schemas.microsoft.com/office/drawing/2016/5/9/chartex" xmlns:cx4="http://schemas.microsoft.com/office/drawing/2016/5/10/chartex" xmlns:cx5="http://schemas.microsoft.com/office/drawing/2016/5/11/chartex" xmlns:cx6="http://schemas.microsoft.com/office/drawing/2016/5/12/chartex" xmlns:cx7="http://schemas.microsoft.com/office/drawing/2016/5/13/chartex" xmlns:cx8="http://schemas.microsoft.com/office/drawing/2016/5/14/chartex" xmlns:mc="http://schemas.openxmlformats.org/markup-compatibility/2006" xmlns:aink="http://schemas.microsoft.com/office/drawing/2016/ink" xmlns:am3d="http://schemas.microsoft.com/office/drawing/2017/model3d" xmlns:o="urn:schemas-microsoft-com:office:office" xmlns:r="http://schemas.openxmlformats.org/officeDocument/2006/relationships" xmlns:m="http://schemas.openxmlformats.org/officeDocument/2006/math" xmlns:v="urn:schemas-microsoft-com:vml" xmlns:wp14="http://schemas.microsoft.com/office/word/2010/wordprocessingDrawing" xmlns:wp="http://schemas.openxmlformats.org/drawingml/2006/wordprocessingDrawing" xmlns:w10="urn:schemas-microsoft-com:office:word" xmlns:w="http://schemas.openxmlformats.org/wordprocessingml/2006/main" xmlns:w14="http://schemas.microsoft.com/office/word/2010/wordml" xmlns:w15="http://schemas.microsoft.com/office/word/2012/wordml" xmlns:w16cex="http://schemas.microsoft.com/office/word/2018/wordml/cex" xmlns:w16cid="http://schemas.microsoft.com/office/word/2016/wordml/cid" xmlns:w16="http://schemas.microsoft.com/office/word/2018/wordml" xmlns:w16se="http://schemas.microsoft.com/office/word/2015/wordml/symex" xmlns:wpg="http://schemas.microsoft.com/office/word/2010/wordprocessingGroup" xmlns:wpi="http://schemas.microsoft.com/office/word/2010/wordprocessingInk" xmlns:wne="http://schemas.microsoft.com/office/word/2006/wordml" xmlns:wps="http://schemas.microsoft.com/office/word/2010/wordprocessingShape" mc:Ignorable="w14 w15 w16se w16cid w16 w16cex wp14">
   <w:body>
     <w:p>
       <w:pPr>
@@ -1237,7 +1237,7 @@
             <w:noProof/>
             <w:webHidden/>
           </w:rPr>
-          <w:t>8</w:t>
+          <w:t>10</w:t>
         </w:r>
         <w:r>
           <w:rPr>
@@ -1321,7 +1321,7 @@
             <w:noProof/>
             <w:webHidden/>
           </w:rPr>
-          <w:t>9</w:t>
+          <w:t>10</w:t>
         </w:r>
         <w:r>
           <w:rPr>
@@ -1405,7 +1405,7 @@
             <w:noProof/>
             <w:webHidden/>
           </w:rPr>
-          <w:t>9</w:t>
+          <w:t>10</w:t>
         </w:r>
         <w:r>
           <w:rPr>
@@ -1489,7 +1489,7 @@
             <w:noProof/>
             <w:webHidden/>
           </w:rPr>
-          <w:t>10</w:t>
+          <w:t>12</w:t>
         </w:r>
         <w:r>
           <w:rPr>
@@ -1575,7 +1575,7 @@
             <w:noProof/>
             <w:webHidden/>
           </w:rPr>
-          <w:t>10</w:t>
+          <w:t>12</w:t>
         </w:r>
         <w:r>
           <w:rPr>
@@ -1661,7 +1661,7 @@
             <w:noProof/>
             <w:webHidden/>
           </w:rPr>
-          <w:t>11</w:t>
+          <w:t>12</w:t>
         </w:r>
         <w:r>
           <w:rPr>
@@ -1747,7 +1747,7 @@
             <w:noProof/>
             <w:webHidden/>
           </w:rPr>
-          <w:t>11</w:t>
+          <w:t>13</w:t>
         </w:r>
         <w:r>
           <w:rPr>
@@ -1833,7 +1833,7 @@
             <w:noProof/>
             <w:webHidden/>
           </w:rPr>
-          <w:t>12</w:t>
+          <w:t>13</w:t>
         </w:r>
         <w:r>
           <w:rPr>
@@ -1903,7 +1903,7 @@
             <w:noProof/>
             <w:webHidden/>
           </w:rPr>
-          <w:t>13</w:t>
+          <w:t>14</w:t>
         </w:r>
         <w:r>
           <w:rPr>
@@ -2100,7 +2100,7 @@
           <w:rPr>
             <w:webHidden/>
           </w:rPr>
-          <w:t>5</w:t>
+          <w:t>6</w:t>
         </w:r>
         <w:r>
           <w:rPr>
@@ -2789,7 +2789,7 @@
           <w:lang w:val="en-GB" w:eastAsia="en-GB"/>
         </w:rPr>
         <w:drawing>
-          <wp:inline distT="0" distB="0" distL="0" distR="0" wp14:anchorId="513D484F" wp14:editId="370BEE1E">
+          <wp:inline distT="0" distB="0" distL="0" distR="0" wp14:anchorId="66D47116" wp14:editId="7F033E11">
             <wp:extent cx="5373446" cy="3195376"/>
             <wp:effectExtent l="0" t="0" r="0" b="0"/>
             <wp:docPr id="6" name="Picture 6"/>
@@ -5885,23 +5885,14 @@
         <w:t>et al.</w:t>
       </w:r>
       <w:r>
-        <w:t xml:space="preserve"> (2006) list and summarise several learning and instructional design theories that have the potential to be applied to a game used for learning</w:t>
-      </w:r>
-      <w:r>
-        <w:rPr>
-          <w:highlight w:val="yellow"/>
-        </w:rPr>
-        <w:t>. This study will, however, only look at</w:t>
-      </w:r>
-      <w:r>
-        <w:t xml:space="preserve"> </w:t>
+        <w:t xml:space="preserve"> (2006) list and summarise several learning and instructional design theories that have the potential to be applied to a game used for </w:t>
+      </w:r>
+      <w:r>
+        <w:t xml:space="preserve">learning. This study will, however, only look at </w:t>
       </w:r>
       <w:r>
         <w:tab/>
-        <w:t>Merrill’s First Principles of Instruction</w:t>
-      </w:r>
-      <w:r>
-        <w:t xml:space="preserve"> as it is the most recent of the ones depicted </w:t>
+        <w:t xml:space="preserve">Merrill’s First Principles of Instruction as it is the most recent of the ones depicted </w:t>
       </w:r>
       <w:r>
         <w:fldChar w:fldCharType="begin"/>
@@ -6066,94 +6057,430 @@
         <w:t>is that the learning is problem centred.</w:t>
       </w:r>
       <w:r>
-        <w:t xml:space="preserve"> This principle describes three corollaries, the first of which being “Show Task” which states that learners should be shown what the types of problems they will be solving or will be able to solve with the knowledge that attain. The next is “Task Level” which explains that the problems presented should keep learners engaged due to the complexity and not just </w:t>
-      </w:r>
-      <w:r>
-        <w:t>the action of solving it. The last corollary, “problem progression” describes that the problems presented should have some form of increasing complexity while still being comparable to previous iteration of the type of problem.</w:t>
-      </w:r>
-    </w:p>
-    <w:p>
-      <w:pPr>
-        <w:spacing w:after="0"/>
-      </w:pPr>
-    </w:p>
-    <w:p>
-      <w:pPr>
-        <w:spacing w:after="0"/>
-      </w:pPr>
-      <w:r>
-        <w:t>The second principle is Activation which means that learning happens whenever previous experiences are used.</w:t>
+        <w:t xml:space="preserve"> This principle describes three corollaries, the first of which being “Show Task” which states that learners should be shown what the types of problems they will be solving or will be able to solve with the knowledge that attain</w:t>
+      </w:r>
+      <w:r>
+        <w:t xml:space="preserve"> </w:t>
+      </w:r>
+      <w:r>
+        <w:fldChar w:fldCharType="begin"/>
+      </w:r>
+      <w:r>
+        <w:instrText xml:space="preserve"> ADDIN EN.CITE &lt;EndNote&gt;&lt;Cite&gt;&lt;Author&gt;Merrill&lt;/Author&gt;&lt;Year&gt;2002&lt;/Year&gt;&lt;RecNum&gt;15&lt;/RecNum&gt;&lt;DisplayText&gt;(Merrill, 2002)&lt;/DisplayText&gt;&lt;record&gt;&lt;rec-number&gt;15&lt;/rec-number&gt;&lt;foreign-keys&gt;&lt;key app="EN" db-id="xxpxx9sx3tp9wcessx85vtt29p0f95settdz" timestamp="1623520581"&gt;15&lt;/key&gt;&lt;/foreign-keys&gt;&lt;ref-type name="Journal Article"&gt;17&lt;/ref-type&gt;&lt;contributors&gt;&lt;authors&gt;&lt;author&gt;Merrill, M David&lt;/author&gt;&lt;/authors&gt;&lt;/contributors&gt;&lt;titles&gt;&lt;title&gt;First principles of instruction&lt;/title&gt;&lt;secondary-title&gt;Educational technology research and development&lt;/secondary-title&gt;&lt;/titles&gt;&lt;periodical&gt;&lt;full-title&gt;Educational technology research and development&lt;/full-title&gt;&lt;/periodical&gt;&lt;pages&gt;43-59&lt;/pages&gt;&lt;volume&gt;50&lt;/volume&gt;&lt;number&gt;3&lt;/number&gt;&lt;dates&gt;&lt;year&gt;2002&lt;/year&gt;&lt;/dates&gt;&lt;isbn&gt;1556-6501&lt;/isbn&gt;&lt;urls&gt;&lt;/urls&gt;&lt;/record&gt;&lt;/Cite&gt;&lt;/EndNote&gt;</w:instrText>
+      </w:r>
+      <w:r>
+        <w:fldChar w:fldCharType="separate"/>
+      </w:r>
+      <w:r>
+        <w:rPr>
+          <w:noProof/>
+        </w:rPr>
+        <w:t>(Merrill, 2002)</w:t>
+      </w:r>
+      <w:r>
+        <w:fldChar w:fldCharType="end"/>
+      </w:r>
+      <w:r>
+        <w:t xml:space="preserve">. The next is “Task Level” which explains that the problems presented should keep learners engaged due to the complexity and not just </w:t>
+      </w:r>
+      <w:r>
+        <w:t>the action of solving it</w:t>
+      </w:r>
+      <w:r>
+        <w:t xml:space="preserve"> </w:t>
+      </w:r>
+      <w:r>
+        <w:fldChar w:fldCharType="begin"/>
+      </w:r>
+      <w:r>
+        <w:instrText xml:space="preserve"> ADDIN EN.CITE &lt;EndNote&gt;&lt;Cite&gt;&lt;Author&gt;Merrill&lt;/Author&gt;&lt;Year&gt;2002&lt;/Year&gt;&lt;RecNum&gt;15&lt;/RecNum&gt;&lt;DisplayText&gt;(Merrill, 2002)&lt;/DisplayText&gt;&lt;record&gt;&lt;rec-number&gt;15&lt;/rec-number&gt;&lt;foreign-keys&gt;&lt;key app="EN" db-id="xxpxx9sx3tp9wcessx85vtt29p0f95settdz" timestamp="1623520581"&gt;15&lt;/key&gt;&lt;/foreign-keys&gt;&lt;ref-type name="Journal Article"&gt;17&lt;/ref-type&gt;&lt;contributors&gt;&lt;authors&gt;&lt;author&gt;Merrill, M David&lt;/author&gt;&lt;/authors&gt;&lt;/contributors&gt;&lt;titles&gt;&lt;title&gt;First principles of instruction&lt;/title&gt;&lt;secondary-title&gt;Educational technology research and development&lt;/secondary-title&gt;&lt;/titles&gt;&lt;periodical&gt;&lt;full-title&gt;Educational technology research and development&lt;/full-title&gt;&lt;/periodical&gt;&lt;pages&gt;43-59&lt;/pages&gt;&lt;volume&gt;50&lt;/volume&gt;&lt;number&gt;3&lt;/number&gt;&lt;dates&gt;&lt;year&gt;2002&lt;/year&gt;&lt;/dates&gt;&lt;isbn&gt;1556-6501&lt;/isbn&gt;&lt;urls&gt;&lt;/urls&gt;&lt;/record&gt;&lt;/Cite&gt;&lt;/EndNote&gt;</w:instrText>
+      </w:r>
+      <w:r>
+        <w:fldChar w:fldCharType="separate"/>
+      </w:r>
+      <w:r>
+        <w:rPr>
+          <w:noProof/>
+        </w:rPr>
+        <w:t>(Merrill, 2002)</w:t>
+      </w:r>
+      <w:r>
+        <w:fldChar w:fldCharType="end"/>
+      </w:r>
+      <w:r>
+        <w:t>. The last corollary, “problem progression” describes that the problems presented should have some form of increasing complexity while still being comparable to previous iteration of the type of problem</w:t>
+      </w:r>
+      <w:r>
+        <w:t xml:space="preserve"> </w:t>
+      </w:r>
+      <w:r>
+        <w:fldChar w:fldCharType="begin"/>
+      </w:r>
+      <w:r>
+        <w:instrText xml:space="preserve"> ADDIN EN.CITE &lt;EndNote&gt;&lt;Cite&gt;&lt;Author&gt;Merrill&lt;/Author&gt;&lt;Year&gt;2002&lt;/Year&gt;&lt;RecNum&gt;15&lt;/RecNum&gt;&lt;DisplayText&gt;(Merrill, 2002)&lt;/DisplayText&gt;&lt;record&gt;&lt;rec-number&gt;15&lt;/rec-number&gt;&lt;foreign-keys&gt;&lt;key app="EN" db-id="xxpxx9sx3tp9wcessx85vtt29p0f95settdz" timestamp="1623520581"&gt;15&lt;/key&gt;&lt;/foreign-keys&gt;&lt;ref-type name="Journal Article"&gt;17&lt;/ref-type&gt;&lt;contributors&gt;&lt;authors&gt;&lt;author&gt;Merrill, M David&lt;/author&gt;&lt;/authors&gt;&lt;/contributors&gt;&lt;titles&gt;&lt;title&gt;First principles of instruction&lt;/title&gt;&lt;secondary-title&gt;Educational technology research and development&lt;/secondary-title&gt;&lt;/titles&gt;&lt;periodical&gt;&lt;full-title&gt;Educational technology research and development&lt;/full-title&gt;&lt;/periodical&gt;&lt;pages&gt;43-59&lt;/pages&gt;&lt;volume&gt;50&lt;/volume&gt;&lt;number&gt;3&lt;/number&gt;&lt;dates&gt;&lt;year&gt;2002&lt;/year&gt;&lt;/dates&gt;&lt;isbn&gt;1556-6501&lt;/isbn&gt;&lt;urls&gt;&lt;/urls&gt;&lt;/record&gt;&lt;/Cite&gt;&lt;/EndNote&gt;</w:instrText>
+      </w:r>
+      <w:r>
+        <w:fldChar w:fldCharType="separate"/>
+      </w:r>
+      <w:r>
+        <w:rPr>
+          <w:noProof/>
+        </w:rPr>
+        <w:t>(Merrill, 2002)</w:t>
+      </w:r>
+      <w:r>
+        <w:fldChar w:fldCharType="end"/>
+      </w:r>
+      <w:r>
+        <w:t>.</w:t>
+      </w:r>
+    </w:p>
+    <w:p>
+      <w:pPr>
+        <w:spacing w:after="0"/>
+      </w:pPr>
+    </w:p>
+    <w:p>
+      <w:pPr>
+        <w:spacing w:after="0"/>
+      </w:pPr>
+      <w:r>
+        <w:t>The second principle is Activation which means that learning happens whenever previous experiences are used</w:t>
+      </w:r>
+      <w:r>
+        <w:t xml:space="preserve"> </w:t>
+      </w:r>
+      <w:r>
+        <w:fldChar w:fldCharType="begin"/>
+      </w:r>
+      <w:r>
+        <w:instrText xml:space="preserve"> ADDIN EN.CITE &lt;EndNote&gt;&lt;Cite&gt;&lt;Author&gt;Merrill&lt;/Author&gt;&lt;Year&gt;2002&lt;/Year&gt;&lt;RecNum&gt;15&lt;/RecNum&gt;&lt;DisplayText&gt;(Merrill, 2002)&lt;/DisplayText&gt;&lt;record&gt;&lt;rec-number&gt;15&lt;/rec-number&gt;&lt;foreign-keys&gt;&lt;key app="EN" db-id="xxpxx9sx3tp9wcessx85vtt29p0f95settdz" timestamp="1623520581"&gt;15&lt;/key&gt;&lt;/foreign-keys&gt;&lt;ref-type name="Journal Article"&gt;17&lt;/ref-type&gt;&lt;contributors&gt;&lt;authors&gt;&lt;author&gt;Merrill, M David&lt;/author&gt;&lt;/authors&gt;&lt;/contributors&gt;&lt;titles&gt;&lt;title&gt;First principles of instruction&lt;/title&gt;&lt;secondary-title&gt;Educational technology research and development&lt;/secondary-title&gt;&lt;/titles&gt;&lt;periodical&gt;&lt;full-title&gt;Educational technology research and development&lt;/full-title&gt;&lt;/periodical&gt;&lt;pages&gt;43-59&lt;/pages&gt;&lt;volume&gt;50&lt;/volume&gt;&lt;number&gt;3&lt;/number&gt;&lt;dates&gt;&lt;year&gt;2002&lt;/year&gt;&lt;/dates&gt;&lt;isbn&gt;1556-6501&lt;/isbn&gt;&lt;urls&gt;&lt;/urls&gt;&lt;/record&gt;&lt;/Cite&gt;&lt;/EndNote&gt;</w:instrText>
+      </w:r>
+      <w:r>
+        <w:fldChar w:fldCharType="separate"/>
+      </w:r>
+      <w:r>
+        <w:rPr>
+          <w:noProof/>
+        </w:rPr>
+        <w:t>(Merrill, 2002)</w:t>
+      </w:r>
+      <w:r>
+        <w:fldChar w:fldCharType="end"/>
+      </w:r>
+      <w:r>
+        <w:t>.</w:t>
       </w:r>
       <w:r>
         <w:t xml:space="preserve"> The first corollary, “Previous Experience”, </w:t>
       </w:r>
       <w:r>
-        <w:t xml:space="preserve">states that the learning process is enhanced when a learner </w:t>
-      </w:r>
-      <w:proofErr w:type="gramStart"/>
-      <w:r>
-        <w:t>is able to</w:t>
-      </w:r>
-      <w:proofErr w:type="gramEnd"/>
-      <w:r>
-        <w:t xml:space="preserve"> draw upon relevant past experiences and apply the associate knowledge as a foundation for new knowledge. “New Knowledge” is the second and explains that learners should be provided with a relevant experience as an additional foundation to add to their knowledge base. The last corollary is “Structure” and details that learners should be encouraged to organise new knowledge according to some relevant structure.</w:t>
-      </w:r>
-    </w:p>
-    <w:p>
-      <w:pPr>
-        <w:spacing w:after="0"/>
-      </w:pPr>
-    </w:p>
-    <w:p>
-      <w:pPr>
-        <w:spacing w:after="0"/>
-      </w:pPr>
-      <w:r>
-        <w:t xml:space="preserve">The third principle, Demonstration, proposes that learning takes place when the activities undertaken impart the knowledge instead of stating the information. </w:t>
-      </w:r>
-      <w:r>
-        <w:t xml:space="preserve">“Demonstration consistency” explains that any examples or visualisation should be kept in line with the original learning goals. The next is “Learner Guidance” and states that learners should be shown where the relevant information for problems can be found be it in the form of comparative examples or various representation of one source. “Relevant Media” explains that when media is used as a means of demonstration, different types can be used </w:t>
-      </w:r>
-      <w:proofErr w:type="gramStart"/>
-      <w:r>
-        <w:t>provided that</w:t>
-      </w:r>
-      <w:proofErr w:type="gramEnd"/>
-      <w:r>
-        <w:t xml:space="preserve"> they do not fight for a learner’s attention.</w:t>
-      </w:r>
-    </w:p>
-    <w:p>
-      <w:pPr>
-        <w:spacing w:after="0"/>
-      </w:pPr>
-    </w:p>
-    <w:p>
-      <w:pPr>
-        <w:spacing w:after="0"/>
-      </w:pPr>
-      <w:r>
-        <w:t>The fourth principle is Application which states that leaning takes place when learners actively solve problems with the new knowledge they have acquired.</w:t>
-      </w:r>
-      <w:r>
-        <w:t xml:space="preserve"> “Practice Consistency” is </w:t>
-      </w:r>
-      <w:proofErr w:type="gramStart"/>
-      <w:r>
-        <w:t>similar to</w:t>
-      </w:r>
-      <w:proofErr w:type="gramEnd"/>
-      <w:r>
-        <w:t xml:space="preserve"> Demonstration consistency but with a focus on the application of knowledge. “Diminishing Coaching” is where the learners are provided with relevant </w:t>
+        <w:t>states that the learning process is enhanced when a learner is able to draw upon relevant past experiences and apply the associate knowledge as a foundation for new knowledge</w:t>
+      </w:r>
+      <w:r>
+        <w:t xml:space="preserve"> </w:t>
+      </w:r>
+      <w:r>
+        <w:fldChar w:fldCharType="begin"/>
+      </w:r>
+      <w:r>
+        <w:instrText xml:space="preserve"> ADDIN EN.CITE &lt;EndNote&gt;&lt;Cite&gt;&lt;Author&gt;Merrill&lt;/Author&gt;&lt;Year&gt;2002&lt;/Year&gt;&lt;RecNum&gt;15&lt;/RecNum&gt;&lt;DisplayText&gt;(Merrill, 2002)&lt;/DisplayText&gt;&lt;record&gt;&lt;rec-number&gt;15&lt;/rec-number&gt;&lt;foreign-keys&gt;&lt;key app="EN" db-id="xxpxx9sx3tp9wcessx85vtt29p0f95settdz" timestamp="1623520581"&gt;15&lt;/key&gt;&lt;/foreign-keys&gt;&lt;ref-type name="Journal Article"&gt;17&lt;/ref-type&gt;&lt;contributors&gt;&lt;authors&gt;&lt;author&gt;Merrill, M David&lt;/author&gt;&lt;/authors&gt;&lt;/contributors&gt;&lt;titles&gt;&lt;title&gt;First principles of instruction&lt;/title&gt;&lt;secondary-title&gt;Educational technology research and development&lt;/secondary-title&gt;&lt;/titles&gt;&lt;periodical&gt;&lt;full-title&gt;Educational technology research and development&lt;/full-title&gt;&lt;/periodical&gt;&lt;pages&gt;43-59&lt;/pages&gt;&lt;volume&gt;50&lt;/volume&gt;&lt;number&gt;3&lt;/number&gt;&lt;dates&gt;&lt;year&gt;2002&lt;/year&gt;&lt;/dates&gt;&lt;isbn&gt;1556-6501&lt;/isbn&gt;&lt;urls&gt;&lt;/urls&gt;&lt;/record&gt;&lt;/Cite&gt;&lt;/EndNote&gt;</w:instrText>
+      </w:r>
+      <w:r>
+        <w:fldChar w:fldCharType="separate"/>
+      </w:r>
+      <w:r>
+        <w:rPr>
+          <w:noProof/>
+        </w:rPr>
+        <w:t>(Merrill, 2002)</w:t>
+      </w:r>
+      <w:r>
+        <w:fldChar w:fldCharType="end"/>
+      </w:r>
+      <w:r>
+        <w:t>. “New Knowledge” is the second and explains that learners should be provided with a relevant experience as an additional foundation to add to their knowledge base</w:t>
+      </w:r>
+      <w:r>
+        <w:t xml:space="preserve"> </w:t>
+      </w:r>
+      <w:r>
+        <w:fldChar w:fldCharType="begin"/>
+      </w:r>
+      <w:r>
+        <w:instrText xml:space="preserve"> ADDIN EN.CITE &lt;EndNote&gt;&lt;Cite&gt;&lt;Author&gt;Merrill&lt;/Author&gt;&lt;Year&gt;2002&lt;/Year&gt;&lt;RecNum&gt;15&lt;/RecNum&gt;&lt;DisplayText&gt;(Merrill, 2002)&lt;/DisplayText&gt;&lt;record&gt;&lt;rec-number&gt;15&lt;/rec-number&gt;&lt;foreign-keys&gt;&lt;key app="EN" db-id="xxpxx9sx3tp9wcessx85vtt29p0f95settdz" timestamp="1623520581"&gt;15&lt;/key&gt;&lt;/foreign-keys&gt;&lt;ref-type name="Journal Article"&gt;17&lt;/ref-type&gt;&lt;contributors&gt;&lt;authors&gt;&lt;author&gt;Merrill, M David&lt;/author&gt;&lt;/authors&gt;&lt;/contributors&gt;&lt;titles&gt;&lt;title&gt;First principles of instruction&lt;/title&gt;&lt;secondary-title&gt;Educational technology research and development&lt;/secondary-title&gt;&lt;/titles&gt;&lt;periodical&gt;&lt;full-title&gt;Educational technology research and development&lt;/full-title&gt;&lt;/periodical&gt;&lt;pages&gt;43-59&lt;/pages&gt;&lt;volume&gt;50&lt;/volume&gt;&lt;number&gt;3&lt;/number&gt;&lt;dates&gt;&lt;year&gt;2002&lt;/year&gt;&lt;/dates&gt;&lt;isbn&gt;1556-6501&lt;/isbn&gt;&lt;urls&gt;&lt;/urls&gt;&lt;/record&gt;&lt;/Cite&gt;&lt;/EndNote&gt;</w:instrText>
+      </w:r>
+      <w:r>
+        <w:fldChar w:fldCharType="separate"/>
+      </w:r>
+      <w:r>
+        <w:rPr>
+          <w:noProof/>
+        </w:rPr>
+        <w:t>(Merrill, 2002)</w:t>
+      </w:r>
+      <w:r>
+        <w:fldChar w:fldCharType="end"/>
+      </w:r>
+      <w:r>
+        <w:t>. The last corollary is “Structure” and details that learners should be encouraged to organise new knowledge according to some relevant structure</w:t>
+      </w:r>
+      <w:r>
+        <w:t xml:space="preserve"> </w:t>
+      </w:r>
+      <w:r>
+        <w:fldChar w:fldCharType="begin"/>
+      </w:r>
+      <w:r>
+        <w:instrText xml:space="preserve"> ADDIN EN.CITE &lt;EndNote&gt;&lt;Cite&gt;&lt;Author&gt;Merrill&lt;/Author&gt;&lt;Year&gt;2002&lt;/Year&gt;&lt;RecNum&gt;15&lt;/RecNum&gt;&lt;DisplayText&gt;(Merrill, 2002)&lt;/DisplayText&gt;&lt;record&gt;&lt;rec-number&gt;15&lt;/rec-number&gt;&lt;foreign-keys&gt;&lt;key app="EN" db-id="xxpxx9sx3tp9wcessx85vtt29p0f95settdz" timestamp="1623520581"&gt;15&lt;/key&gt;&lt;/foreign-keys&gt;&lt;ref-type name="Journal Article"&gt;17&lt;/ref-type&gt;&lt;contributors&gt;&lt;authors&gt;&lt;author&gt;Merrill, M David&lt;/author&gt;&lt;/authors&gt;&lt;/contributors&gt;&lt;titles&gt;&lt;title&gt;First principles of instruction&lt;/title&gt;&lt;secondary-title&gt;Educational technology research and development&lt;/secondary-title&gt;&lt;/titles&gt;&lt;periodical&gt;&lt;full-title&gt;Educational technology research and development&lt;/full-title&gt;&lt;/periodical&gt;&lt;pages&gt;43-59&lt;/pages&gt;&lt;volume&gt;50&lt;/volume&gt;&lt;number&gt;3&lt;/number&gt;&lt;dates&gt;&lt;year&gt;2002&lt;/year&gt;&lt;/dates&gt;&lt;isbn&gt;1556-6501&lt;/isbn&gt;&lt;urls&gt;&lt;/urls&gt;&lt;/record&gt;&lt;/Cite&gt;&lt;/EndNote&gt;</w:instrText>
+      </w:r>
+      <w:r>
+        <w:fldChar w:fldCharType="separate"/>
+      </w:r>
+      <w:r>
+        <w:rPr>
+          <w:noProof/>
+        </w:rPr>
+        <w:t>(Merrill, 2002)</w:t>
+      </w:r>
+      <w:r>
+        <w:fldChar w:fldCharType="end"/>
+      </w:r>
+      <w:r>
+        <w:t>.</w:t>
+      </w:r>
+    </w:p>
+    <w:p>
+      <w:pPr>
+        <w:spacing w:after="0"/>
+      </w:pPr>
+    </w:p>
+    <w:p>
+      <w:pPr>
+        <w:spacing w:after="0"/>
+      </w:pPr>
+      <w:r>
+        <w:t>The third principle, Demonstration, proposes that learning takes place when the activities undertaken impart the knowledge instead of stating the information</w:t>
+      </w:r>
+      <w:r>
+        <w:t xml:space="preserve"> </w:t>
+      </w:r>
+      <w:r>
+        <w:fldChar w:fldCharType="begin"/>
+      </w:r>
+      <w:r>
+        <w:instrText xml:space="preserve"> ADDIN EN.CITE &lt;EndNote&gt;&lt;Cite&gt;&lt;Author&gt;Merrill&lt;/Author&gt;&lt;Year&gt;2002&lt;/Year&gt;&lt;RecNum&gt;15&lt;/RecNum&gt;&lt;DisplayText&gt;(Merrill, 2002)&lt;/DisplayText&gt;&lt;record&gt;&lt;rec-number&gt;15&lt;/rec-number&gt;&lt;foreign-keys&gt;&lt;key app="EN" db-id="xxpxx9sx3tp9wcessx85vtt29p0f95settdz" timestamp="1623520581"&gt;15&lt;/key&gt;&lt;/foreign-keys&gt;&lt;ref-type name="Journal Article"&gt;17&lt;/ref-type&gt;&lt;contributors&gt;&lt;authors&gt;&lt;author&gt;Merrill, M David&lt;/author&gt;&lt;/authors&gt;&lt;/contributors&gt;&lt;titles&gt;&lt;title&gt;First principles of instruction&lt;/title&gt;&lt;secondary-title&gt;Educational technology research and development&lt;/secondary-title&gt;&lt;/titles&gt;&lt;periodical&gt;&lt;full-title&gt;Educational technology research and development&lt;/full-title&gt;&lt;/periodical&gt;&lt;pages&gt;43-59&lt;/pages&gt;&lt;volume&gt;50&lt;/volume&gt;&lt;number&gt;3&lt;/number&gt;&lt;dates&gt;&lt;year&gt;2002&lt;/year&gt;&lt;/dates&gt;&lt;isbn&gt;1556-6501&lt;/isbn&gt;&lt;urls&gt;&lt;/urls&gt;&lt;/record&gt;&lt;/Cite&gt;&lt;/EndNote&gt;</w:instrText>
+      </w:r>
+      <w:r>
+        <w:fldChar w:fldCharType="separate"/>
+      </w:r>
+      <w:r>
+        <w:rPr>
+          <w:noProof/>
+        </w:rPr>
+        <w:t>(Merrill, 2002)</w:t>
+      </w:r>
+      <w:r>
+        <w:fldChar w:fldCharType="end"/>
+      </w:r>
+      <w:r>
+        <w:t xml:space="preserve">. </w:t>
+      </w:r>
+      <w:r>
+        <w:t>“Demonstration consistency” explains that any examples or visualisation should be kept in line with the original learning goals</w:t>
+      </w:r>
+      <w:r>
+        <w:t xml:space="preserve"> </w:t>
+      </w:r>
+      <w:r>
+        <w:fldChar w:fldCharType="begin"/>
+      </w:r>
+      <w:r>
+        <w:instrText xml:space="preserve"> ADDIN EN.CITE &lt;EndNote&gt;&lt;Cite&gt;&lt;Author&gt;Merrill&lt;/Author&gt;&lt;Year&gt;2002&lt;/Year&gt;&lt;RecNum&gt;15&lt;/RecNum&gt;&lt;DisplayText&gt;(Merrill, 2002)&lt;/DisplayText&gt;&lt;record&gt;&lt;rec-number&gt;15&lt;/rec-number&gt;&lt;foreign-keys&gt;&lt;key app="EN" db-id="xxpxx9sx3tp9wcessx85vtt29p0f95settdz" timestamp="1623520581"&gt;15&lt;/key&gt;&lt;/foreign-keys&gt;&lt;ref-type name="Journal Article"&gt;17&lt;/ref-type&gt;&lt;contributors&gt;&lt;authors&gt;&lt;author&gt;Merrill, M David&lt;/author&gt;&lt;/authors&gt;&lt;/contributors&gt;&lt;titles&gt;&lt;title&gt;First principles of instruction&lt;/title&gt;&lt;secondary-title&gt;Educational technology research and development&lt;/secondary-title&gt;&lt;/titles&gt;&lt;periodical&gt;&lt;full-title&gt;Educational technology research and development&lt;/full-title&gt;&lt;/periodical&gt;&lt;pages&gt;43-59&lt;/pages&gt;&lt;volume&gt;50&lt;/volume&gt;&lt;number&gt;3&lt;/number&gt;&lt;dates&gt;&lt;year&gt;2002&lt;/year&gt;&lt;/dates&gt;&lt;isbn&gt;1556-6501&lt;/isbn&gt;&lt;urls&gt;&lt;/urls&gt;&lt;/record&gt;&lt;/Cite&gt;&lt;/EndNote&gt;</w:instrText>
+      </w:r>
+      <w:r>
+        <w:fldChar w:fldCharType="separate"/>
+      </w:r>
+      <w:r>
+        <w:rPr>
+          <w:noProof/>
+        </w:rPr>
+        <w:t>(Merrill, 2002)</w:t>
+      </w:r>
+      <w:r>
+        <w:fldChar w:fldCharType="end"/>
+      </w:r>
+      <w:r>
+        <w:t>. The next is “Learner Guidance” and states that learners should be shown where the relevant information for problems can be found be it in the form of comparative examples or various representation of one source</w:t>
+      </w:r>
+      <w:r>
+        <w:t xml:space="preserve"> </w:t>
+      </w:r>
+      <w:r>
+        <w:fldChar w:fldCharType="begin"/>
+      </w:r>
+      <w:r>
+        <w:instrText xml:space="preserve"> ADDIN EN.CITE &lt;EndNote&gt;&lt;Cite&gt;&lt;Author&gt;Merrill&lt;/Author&gt;&lt;Year&gt;2002&lt;/Year&gt;&lt;RecNum&gt;15&lt;/RecNum&gt;&lt;DisplayText&gt;(Merrill, 2002)&lt;/DisplayText&gt;&lt;record&gt;&lt;rec-number&gt;15&lt;/rec-number&gt;&lt;foreign-keys&gt;&lt;key app="EN" db-id="xxpxx9sx3tp9wcessx85vtt29p0f95settdz" timestamp="1623520581"&gt;15&lt;/key&gt;&lt;/foreign-keys&gt;&lt;ref-type name="Journal Article"&gt;17&lt;/ref-type&gt;&lt;contributors&gt;&lt;authors&gt;&lt;author&gt;Merrill, M David&lt;/author&gt;&lt;/authors&gt;&lt;/contributors&gt;&lt;titles&gt;&lt;title&gt;First principles of instruction&lt;/title&gt;&lt;secondary-title&gt;Educational technology research and development&lt;/secondary-title&gt;&lt;/titles&gt;&lt;periodical&gt;&lt;full-title&gt;Educational technology research and development&lt;/full-title&gt;&lt;/periodical&gt;&lt;pages&gt;43-59&lt;/pages&gt;&lt;volume&gt;50&lt;/volume&gt;&lt;number&gt;3&lt;/number&gt;&lt;dates&gt;&lt;year&gt;2002&lt;/year&gt;&lt;/dates&gt;&lt;isbn&gt;1556-6501&lt;/isbn&gt;&lt;urls&gt;&lt;/urls&gt;&lt;/record&gt;&lt;/Cite&gt;&lt;/EndNote&gt;</w:instrText>
+      </w:r>
+      <w:r>
+        <w:fldChar w:fldCharType="separate"/>
+      </w:r>
+      <w:r>
+        <w:rPr>
+          <w:noProof/>
+        </w:rPr>
+        <w:t>(Merrill, 2002)</w:t>
+      </w:r>
+      <w:r>
+        <w:fldChar w:fldCharType="end"/>
+      </w:r>
+      <w:r>
+        <w:t>. “Relevant Media” explains that when media is used as a means of demonstration, different types can be used provided that they do not fight for a learner’s attention</w:t>
+      </w:r>
+      <w:r>
+        <w:t xml:space="preserve"> </w:t>
+      </w:r>
+      <w:r>
+        <w:fldChar w:fldCharType="begin"/>
+      </w:r>
+      <w:r>
+        <w:instrText xml:space="preserve"> ADDIN EN.CITE &lt;EndNote&gt;&lt;Cite&gt;&lt;Author&gt;Merrill&lt;/Author&gt;&lt;Year&gt;2002&lt;/Year&gt;&lt;RecNum&gt;15&lt;/RecNum&gt;&lt;DisplayText&gt;(Merrill, 2002)&lt;/DisplayText&gt;&lt;record&gt;&lt;rec-number&gt;15&lt;/rec-number&gt;&lt;foreign-keys&gt;&lt;key app="EN" db-id="xxpxx9sx3tp9wcessx85vtt29p0f95settdz" timestamp="1623520581"&gt;15&lt;/key&gt;&lt;/foreign-keys&gt;&lt;ref-type name="Journal Article"&gt;17&lt;/ref-type&gt;&lt;contributors&gt;&lt;authors&gt;&lt;author&gt;Merrill, M David&lt;/author&gt;&lt;/authors&gt;&lt;/contributors&gt;&lt;titles&gt;&lt;title&gt;First principles of instruction&lt;/title&gt;&lt;secondary-title&gt;Educational technology research and development&lt;/secondary-title&gt;&lt;/titles&gt;&lt;periodical&gt;&lt;full-title&gt;Educational technology research and development&lt;/full-title&gt;&lt;/periodical&gt;&lt;pages&gt;43-59&lt;/pages&gt;&lt;volume&gt;50&lt;/volume&gt;&lt;number&gt;3&lt;/number&gt;&lt;dates&gt;&lt;year&gt;2002&lt;/year&gt;&lt;/dates&gt;&lt;isbn&gt;1556-6501&lt;/isbn&gt;&lt;urls&gt;&lt;/urls&gt;&lt;/record&gt;&lt;/Cite&gt;&lt;/EndNote&gt;</w:instrText>
+      </w:r>
+      <w:r>
+        <w:fldChar w:fldCharType="separate"/>
+      </w:r>
+      <w:r>
+        <w:rPr>
+          <w:noProof/>
+        </w:rPr>
+        <w:t>(Merrill, 2002)</w:t>
+      </w:r>
+      <w:r>
+        <w:fldChar w:fldCharType="end"/>
+      </w:r>
+      <w:r>
+        <w:t>.</w:t>
+      </w:r>
+    </w:p>
+    <w:p>
+      <w:pPr>
+        <w:spacing w:after="0"/>
+      </w:pPr>
+    </w:p>
+    <w:p>
+      <w:pPr>
+        <w:spacing w:after="0"/>
+      </w:pPr>
+      <w:r>
+        <w:t>The fourth principle is Application which states that leaning takes place when learners actively solve problems with the new knowledge they have acquired</w:t>
+      </w:r>
+      <w:r>
+        <w:t xml:space="preserve"> </w:t>
+      </w:r>
+      <w:r>
+        <w:fldChar w:fldCharType="begin"/>
+      </w:r>
+      <w:r>
+        <w:instrText xml:space="preserve"> ADDIN EN.CITE &lt;EndNote&gt;&lt;Cite&gt;&lt;Author&gt;Merrill&lt;/Author&gt;&lt;Year&gt;2002&lt;/Year&gt;&lt;RecNum&gt;15&lt;/RecNum&gt;&lt;DisplayText&gt;(Merrill, 2002)&lt;/DisplayText&gt;&lt;record&gt;&lt;rec-number&gt;15&lt;/rec-number&gt;&lt;foreign-keys&gt;&lt;key app="EN" db-id="xxpxx9sx3tp9wcessx85vtt29p0f95settdz" timestamp="1623520581"&gt;15&lt;/key&gt;&lt;/foreign-keys&gt;&lt;ref-type name="Journal Article"&gt;17&lt;/ref-type&gt;&lt;contributors&gt;&lt;authors&gt;&lt;author&gt;Merrill, M David&lt;/author&gt;&lt;/authors&gt;&lt;/contributors&gt;&lt;titles&gt;&lt;title&gt;First principles of instruction&lt;/title&gt;&lt;secondary-title&gt;Educational technology research and development&lt;/secondary-title&gt;&lt;/titles&gt;&lt;periodical&gt;&lt;full-title&gt;Educational technology research and development&lt;/full-title&gt;&lt;/periodical&gt;&lt;pages&gt;43-59&lt;/pages&gt;&lt;volume&gt;50&lt;/volume&gt;&lt;number&gt;3&lt;/number&gt;&lt;dates&gt;&lt;year&gt;2002&lt;/year&gt;&lt;/dates&gt;&lt;isbn&gt;1556-6501&lt;/isbn&gt;&lt;urls&gt;&lt;/urls&gt;&lt;/record&gt;&lt;/Cite&gt;&lt;/EndNote&gt;</w:instrText>
+      </w:r>
+      <w:r>
+        <w:fldChar w:fldCharType="separate"/>
+      </w:r>
+      <w:r>
+        <w:rPr>
+          <w:noProof/>
+        </w:rPr>
+        <w:t>(Merrill, 2002)</w:t>
+      </w:r>
+      <w:r>
+        <w:fldChar w:fldCharType="end"/>
+      </w:r>
+      <w:r>
+        <w:t>.</w:t>
+      </w:r>
+      <w:r>
+        <w:t xml:space="preserve"> “Practice Consistency” is similar to Demonstration consistency but with a focus on the application of knowledge</w:t>
+      </w:r>
+      <w:r>
+        <w:t xml:space="preserve"> </w:t>
+      </w:r>
+      <w:r>
+        <w:fldChar w:fldCharType="begin"/>
+      </w:r>
+      <w:r>
+        <w:instrText xml:space="preserve"> ADDIN EN.CITE &lt;EndNote&gt;&lt;Cite&gt;&lt;Author&gt;Merrill&lt;/Author&gt;&lt;Year&gt;2002&lt;/Year&gt;&lt;RecNum&gt;15&lt;/RecNum&gt;&lt;DisplayText&gt;(Merrill, 2002)&lt;/DisplayText&gt;&lt;record&gt;&lt;rec-number&gt;15&lt;/rec-number&gt;&lt;foreign-keys&gt;&lt;key app="EN" db-id="xxpxx9sx3tp9wcessx85vtt29p0f95settdz" timestamp="1623520581"&gt;15&lt;/key&gt;&lt;/foreign-keys&gt;&lt;ref-type name="Journal Article"&gt;17&lt;/ref-type&gt;&lt;contributors&gt;&lt;authors&gt;&lt;author&gt;Merrill, M David&lt;/author&gt;&lt;/authors&gt;&lt;/contributors&gt;&lt;titles&gt;&lt;title&gt;First principles of instruction&lt;/title&gt;&lt;secondary-title&gt;Educational technology research and development&lt;/secondary-title&gt;&lt;/titles&gt;&lt;periodical&gt;&lt;full-title&gt;Educational technology research and development&lt;/full-title&gt;&lt;/periodical&gt;&lt;pages&gt;43-59&lt;/pages&gt;&lt;volume&gt;50&lt;/volume&gt;&lt;number&gt;3&lt;/number&gt;&lt;dates&gt;&lt;year&gt;2002&lt;/year&gt;&lt;/dates&gt;&lt;isbn&gt;1556-6501&lt;/isbn&gt;&lt;urls&gt;&lt;/urls&gt;&lt;/record&gt;&lt;/Cite&gt;&lt;/EndNote&gt;</w:instrText>
+      </w:r>
+      <w:r>
+        <w:fldChar w:fldCharType="separate"/>
+      </w:r>
+      <w:r>
+        <w:rPr>
+          <w:noProof/>
+        </w:rPr>
+        <w:t>(Merrill, 2002)</w:t>
+      </w:r>
+      <w:r>
+        <w:fldChar w:fldCharType="end"/>
+      </w:r>
+      <w:r>
+        <w:t xml:space="preserve">. “Diminishing Coaching” is where the learners are provided with relevant </w:t>
       </w:r>
       <w:r>
         <w:t>feedback,</w:t>
       </w:r>
       <w:r>
-        <w:t xml:space="preserve"> but it is slowly lessened overtime. </w:t>
-      </w:r>
-      <w:r>
-        <w:t>It is also important that the problems provided to learners for practice have a good variety, as explained as “Varied Problems”.</w:t>
+        <w:t xml:space="preserve"> but it is slowly lessened overtime</w:t>
+      </w:r>
+      <w:r>
+        <w:t xml:space="preserve"> </w:t>
+      </w:r>
+      <w:r>
+        <w:fldChar w:fldCharType="begin"/>
+      </w:r>
+      <w:r>
+        <w:instrText xml:space="preserve"> ADDIN EN.CITE &lt;EndNote&gt;&lt;Cite&gt;&lt;Author&gt;Merrill&lt;/Author&gt;&lt;Year&gt;2002&lt;/Year&gt;&lt;RecNum&gt;15&lt;/RecNum&gt;&lt;DisplayText&gt;(Merrill, 2002)&lt;/DisplayText&gt;&lt;record&gt;&lt;rec-number&gt;15&lt;/rec-number&gt;&lt;foreign-keys&gt;&lt;key app="EN" db-id="xxpxx9sx3tp9wcessx85vtt29p0f95settdz" timestamp="1623520581"&gt;15&lt;/key&gt;&lt;/foreign-keys&gt;&lt;ref-type name="Journal Article"&gt;17&lt;/ref-type&gt;&lt;contributors&gt;&lt;authors&gt;&lt;author&gt;Merrill, M David&lt;/author&gt;&lt;/authors&gt;&lt;/contributors&gt;&lt;titles&gt;&lt;title&gt;First principles of instruction&lt;/title&gt;&lt;secondary-title&gt;Educational technology research and development&lt;/secondary-title&gt;&lt;/titles&gt;&lt;periodical&gt;&lt;full-title&gt;Educational technology research and development&lt;/full-title&gt;&lt;/periodical&gt;&lt;pages&gt;43-59&lt;/pages&gt;&lt;volume&gt;50&lt;/volume&gt;&lt;number&gt;3&lt;/number&gt;&lt;dates&gt;&lt;year&gt;2002&lt;/year&gt;&lt;/dates&gt;&lt;isbn&gt;1556-6501&lt;/isbn&gt;&lt;urls&gt;&lt;/urls&gt;&lt;/record&gt;&lt;/Cite&gt;&lt;/EndNote&gt;</w:instrText>
+      </w:r>
+      <w:r>
+        <w:fldChar w:fldCharType="separate"/>
+      </w:r>
+      <w:r>
+        <w:rPr>
+          <w:noProof/>
+        </w:rPr>
+        <w:t>(Merrill, 2002)</w:t>
+      </w:r>
+      <w:r>
+        <w:fldChar w:fldCharType="end"/>
+      </w:r>
+      <w:r>
+        <w:t xml:space="preserve">. </w:t>
+      </w:r>
+      <w:r>
+        <w:t>It is also important that the problems provided to learners for practice have a good variety, as explained as “Varied Problems”</w:t>
+      </w:r>
+      <w:r>
+        <w:t xml:space="preserve"> </w:t>
+      </w:r>
+      <w:r>
+        <w:fldChar w:fldCharType="begin"/>
+      </w:r>
+      <w:r>
+        <w:instrText xml:space="preserve"> ADDIN EN.CITE &lt;EndNote&gt;&lt;Cite&gt;&lt;Author&gt;Merrill&lt;/Author&gt;&lt;Year&gt;2002&lt;/Year&gt;&lt;RecNum&gt;15&lt;/RecNum&gt;&lt;DisplayText&gt;(Merrill, 2002)&lt;/DisplayText&gt;&lt;record&gt;&lt;rec-number&gt;15&lt;/rec-number&gt;&lt;foreign-keys&gt;&lt;key app="EN" db-id="xxpxx9sx3tp9wcessx85vtt29p0f95settdz" timestamp="1623520581"&gt;15&lt;/key&gt;&lt;/foreign-keys&gt;&lt;ref-type name="Journal Article"&gt;17&lt;/ref-type&gt;&lt;contributors&gt;&lt;authors&gt;&lt;author&gt;Merrill, M David&lt;/author&gt;&lt;/authors&gt;&lt;/contributors&gt;&lt;titles&gt;&lt;title&gt;First principles of instruction&lt;/title&gt;&lt;secondary-title&gt;Educational technology research and development&lt;/secondary-title&gt;&lt;/titles&gt;&lt;periodical&gt;&lt;full-title&gt;Educational technology research and development&lt;/full-title&gt;&lt;/periodical&gt;&lt;pages&gt;43-59&lt;/pages&gt;&lt;volume&gt;50&lt;/volume&gt;&lt;number&gt;3&lt;/number&gt;&lt;dates&gt;&lt;year&gt;2002&lt;/year&gt;&lt;/dates&gt;&lt;isbn&gt;1556-6501&lt;/isbn&gt;&lt;urls&gt;&lt;/urls&gt;&lt;/record&gt;&lt;/Cite&gt;&lt;/EndNote&gt;</w:instrText>
+      </w:r>
+      <w:r>
+        <w:fldChar w:fldCharType="separate"/>
+      </w:r>
+      <w:r>
+        <w:rPr>
+          <w:noProof/>
+        </w:rPr>
+        <w:t>(Merrill, 2002)</w:t>
+      </w:r>
+      <w:r>
+        <w:fldChar w:fldCharType="end"/>
+      </w:r>
+      <w:r>
+        <w:t>.</w:t>
       </w:r>
     </w:p>
     <w:p>
@@ -6173,13 +6500,109 @@
         <w:t>I</w:t>
       </w:r>
       <w:r>
-        <w:t>ntegration which is when the knowledge a learner has acquires s used by them in their everyday life.</w:t>
-      </w:r>
-      <w:r>
-        <w:t xml:space="preserve"> The first corollary, “Watch Me”, explains that learners are provided to showcase the new knowledge or skill they have acquired. </w:t>
-      </w:r>
-      <w:r>
-        <w:t>“Reflection” deals with giving learners time to be able to debate with others on the topic involved. Lastly, “Creation” states that learners should be able to make use of their new knowledge or skill in some personal capacity.</w:t>
+        <w:t>ntegration which is when the knowledge a learner has acquires s used by them in their everyday life</w:t>
+      </w:r>
+      <w:r>
+        <w:t xml:space="preserve"> </w:t>
+      </w:r>
+      <w:r>
+        <w:fldChar w:fldCharType="begin"/>
+      </w:r>
+      <w:r>
+        <w:instrText xml:space="preserve"> ADDIN EN.CITE &lt;EndNote&gt;&lt;Cite&gt;&lt;Author&gt;Merrill&lt;/Author&gt;&lt;Year&gt;2002&lt;/Year&gt;&lt;RecNum&gt;15&lt;/RecNum&gt;&lt;DisplayText&gt;(Merrill, 2002)&lt;/DisplayText&gt;&lt;record&gt;&lt;rec-number&gt;15&lt;/rec-number&gt;&lt;foreign-keys&gt;&lt;key app="EN" db-id="xxpxx9sx3tp9wcessx85vtt29p0f95settdz" timestamp="1623520581"&gt;15&lt;/key&gt;&lt;/foreign-keys&gt;&lt;ref-type name="Journal Article"&gt;17&lt;/ref-type&gt;&lt;contributors&gt;&lt;authors&gt;&lt;author&gt;Merrill, M David&lt;/author&gt;&lt;/authors&gt;&lt;/contributors&gt;&lt;titles&gt;&lt;title&gt;First principles of instruction&lt;/title&gt;&lt;secondary-title&gt;Educational technology research and development&lt;/secondary-title&gt;&lt;/titles&gt;&lt;periodical&gt;&lt;full-title&gt;Educational technology research and development&lt;/full-title&gt;&lt;/periodical&gt;&lt;pages&gt;43-59&lt;/pages&gt;&lt;volume&gt;50&lt;/volume&gt;&lt;number&gt;3&lt;/number&gt;&lt;dates&gt;&lt;year&gt;2002&lt;/year&gt;&lt;/dates&gt;&lt;isbn&gt;1556-6501&lt;/isbn&gt;&lt;urls&gt;&lt;/urls&gt;&lt;/record&gt;&lt;/Cite&gt;&lt;/EndNote&gt;</w:instrText>
+      </w:r>
+      <w:r>
+        <w:fldChar w:fldCharType="separate"/>
+      </w:r>
+      <w:r>
+        <w:rPr>
+          <w:noProof/>
+        </w:rPr>
+        <w:t>(Merrill, 2002)</w:t>
+      </w:r>
+      <w:r>
+        <w:fldChar w:fldCharType="end"/>
+      </w:r>
+      <w:r>
+        <w:t>.</w:t>
+      </w:r>
+      <w:r>
+        <w:t xml:space="preserve"> The first corollary, “Watch Me”, explains that learners are provided to showcase the new knowledge or skill they have acquired</w:t>
+      </w:r>
+      <w:r>
+        <w:t xml:space="preserve"> </w:t>
+      </w:r>
+      <w:r>
+        <w:fldChar w:fldCharType="begin"/>
+      </w:r>
+      <w:r>
+        <w:instrText xml:space="preserve"> ADDIN EN.CITE &lt;EndNote&gt;&lt;Cite&gt;&lt;Author&gt;Merrill&lt;/Author&gt;&lt;Year&gt;2002&lt;/Year&gt;&lt;RecNum&gt;15&lt;/RecNum&gt;&lt;DisplayText&gt;(Merrill, 2002)&lt;/DisplayText&gt;&lt;record&gt;&lt;rec-number&gt;15&lt;/rec-number&gt;&lt;foreign-keys&gt;&lt;key app="EN" db-id="xxpxx9sx3tp9wcessx85vtt29p0f95settdz" timestamp="1623520581"&gt;15&lt;/key&gt;&lt;/foreign-keys&gt;&lt;ref-type name="Journal Article"&gt;17&lt;/ref-type&gt;&lt;contributors&gt;&lt;authors&gt;&lt;author&gt;Merrill, M David&lt;/author&gt;&lt;/authors&gt;&lt;/contributors&gt;&lt;titles&gt;&lt;title&gt;First principles of instruction&lt;/title&gt;&lt;secondary-title&gt;Educational technology research and development&lt;/secondary-title&gt;&lt;/titles&gt;&lt;periodical&gt;&lt;full-title&gt;Educational technology research and development&lt;/full-title&gt;&lt;/periodical&gt;&lt;pages&gt;43-59&lt;/pages&gt;&lt;volume&gt;50&lt;/volume&gt;&lt;number&gt;3&lt;/number&gt;&lt;dates&gt;&lt;year&gt;2002&lt;/year&gt;&lt;/dates&gt;&lt;isbn&gt;1556-6501&lt;/isbn&gt;&lt;urls&gt;&lt;/urls&gt;&lt;/record&gt;&lt;/Cite&gt;&lt;/EndNote&gt;</w:instrText>
+      </w:r>
+      <w:r>
+        <w:fldChar w:fldCharType="separate"/>
+      </w:r>
+      <w:r>
+        <w:rPr>
+          <w:noProof/>
+        </w:rPr>
+        <w:t>(Merrill, 2002)</w:t>
+      </w:r>
+      <w:r>
+        <w:fldChar w:fldCharType="end"/>
+      </w:r>
+      <w:r>
+        <w:t xml:space="preserve">. </w:t>
+      </w:r>
+      <w:r>
+        <w:t>“Reflection” deals with giving learners time to be able to debate with others on the topic involved</w:t>
+      </w:r>
+      <w:r>
+        <w:t xml:space="preserve"> </w:t>
+      </w:r>
+      <w:r>
+        <w:fldChar w:fldCharType="begin"/>
+      </w:r>
+      <w:r>
+        <w:instrText xml:space="preserve"> ADDIN EN.CITE &lt;EndNote&gt;&lt;Cite&gt;&lt;Author&gt;Merrill&lt;/Author&gt;&lt;Year&gt;2002&lt;/Year&gt;&lt;RecNum&gt;15&lt;/RecNum&gt;&lt;DisplayText&gt;(Merrill, 2002)&lt;/DisplayText&gt;&lt;record&gt;&lt;rec-number&gt;15&lt;/rec-number&gt;&lt;foreign-keys&gt;&lt;key app="EN" db-id="xxpxx9sx3tp9wcessx85vtt29p0f95settdz" timestamp="1623520581"&gt;15&lt;/key&gt;&lt;/foreign-keys&gt;&lt;ref-type name="Journal Article"&gt;17&lt;/ref-type&gt;&lt;contributors&gt;&lt;authors&gt;&lt;author&gt;Merrill, M David&lt;/author&gt;&lt;/authors&gt;&lt;/contributors&gt;&lt;titles&gt;&lt;title&gt;First principles of instruction&lt;/title&gt;&lt;secondary-title&gt;Educational technology research and development&lt;/secondary-title&gt;&lt;/titles&gt;&lt;periodical&gt;&lt;full-title&gt;Educational technology research and development&lt;/full-title&gt;&lt;/periodical&gt;&lt;pages&gt;43-59&lt;/pages&gt;&lt;volume&gt;50&lt;/volume&gt;&lt;number&gt;3&lt;/number&gt;&lt;dates&gt;&lt;year&gt;2002&lt;/year&gt;&lt;/dates&gt;&lt;isbn&gt;1556-6501&lt;/isbn&gt;&lt;urls&gt;&lt;/urls&gt;&lt;/record&gt;&lt;/Cite&gt;&lt;/EndNote&gt;</w:instrText>
+      </w:r>
+      <w:r>
+        <w:fldChar w:fldCharType="separate"/>
+      </w:r>
+      <w:r>
+        <w:rPr>
+          <w:noProof/>
+        </w:rPr>
+        <w:t>(Merrill, 2002)</w:t>
+      </w:r>
+      <w:r>
+        <w:fldChar w:fldCharType="end"/>
+      </w:r>
+      <w:r>
+        <w:t>. Lastly, “Creation” states that learners should be able to make use of their new knowledge or skill in some personal capacity</w:t>
+      </w:r>
+      <w:r>
+        <w:t xml:space="preserve"> </w:t>
+      </w:r>
+      <w:r>
+        <w:fldChar w:fldCharType="begin"/>
+      </w:r>
+      <w:r>
+        <w:instrText xml:space="preserve"> ADDIN EN.CITE &lt;EndNote&gt;&lt;Cite&gt;&lt;Author&gt;Merrill&lt;/Author&gt;&lt;Year&gt;2002&lt;/Year&gt;&lt;RecNum&gt;15&lt;/RecNum&gt;&lt;DisplayText&gt;(Merrill, 2002)&lt;/DisplayText&gt;&lt;record&gt;&lt;rec-number&gt;15&lt;/rec-number&gt;&lt;foreign-keys&gt;&lt;key app="EN" db-id="xxpxx9sx3tp9wcessx85vtt29p0f95settdz" timestamp="1623520581"&gt;15&lt;/key&gt;&lt;/foreign-keys&gt;&lt;ref-type name="Journal Article"&gt;17&lt;/ref-type&gt;&lt;contributors&gt;&lt;authors&gt;&lt;author&gt;Merrill, M David&lt;/author&gt;&lt;/authors&gt;&lt;/contributors&gt;&lt;titles&gt;&lt;title&gt;First principles of instruction&lt;/title&gt;&lt;secondary-title&gt;Educational technology research and development&lt;/secondary-title&gt;&lt;/titles&gt;&lt;periodical&gt;&lt;full-title&gt;Educational technology research and development&lt;/full-title&gt;&lt;/periodical&gt;&lt;pages&gt;43-59&lt;/pages&gt;&lt;volume&gt;50&lt;/volume&gt;&lt;number&gt;3&lt;/number&gt;&lt;dates&gt;&lt;year&gt;2002&lt;/year&gt;&lt;/dates&gt;&lt;isbn&gt;1556-6501&lt;/isbn&gt;&lt;urls&gt;&lt;/urls&gt;&lt;/record&gt;&lt;/Cite&gt;&lt;/EndNote&gt;</w:instrText>
+      </w:r>
+      <w:r>
+        <w:fldChar w:fldCharType="separate"/>
+      </w:r>
+      <w:r>
+        <w:rPr>
+          <w:noProof/>
+        </w:rPr>
+        <w:t>(Merrill, 2002)</w:t>
+      </w:r>
+      <w:r>
+        <w:fldChar w:fldCharType="end"/>
+      </w:r>
+      <w:r>
+        <w:t>.</w:t>
       </w:r>
     </w:p>
     <w:p>
@@ -6225,13 +6648,364 @@
       <w:pPr>
         <w:spacing w:after="0"/>
       </w:pPr>
-      <w:bookmarkStart w:id="42" w:name="_GoBack"/>
-      <w:bookmarkEnd w:id="42"/>
-    </w:p>
-    <w:p>
-      <w:pPr>
-        <w:spacing w:after="0"/>
-      </w:pPr>
+      <w:r>
+        <w:t>A learner’s motivation is what will drive them to engage with and enjoy the content being studied. This motivation can come in one of two forms according to Kapp (2012) and to better understand the theories focussed on learner motivation, this distinction will be discussed first.</w:t>
+      </w:r>
+    </w:p>
+    <w:p>
+      <w:pPr>
+        <w:spacing w:after="0"/>
+      </w:pPr>
+    </w:p>
+    <w:p>
+      <w:pPr>
+        <w:spacing w:after="0"/>
+      </w:pPr>
+      <w:r>
+        <w:t xml:space="preserve">The first is intrinsic motivation which is any motivation or drive to accomplish something </w:t>
+      </w:r>
+      <w:r>
+        <w:t>and has</w:t>
+      </w:r>
+      <w:r>
+        <w:t xml:space="preserve"> originated </w:t>
+      </w:r>
+      <w:r>
+        <w:t xml:space="preserve">from a desire to do something for oneself </w:t>
+      </w:r>
+      <w:r>
+        <w:fldChar w:fldCharType="begin"/>
+      </w:r>
+      <w:r>
+        <w:instrText xml:space="preserve"> ADDIN EN.CITE &lt;EndNote&gt;&lt;Cite&gt;&lt;Author&gt;Kapp&lt;/Author&gt;&lt;Year&gt;2012&lt;/Year&gt;&lt;RecNum&gt;17&lt;/RecNum&gt;&lt;DisplayText&gt;(Kapp, 2012)&lt;/DisplayText&gt;&lt;record&gt;&lt;rec-number&gt;17&lt;/rec-number&gt;&lt;foreign-keys&gt;&lt;key app="EN" db-id="xxpxx9sx3tp9wcessx85vtt29p0f95settdz" timestamp="1623550587"&gt;17&lt;/key&gt;&lt;/foreign-keys&gt;&lt;ref-type name="Book"&gt;6&lt;/ref-type&gt;&lt;contributors&gt;&lt;authors&gt;&lt;author&gt;Kapp, Karl M&lt;/author&gt;&lt;/authors&gt;&lt;/contributors&gt;&lt;titles&gt;&lt;title&gt;The gamification of learning and instruction: game-based methods and strategies for training and education&lt;/title&gt;&lt;/titles&gt;&lt;dates&gt;&lt;year&gt;2012&lt;/year&gt;&lt;/dates&gt;&lt;publisher&gt;John Wiley &amp;amp; Sons&lt;/publisher&gt;&lt;isbn&gt;1118096347&lt;/isbn&gt;&lt;urls&gt;&lt;/urls&gt;&lt;/record&gt;&lt;/Cite&gt;&lt;/EndNote&gt;</w:instrText>
+      </w:r>
+      <w:r>
+        <w:fldChar w:fldCharType="separate"/>
+      </w:r>
+      <w:r>
+        <w:rPr>
+          <w:noProof/>
+        </w:rPr>
+        <w:t>(Kapp, 2012)</w:t>
+      </w:r>
+      <w:r>
+        <w:fldChar w:fldCharType="end"/>
+      </w:r>
+      <w:r>
+        <w:t xml:space="preserve">. Thus, the motivation comes from the learner themselves. On the other hand, with extrinsic motivation, the drive and desire to accomplish a task of some kind stems from wanting some form of reward or to avoid punishment of some king </w:t>
+      </w:r>
+      <w:r>
+        <w:fldChar w:fldCharType="begin"/>
+      </w:r>
+      <w:r>
+        <w:instrText xml:space="preserve"> ADDIN EN.CITE &lt;EndNote&gt;&lt;Cite&gt;&lt;Author&gt;Kapp&lt;/Author&gt;&lt;Year&gt;2012&lt;/Year&gt;&lt;RecNum&gt;17&lt;/RecNum&gt;&lt;DisplayText&gt;(Kapp, 2012)&lt;/DisplayText&gt;&lt;record&gt;&lt;rec-number&gt;17&lt;/rec-number&gt;&lt;foreign-keys&gt;&lt;key app="EN" db-id="xxpxx9sx3tp9wcessx85vtt29p0f95settdz" timestamp="1623550587"&gt;17&lt;/key&gt;&lt;/foreign-keys&gt;&lt;ref-type name="Book"&gt;6&lt;/ref-type&gt;&lt;contributors&gt;&lt;authors&gt;&lt;author&gt;Kapp, Karl M&lt;/author&gt;&lt;/authors&gt;&lt;/contributors&gt;&lt;titles&gt;&lt;title&gt;The gamification of learning and instruction: game-based methods and strategies for training and education&lt;/title&gt;&lt;/titles&gt;&lt;dates&gt;&lt;year&gt;2012&lt;/year&gt;&lt;/dates&gt;&lt;publisher&gt;John Wiley &amp;amp; Sons&lt;/publisher&gt;&lt;isbn&gt;1118096347&lt;/isbn&gt;&lt;urls&gt;&lt;/urls&gt;&lt;/record&gt;&lt;/Cite&gt;&lt;/EndNote&gt;</w:instrText>
+      </w:r>
+      <w:r>
+        <w:fldChar w:fldCharType="separate"/>
+      </w:r>
+      <w:r>
+        <w:rPr>
+          <w:noProof/>
+        </w:rPr>
+        <w:t>(Kapp, 2012)</w:t>
+      </w:r>
+      <w:r>
+        <w:fldChar w:fldCharType="end"/>
+      </w:r>
+      <w:r>
+        <w:t xml:space="preserve">. Thus, motivation is created in return for something, either tangible or otherwise. </w:t>
+      </w:r>
+    </w:p>
+    <w:p>
+      <w:pPr>
+        <w:spacing w:after="0"/>
+      </w:pPr>
+    </w:p>
+    <w:p>
+      <w:pPr>
+        <w:spacing w:after="0"/>
+      </w:pPr>
+      <w:r>
+        <w:t xml:space="preserve">One model for motivating learners is the ARCS Model which was developed by John Keller </w:t>
+      </w:r>
+      <w:r>
+        <w:fldChar w:fldCharType="begin"/>
+      </w:r>
+      <w:r>
+        <w:instrText xml:space="preserve"> ADDIN EN.CITE &lt;EndNote&gt;&lt;Cite&gt;&lt;Author&gt;Kapp&lt;/Author&gt;&lt;Year&gt;2012&lt;/Year&gt;&lt;RecNum&gt;17&lt;/RecNum&gt;&lt;DisplayText&gt;(Kapp, 2012)&lt;/DisplayText&gt;&lt;record&gt;&lt;rec-number&gt;17&lt;/rec-number&gt;&lt;foreign-keys&gt;&lt;key app="EN" db-id="xxpxx9sx3tp9wcessx85vtt29p0f95settdz" timestamp="1623550587"&gt;17&lt;/key&gt;&lt;/foreign-keys&gt;&lt;ref-type name="Book"&gt;6&lt;/ref-type&gt;&lt;contributors&gt;&lt;authors&gt;&lt;author&gt;Kapp, Karl M&lt;/author&gt;&lt;/authors&gt;&lt;/contributors&gt;&lt;titles&gt;&lt;title&gt;The gamification of learning and instruction: game-based methods and strategies for training and education&lt;/title&gt;&lt;/titles&gt;&lt;dates&gt;&lt;year&gt;2012&lt;/year&gt;&lt;/dates&gt;&lt;publisher&gt;John Wiley &amp;amp; Sons&lt;/publisher&gt;&lt;isbn&gt;1118096347&lt;/isbn&gt;&lt;urls&gt;&lt;/urls&gt;&lt;/record&gt;&lt;/Cite&gt;&lt;/EndNote&gt;</w:instrText>
+      </w:r>
+      <w:r>
+        <w:fldChar w:fldCharType="separate"/>
+      </w:r>
+      <w:r>
+        <w:rPr>
+          <w:noProof/>
+        </w:rPr>
+        <w:t>(Kapp, 2012)</w:t>
+      </w:r>
+      <w:r>
+        <w:fldChar w:fldCharType="end"/>
+      </w:r>
+      <w:r>
+        <w:t xml:space="preserve">. This model is one that is frequently referenced in the aforementioned field of instructional design </w:t>
+      </w:r>
+      <w:r>
+        <w:fldChar w:fldCharType="begin"/>
+      </w:r>
+      <w:r>
+        <w:instrText xml:space="preserve"> ADDIN EN.CITE &lt;EndNote&gt;&lt;Cite&gt;&lt;Author&gt;Kapp&lt;/Author&gt;&lt;Year&gt;2012&lt;/Year&gt;&lt;RecNum&gt;17&lt;/RecNum&gt;&lt;DisplayText&gt;(Kapp, 2012)&lt;/DisplayText&gt;&lt;record&gt;&lt;rec-number&gt;17&lt;/rec-number&gt;&lt;foreign-keys&gt;&lt;key app="EN" db-id="xxpxx9sx3tp9wcessx85vtt29p0f95settdz" timestamp="1623550587"&gt;17&lt;/key&gt;&lt;/foreign-keys&gt;&lt;ref-type name="Book"&gt;6&lt;/ref-type&gt;&lt;contributors&gt;&lt;authors&gt;&lt;author&gt;Kapp, Karl M&lt;/author&gt;&lt;/authors&gt;&lt;/contributors&gt;&lt;titles&gt;&lt;title&gt;The gamification of learning and instruction: game-based methods and strategies for training and education&lt;/title&gt;&lt;/titles&gt;&lt;dates&gt;&lt;year&gt;2012&lt;/year&gt;&lt;/dates&gt;&lt;publisher&gt;John Wiley &amp;amp; Sons&lt;/publisher&gt;&lt;isbn&gt;1118096347&lt;/isbn&gt;&lt;urls&gt;&lt;/urls&gt;&lt;/record&gt;&lt;/Cite&gt;&lt;/EndNote&gt;</w:instrText>
+      </w:r>
+      <w:r>
+        <w:fldChar w:fldCharType="separate"/>
+      </w:r>
+      <w:r>
+        <w:rPr>
+          <w:noProof/>
+        </w:rPr>
+        <w:t>(Kapp, 2012)</w:t>
+      </w:r>
+      <w:r>
+        <w:fldChar w:fldCharType="end"/>
+      </w:r>
+      <w:r>
+        <w:t xml:space="preserve">. It comprises of four main elements with each focusing </w:t>
+      </w:r>
+      <w:r>
+        <w:t xml:space="preserve">on designing instruction in a different way </w:t>
+      </w:r>
+      <w:r>
+        <w:fldChar w:fldCharType="begin"/>
+      </w:r>
+      <w:r>
+        <w:instrText xml:space="preserve"> ADDIN EN.CITE &lt;EndNote&gt;&lt;Cite&gt;&lt;Author&gt;Kapp&lt;/Author&gt;&lt;Year&gt;2012&lt;/Year&gt;&lt;RecNum&gt;17&lt;/RecNum&gt;&lt;DisplayText&gt;(Kapp, 2012)&lt;/DisplayText&gt;&lt;record&gt;&lt;rec-number&gt;17&lt;/rec-number&gt;&lt;foreign-keys&gt;&lt;key app="EN" db-id="xxpxx9sx3tp9wcessx85vtt29p0f95settdz" timestamp="1623550587"&gt;17&lt;/key&gt;&lt;/foreign-keys&gt;&lt;ref-type name="Book"&gt;6&lt;/ref-type&gt;&lt;contributors&gt;&lt;authors&gt;&lt;author&gt;Kapp, Karl M&lt;/author&gt;&lt;/authors&gt;&lt;/contributors&gt;&lt;titles&gt;&lt;title&gt;The gamification of learning and instruction: game-based methods and strategies for training and education&lt;/title&gt;&lt;/titles&gt;&lt;dates&gt;&lt;year&gt;2012&lt;/year&gt;&lt;/dates&gt;&lt;publisher&gt;John Wiley &amp;amp; Sons&lt;/publisher&gt;&lt;isbn&gt;1118096347&lt;/isbn&gt;&lt;urls&gt;&lt;/urls&gt;&lt;/record&gt;&lt;/Cite&gt;&lt;/EndNote&gt;</w:instrText>
+      </w:r>
+      <w:r>
+        <w:fldChar w:fldCharType="separate"/>
+      </w:r>
+      <w:r>
+        <w:rPr>
+          <w:noProof/>
+        </w:rPr>
+        <w:t>(Kapp, 2012)</w:t>
+      </w:r>
+      <w:r>
+        <w:fldChar w:fldCharType="end"/>
+      </w:r>
+      <w:r>
+        <w:t>.</w:t>
+      </w:r>
+    </w:p>
+    <w:p>
+      <w:pPr>
+        <w:spacing w:after="0"/>
+      </w:pPr>
+    </w:p>
+    <w:p>
+      <w:pPr>
+        <w:spacing w:after="0"/>
+      </w:pPr>
+      <w:r>
+        <w:t xml:space="preserve">The first of these is Attention and it is element is concerned with gaining and then keeping the learners’ interest. There are three main methods to accomplish this with the first being gaining attention </w:t>
+      </w:r>
+      <w:proofErr w:type="gramStart"/>
+      <w:r>
+        <w:t>through the use of</w:t>
+      </w:r>
+      <w:proofErr w:type="gramEnd"/>
+      <w:r>
+        <w:t xml:space="preserve"> relatable examples or surprise. The next is to create curiosity within the learners through means such as role-playing or hands-on </w:t>
+      </w:r>
+      <w:r>
+        <w:t xml:space="preserve">examples. The last means to keep attention is variability which means to periodically changing the method of delivery </w:t>
+      </w:r>
+      <w:r>
+        <w:fldChar w:fldCharType="begin"/>
+      </w:r>
+      <w:r>
+        <w:instrText xml:space="preserve"> ADDIN EN.CITE &lt;EndNote&gt;&lt;Cite&gt;&lt;Author&gt;Kapp&lt;/Author&gt;&lt;Year&gt;2012&lt;/Year&gt;&lt;RecNum&gt;17&lt;/RecNum&gt;&lt;DisplayText&gt;(Kapp, 2012)&lt;/DisplayText&gt;&lt;record&gt;&lt;rec-number&gt;17&lt;/rec-number&gt;&lt;foreign-keys&gt;&lt;key app="EN" db-id="xxpxx9sx3tp9wcessx85vtt29p0f95settdz" timestamp="1623550587"&gt;17&lt;/key&gt;&lt;/foreign-keys&gt;&lt;ref-type name="Book"&gt;6&lt;/ref-type&gt;&lt;contributors&gt;&lt;authors&gt;&lt;author&gt;Kapp, Karl M&lt;/author&gt;&lt;/authors&gt;&lt;/contributors&gt;&lt;titles&gt;&lt;title&gt;The gamification of learning and instruction: game-based methods and strategies for training and education&lt;/title&gt;&lt;/titles&gt;&lt;dates&gt;&lt;year&gt;2012&lt;/year&gt;&lt;/dates&gt;&lt;publisher&gt;John Wiley &amp;amp; Sons&lt;/publisher&gt;&lt;isbn&gt;1118096347&lt;/isbn&gt;&lt;urls&gt;&lt;/urls&gt;&lt;/record&gt;&lt;/Cite&gt;&lt;/EndNote&gt;</w:instrText>
+      </w:r>
+      <w:r>
+        <w:fldChar w:fldCharType="separate"/>
+      </w:r>
+      <w:r>
+        <w:rPr>
+          <w:noProof/>
+        </w:rPr>
+        <w:t>(Kapp, 2012)</w:t>
+      </w:r>
+      <w:r>
+        <w:fldChar w:fldCharType="end"/>
+      </w:r>
+      <w:r>
+        <w:t>.</w:t>
+      </w:r>
+    </w:p>
+    <w:p>
+      <w:pPr>
+        <w:spacing w:after="0"/>
+      </w:pPr>
+    </w:p>
+    <w:p>
+      <w:pPr>
+        <w:spacing w:after="0"/>
+      </w:pPr>
+      <w:r>
+        <w:lastRenderedPageBreak/>
+        <w:t>Relevance refers to having the content be relevant to the learner and Kapp(2012) mentions that this can be done through orienting the environment around achieving goals, creating a link between the motives of learners and that of the instruction means, displaying that the content is in somewhat familiar to the learners and finally developing a model of the results of learning the presented knowledge.</w:t>
+      </w:r>
+    </w:p>
+    <w:p>
+      <w:pPr>
+        <w:spacing w:after="0"/>
+      </w:pPr>
+    </w:p>
+    <w:p>
+      <w:pPr>
+        <w:spacing w:after="0"/>
+      </w:pPr>
+      <w:r>
+        <w:t xml:space="preserve">Another element of this model, confidence, is the expectations of success set by the learner and as such when they meet these expectations they are </w:t>
+      </w:r>
+      <w:r>
+        <w:t>confident</w:t>
+      </w:r>
+      <w:r>
+        <w:t xml:space="preserve"> in </w:t>
+      </w:r>
+      <w:r>
+        <w:t>their</w:t>
+      </w:r>
+      <w:r>
+        <w:t xml:space="preserve"> </w:t>
+      </w:r>
+      <w:r>
+        <w:t>ability</w:t>
+      </w:r>
+      <w:r>
+        <w:t xml:space="preserve"> to do  the work </w:t>
+      </w:r>
+      <w:r>
+        <w:fldChar w:fldCharType="begin"/>
+      </w:r>
+      <w:r>
+        <w:instrText xml:space="preserve"> ADDIN EN.CITE &lt;EndNote&gt;&lt;Cite&gt;&lt;Author&gt;Kapp&lt;/Author&gt;&lt;Year&gt;2012&lt;/Year&gt;&lt;RecNum&gt;17&lt;/RecNum&gt;&lt;DisplayText&gt;(Kapp, 2012)&lt;/DisplayText&gt;&lt;record&gt;&lt;rec-number&gt;17&lt;/rec-number&gt;&lt;foreign-keys&gt;&lt;key app="EN" db-id="xxpxx9sx3tp9wcessx85vtt29p0f95settdz" timestamp="1623550587"&gt;17&lt;/key&gt;&lt;/foreign-keys&gt;&lt;ref-type name="Book"&gt;6&lt;/ref-type&gt;&lt;contributors&gt;&lt;authors&gt;&lt;author&gt;Kapp, Karl M&lt;/author&gt;&lt;/authors&gt;&lt;/contributors&gt;&lt;titles&gt;&lt;title&gt;The gamification of learning and instruction: game-based methods and strategies for training and education&lt;/title&gt;&lt;/titles&gt;&lt;dates&gt;&lt;year&gt;2012&lt;/year&gt;&lt;/dates&gt;&lt;publisher&gt;John Wiley &amp;amp; Sons&lt;/publisher&gt;&lt;isbn&gt;1118096347&lt;/isbn&gt;&lt;urls&gt;&lt;/urls&gt;&lt;/record&gt;&lt;/Cite&gt;&lt;/EndNote&gt;</w:instrText>
+      </w:r>
+      <w:r>
+        <w:fldChar w:fldCharType="separate"/>
+      </w:r>
+      <w:r>
+        <w:rPr>
+          <w:noProof/>
+        </w:rPr>
+        <w:t>(Kapp, 2012)</w:t>
+      </w:r>
+      <w:r>
+        <w:fldChar w:fldCharType="end"/>
+      </w:r>
+      <w:r>
+        <w:t xml:space="preserve">. This can be aided by providing learners with clear expectations and requirement s upfront about the skill or knowledge. It is also helpful to provide smaller opportunities to succeed as with each success the learners will become more confident </w:t>
+      </w:r>
+      <w:r>
+        <w:fldChar w:fldCharType="begin"/>
+      </w:r>
+      <w:r>
+        <w:instrText xml:space="preserve"> ADDIN EN.CITE &lt;EndNote&gt;&lt;Cite&gt;&lt;Author&gt;Kapp&lt;/Author&gt;&lt;Year&gt;2012&lt;/Year&gt;&lt;RecNum&gt;17&lt;/RecNum&gt;&lt;DisplayText&gt;(Kapp, 2012)&lt;/DisplayText&gt;&lt;record&gt;&lt;rec-number&gt;17&lt;/rec-number&gt;&lt;foreign-keys&gt;&lt;key app="EN" db-id="xxpxx9sx3tp9wcessx85vtt29p0f95settdz" timestamp="1623550587"&gt;17&lt;/key&gt;&lt;/foreign-keys&gt;&lt;ref-type name="Book"&gt;6&lt;/ref-type&gt;&lt;contributors&gt;&lt;authors&gt;&lt;author&gt;Kapp, Karl M&lt;/author&gt;&lt;/authors&gt;&lt;/contributors&gt;&lt;titles&gt;&lt;title&gt;The gamification of learning and instruction: game-based methods and strategies for training and education&lt;/title&gt;&lt;/titles&gt;&lt;dates&gt;&lt;year&gt;2012&lt;/year&gt;&lt;/dates&gt;&lt;publisher&gt;John Wiley &amp;amp; Sons&lt;/publisher&gt;&lt;isbn&gt;1118096347&lt;/isbn&gt;&lt;urls&gt;&lt;/urls&gt;&lt;/record&gt;&lt;/Cite&gt;&lt;/EndNote&gt;</w:instrText>
+      </w:r>
+      <w:r>
+        <w:fldChar w:fldCharType="separate"/>
+      </w:r>
+      <w:r>
+        <w:rPr>
+          <w:noProof/>
+        </w:rPr>
+        <w:t>(Kapp, 2012)</w:t>
+      </w:r>
+      <w:r>
+        <w:fldChar w:fldCharType="end"/>
+      </w:r>
+      <w:r>
+        <w:t>.</w:t>
+      </w:r>
+    </w:p>
+    <w:p>
+      <w:pPr>
+        <w:spacing w:after="0"/>
+      </w:pPr>
+    </w:p>
+    <w:p>
+      <w:pPr>
+        <w:spacing w:after="0"/>
+      </w:pPr>
+      <w:r>
+        <w:t xml:space="preserve">The last element in the ARCS model is Satisfaction and is concerned with giving learners a sense of accomplishment and that the effort in the learning process has some value and weight to it </w:t>
+      </w:r>
+      <w:r>
+        <w:fldChar w:fldCharType="begin"/>
+      </w:r>
+      <w:r>
+        <w:instrText xml:space="preserve"> ADDIN EN.CITE &lt;EndNote&gt;&lt;Cite&gt;&lt;Author&gt;Kapp&lt;/Author&gt;&lt;Year&gt;2012&lt;/Year&gt;&lt;RecNum&gt;17&lt;/RecNum&gt;&lt;DisplayText&gt;(Kapp, 2012)&lt;/DisplayText&gt;&lt;record&gt;&lt;rec-number&gt;17&lt;/rec-number&gt;&lt;foreign-keys&gt;&lt;key app="EN" db-id="xxpxx9sx3tp9wcessx85vtt29p0f95settdz" timestamp="1623550587"&gt;17&lt;/key&gt;&lt;/foreign-keys&gt;&lt;ref-type name="Book"&gt;6&lt;/ref-type&gt;&lt;contributors&gt;&lt;authors&gt;&lt;author&gt;Kapp, Karl M&lt;/author&gt;&lt;/authors&gt;&lt;/contributors&gt;&lt;titles&gt;&lt;title&gt;The gamification of learning and instruction: game-based methods and strategies for training and education&lt;/title&gt;&lt;/titles&gt;&lt;dates&gt;&lt;year&gt;2012&lt;/year&gt;&lt;/dates&gt;&lt;publisher&gt;John Wiley &amp;amp; Sons&lt;/publisher&gt;&lt;isbn&gt;1118096347&lt;/isbn&gt;&lt;urls&gt;&lt;/urls&gt;&lt;/record&gt;&lt;/Cite&gt;&lt;/EndNote&gt;</w:instrText>
+      </w:r>
+      <w:r>
+        <w:fldChar w:fldCharType="separate"/>
+      </w:r>
+      <w:r>
+        <w:rPr>
+          <w:noProof/>
+        </w:rPr>
+        <w:t>(Kapp, 2012)</w:t>
+      </w:r>
+      <w:r>
+        <w:fldChar w:fldCharType="end"/>
+      </w:r>
+      <w:r>
+        <w:t>.</w:t>
+      </w:r>
+      <w:r>
+        <w:t xml:space="preserve"> This can be accomplished by allowing for learners to see how their newfound knowledge can be used, either through the use of a real-world demonstration or via some form of simulation </w:t>
+      </w:r>
+      <w:r>
+        <w:fldChar w:fldCharType="begin"/>
+      </w:r>
+      <w:r>
+        <w:instrText xml:space="preserve"> ADDIN EN.CITE &lt;EndNote&gt;&lt;Cite&gt;&lt;Author&gt;Kapp&lt;/Author&gt;&lt;Year&gt;2012&lt;/Year&gt;&lt;RecNum&gt;17&lt;/RecNum&gt;&lt;DisplayText&gt;(Kapp, 2012)&lt;/DisplayText&gt;&lt;record&gt;&lt;rec-number&gt;17&lt;/rec-number&gt;&lt;foreign-keys&gt;&lt;key app="EN" db-id="xxpxx9sx3tp9wcessx85vtt29p0f95settdz" timestamp="1623550587"&gt;17&lt;/key&gt;&lt;/foreign-keys&gt;&lt;ref-type name="Book"&gt;6&lt;/ref-type&gt;&lt;contributors&gt;&lt;authors&gt;&lt;author&gt;Kapp, Karl M&lt;/author&gt;&lt;/authors&gt;&lt;/contributors&gt;&lt;titles&gt;&lt;title&gt;The gamification of learning and instruction: game-based methods and strategies for training and education&lt;/title&gt;&lt;/titles&gt;&lt;dates&gt;&lt;year&gt;2012&lt;/year&gt;&lt;/dates&gt;&lt;publisher&gt;John Wiley &amp;amp; Sons&lt;/publisher&gt;&lt;isbn&gt;1118096347&lt;/isbn&gt;&lt;urls&gt;&lt;/urls&gt;&lt;/record&gt;&lt;/Cite&gt;&lt;/EndNote&gt;</w:instrText>
+      </w:r>
+      <w:r>
+        <w:fldChar w:fldCharType="separate"/>
+      </w:r>
+      <w:r>
+        <w:rPr>
+          <w:noProof/>
+        </w:rPr>
+        <w:t>(Kapp, 2012)</w:t>
+      </w:r>
+      <w:r>
+        <w:fldChar w:fldCharType="end"/>
+      </w:r>
+      <w:r>
+        <w:t>.</w:t>
+      </w:r>
+    </w:p>
+    <w:p>
+      <w:pPr>
+        <w:spacing w:after="0"/>
+      </w:pPr>
+    </w:p>
+    <w:p>
+      <w:pPr>
+        <w:spacing w:after="0"/>
+      </w:pPr>
+      <w:r>
+        <w:t>This section has detailed three aspects found within pedagogy, instructional design and learning theories each providing some insight into effectively transferring and imparting knowledge to a learner. Placing the learner at the centre of both teaching and learning allows for great flexibility in how to present that given material while Merrill (2002) provides a expansive framework to structure this presentation of knowledge whereas Kapp (2012), through citing John Kell</w:t>
+      </w:r>
+      <w:r>
+        <w:t>er</w:t>
+      </w:r>
+      <w:r>
+        <w:t xml:space="preserve">, explains  </w:t>
+      </w:r>
+      <w:r>
+        <w:t xml:space="preserve">ways to keep learners motivated throughout the learning process. </w:t>
+      </w:r>
     </w:p>
     <w:p>
       <w:pPr>
@@ -6244,18 +7018,23 @@
         <w:spacing w:before="0" w:after="0"/>
         <w:jc w:val="both"/>
       </w:pPr>
-      <w:bookmarkStart w:id="43" w:name="_Toc74421560"/>
+      <w:bookmarkStart w:id="42" w:name="_Toc74421560"/>
       <w:r>
         <w:t>An Approach Through Ludology</w:t>
       </w:r>
+      <w:bookmarkEnd w:id="42"/>
+    </w:p>
+    <w:p>
+      <w:pPr>
+        <w:spacing w:after="0"/>
+      </w:pPr>
+      <w:bookmarkStart w:id="43" w:name="_GoBack"/>
+      <w:r>
+        <w:t xml:space="preserve">Another approach that could </w:t>
+      </w:r>
       <w:bookmarkEnd w:id="43"/>
-    </w:p>
-    <w:p>
-      <w:pPr>
-        <w:spacing w:after="0"/>
-      </w:pPr>
-      <w:r>
-        <w:t xml:space="preserve">Another approach that could be taken is one that is rooted in games as these are popular among those in schools and as such should provide a means to deliver content in an interesting and engaging manner </w:t>
+      <w:r>
+        <w:t xml:space="preserve">be taken is one that is rooted in games as these are popular among those in schools and as such should provide a means to deliver content in an interesting and engaging manner </w:t>
       </w:r>
       <w:r>
         <w:fldChar w:fldCharType="begin"/>
@@ -6473,7 +7252,6 @@
           <w:i/>
           <w:color w:val="C0504D" w:themeColor="accent2"/>
         </w:rPr>
-        <w:lastRenderedPageBreak/>
         <w:t>Virvou, Katsionis and Manos (2005:54) mention that the endeavour to create serious games has yet to reach schools due to certain criticisms about games in general that hinders this.</w:t>
       </w:r>
     </w:p>
@@ -6942,6 +7720,7 @@
           <w:i/>
           <w:color w:val="C0504D" w:themeColor="accent2"/>
         </w:rPr>
+        <w:lastRenderedPageBreak/>
         <w:t xml:space="preserve">Annetta (2008) states that the movement to include video games in teaching and training began in 2003, two years after the field of ludology began to gain traction. These types of games are called “serious games”. These types of games have already had an impact on the military, medical and higher business education fields early in their conception and this trend continues to day with most serious games being used within the medical fields specifically </w:t>
       </w:r>
       <w:r>
@@ -7010,7 +7789,6 @@
       </w:pPr>
       <w:bookmarkStart w:id="46" w:name="_Toc74421563"/>
       <w:r>
-        <w:lastRenderedPageBreak/>
         <w:t>Games as Simulation</w:t>
       </w:r>
       <w:bookmarkEnd w:id="46"/>
@@ -7345,7 +8123,6 @@
         <w:spacing w:after="0"/>
       </w:pPr>
       <w:r>
-        <w:lastRenderedPageBreak/>
         <w:t>just discuss briefly all the smaller examples -quest Atlantis, Babylon, wolfs den….</w:t>
       </w:r>
     </w:p>
@@ -7603,6 +8380,7 @@
           <w:szCs w:val="22"/>
           <w:lang w:val="af-ZA"/>
         </w:rPr>
+        <w:lastRenderedPageBreak/>
         <w:t>Extensive childhood experience with Pokémon suggests eccentricity drives organization of visual cortex (Gomez</w:t>
       </w:r>
       <w:r>
@@ -7889,6 +8667,25 @@
       </w:r>
       <w:r>
         <w:t xml:space="preserve">. IGI Global. </w:t>
+      </w:r>
+    </w:p>
+    <w:p>
+      <w:pPr>
+        <w:pStyle w:val="EndNoteBibliography"/>
+        <w:spacing w:after="0"/>
+        <w:ind w:left="720" w:hanging="720"/>
+      </w:pPr>
+      <w:r>
+        <w:t xml:space="preserve">Kapp, K. M. (2012). </w:t>
+      </w:r>
+      <w:r>
+        <w:rPr>
+          <w:i/>
+        </w:rPr>
+        <w:t>The gamification of learning and instruction: game-based methods and strategies for training and education</w:t>
+      </w:r>
+      <w:r>
+        <w:t xml:space="preserve">. John Wiley &amp; Sons. </w:t>
       </w:r>
     </w:p>
     <w:p>
@@ -8021,7 +8818,7 @@
 </file>
 
 <file path=word/endnotes.xml><?xml version="1.0" encoding="utf-8"?>
-<w:endnotes xmlns:wpc="http://schemas.microsoft.com/office/word/2010/wordprocessingCanvas" xmlns:cx="http://schemas.microsoft.com/office/drawing/2014/chartex" xmlns:cx1="http://schemas.microsoft.com/office/drawing/2015/9/8/chartex" xmlns:cx2="http://schemas.microsoft.com/office/drawing/2015/10/21/chartex" xmlns:cx3="http://schemas.microsoft.com/office/drawing/2016/5/9/chartex" xmlns:cx4="http://schemas.microsoft.com/office/drawing/2016/5/10/chartex" xmlns:cx5="http://schemas.microsoft.com/office/drawing/2016/5/11/chartex" xmlns:cx6="http://schemas.microsoft.com/office/drawing/2016/5/12/chartex" xmlns:cx7="http://schemas.microsoft.com/office/drawing/2016/5/13/chartex" xmlns:cx8="http://schemas.microsoft.com/office/drawing/2016/5/14/chartex" xmlns:mc="http://schemas.openxmlformats.org/markup-compatibility/2006" xmlns:aink="http://schemas.microsoft.com/office/drawing/2016/ink" xmlns:am3d="http://schemas.microsoft.com/office/drawing/2017/model3d" xmlns:o="urn:schemas-microsoft-com:office:office" xmlns:r="http://schemas.openxmlformats.org/officeDocument/2006/relationships" xmlns:m="http://schemas.openxmlformats.org/officeDocument/2006/math" xmlns:v="urn:schemas-microsoft-com:vml" xmlns:wp14="http://schemas.microsoft.com/office/word/2010/wordprocessingDrawing" xmlns:wp="http://schemas.openxmlformats.org/drawingml/2006/wordprocessingDrawing" xmlns:w10="urn:schemas-microsoft-com:office:word" xmlns:w="http://schemas.openxmlformats.org/wordprocessingml/2006/main" xmlns:w14="http://schemas.microsoft.com/office/word/2010/wordml" xmlns:w15="http://schemas.microsoft.com/office/word/2012/wordml" xmlns:w16cid="http://schemas.microsoft.com/office/word/2016/wordml/cid" xmlns:w16se="http://schemas.microsoft.com/office/word/2015/wordml/symex" xmlns:wpg="http://schemas.microsoft.com/office/word/2010/wordprocessingGroup" xmlns:wpi="http://schemas.microsoft.com/office/word/2010/wordprocessingInk" xmlns:wne="http://schemas.microsoft.com/office/word/2006/wordml" xmlns:wps="http://schemas.microsoft.com/office/word/2010/wordprocessingShape" mc:Ignorable="w14 w15 w16se w16cid wp14">
+<w:endnotes xmlns:wpc="http://schemas.microsoft.com/office/word/2010/wordprocessingCanvas" xmlns:cx="http://schemas.microsoft.com/office/drawing/2014/chartex" xmlns:cx1="http://schemas.microsoft.com/office/drawing/2015/9/8/chartex" xmlns:cx2="http://schemas.microsoft.com/office/drawing/2015/10/21/chartex" xmlns:cx3="http://schemas.microsoft.com/office/drawing/2016/5/9/chartex" xmlns:cx4="http://schemas.microsoft.com/office/drawing/2016/5/10/chartex" xmlns:cx5="http://schemas.microsoft.com/office/drawing/2016/5/11/chartex" xmlns:cx6="http://schemas.microsoft.com/office/drawing/2016/5/12/chartex" xmlns:cx7="http://schemas.microsoft.com/office/drawing/2016/5/13/chartex" xmlns:cx8="http://schemas.microsoft.com/office/drawing/2016/5/14/chartex" xmlns:mc="http://schemas.openxmlformats.org/markup-compatibility/2006" xmlns:aink="http://schemas.microsoft.com/office/drawing/2016/ink" xmlns:am3d="http://schemas.microsoft.com/office/drawing/2017/model3d" xmlns:o="urn:schemas-microsoft-com:office:office" xmlns:r="http://schemas.openxmlformats.org/officeDocument/2006/relationships" xmlns:m="http://schemas.openxmlformats.org/officeDocument/2006/math" xmlns:v="urn:schemas-microsoft-com:vml" xmlns:wp14="http://schemas.microsoft.com/office/word/2010/wordprocessingDrawing" xmlns:wp="http://schemas.openxmlformats.org/drawingml/2006/wordprocessingDrawing" xmlns:w10="urn:schemas-microsoft-com:office:word" xmlns:w="http://schemas.openxmlformats.org/wordprocessingml/2006/main" xmlns:w14="http://schemas.microsoft.com/office/word/2010/wordml" xmlns:w15="http://schemas.microsoft.com/office/word/2012/wordml" xmlns:w16cex="http://schemas.microsoft.com/office/word/2018/wordml/cex" xmlns:w16cid="http://schemas.microsoft.com/office/word/2016/wordml/cid" xmlns:w16="http://schemas.microsoft.com/office/word/2018/wordml" xmlns:w16se="http://schemas.microsoft.com/office/word/2015/wordml/symex" xmlns:wpg="http://schemas.microsoft.com/office/word/2010/wordprocessingGroup" xmlns:wpi="http://schemas.microsoft.com/office/word/2010/wordprocessingInk" xmlns:wne="http://schemas.microsoft.com/office/word/2006/wordml" xmlns:wps="http://schemas.microsoft.com/office/word/2010/wordprocessingShape" mc:Ignorable="w14 w15 w16se w16cid w16 w16cex wp14">
   <w:endnote w:type="separator" w:id="-1">
     <w:p>
       <w:pPr>
@@ -8046,7 +8843,7 @@
 </file>
 
 <file path=word/footer1.xml><?xml version="1.0" encoding="utf-8"?>
-<w:ftr xmlns:wpc="http://schemas.microsoft.com/office/word/2010/wordprocessingCanvas" xmlns:cx="http://schemas.microsoft.com/office/drawing/2014/chartex" xmlns:cx1="http://schemas.microsoft.com/office/drawing/2015/9/8/chartex" xmlns:cx2="http://schemas.microsoft.com/office/drawing/2015/10/21/chartex" xmlns:cx3="http://schemas.microsoft.com/office/drawing/2016/5/9/chartex" xmlns:cx4="http://schemas.microsoft.com/office/drawing/2016/5/10/chartex" xmlns:cx5="http://schemas.microsoft.com/office/drawing/2016/5/11/chartex" xmlns:cx6="http://schemas.microsoft.com/office/drawing/2016/5/12/chartex" xmlns:cx7="http://schemas.microsoft.com/office/drawing/2016/5/13/chartex" xmlns:cx8="http://schemas.microsoft.com/office/drawing/2016/5/14/chartex" xmlns:mc="http://schemas.openxmlformats.org/markup-compatibility/2006" xmlns:aink="http://schemas.microsoft.com/office/drawing/2016/ink" xmlns:am3d="http://schemas.microsoft.com/office/drawing/2017/model3d" xmlns:o="urn:schemas-microsoft-com:office:office" xmlns:r="http://schemas.openxmlformats.org/officeDocument/2006/relationships" xmlns:m="http://schemas.openxmlformats.org/officeDocument/2006/math" xmlns:v="urn:schemas-microsoft-com:vml" xmlns:wp14="http://schemas.microsoft.com/office/word/2010/wordprocessingDrawing" xmlns:wp="http://schemas.openxmlformats.org/drawingml/2006/wordprocessingDrawing" xmlns:w10="urn:schemas-microsoft-com:office:word" xmlns:w="http://schemas.openxmlformats.org/wordprocessingml/2006/main" xmlns:w14="http://schemas.microsoft.com/office/word/2010/wordml" xmlns:w15="http://schemas.microsoft.com/office/word/2012/wordml" xmlns:w16cid="http://schemas.microsoft.com/office/word/2016/wordml/cid" xmlns:w16se="http://schemas.microsoft.com/office/word/2015/wordml/symex" xmlns:wpg="http://schemas.microsoft.com/office/word/2010/wordprocessingGroup" xmlns:wpi="http://schemas.microsoft.com/office/word/2010/wordprocessingInk" xmlns:wne="http://schemas.microsoft.com/office/word/2006/wordml" xmlns:wps="http://schemas.microsoft.com/office/word/2010/wordprocessingShape" mc:Ignorable="w14 w15 w16se w16cid wp14">
+<w:ftr xmlns:wpc="http://schemas.microsoft.com/office/word/2010/wordprocessingCanvas" xmlns:cx="http://schemas.microsoft.com/office/drawing/2014/chartex" xmlns:cx1="http://schemas.microsoft.com/office/drawing/2015/9/8/chartex" xmlns:cx2="http://schemas.microsoft.com/office/drawing/2015/10/21/chartex" xmlns:cx3="http://schemas.microsoft.com/office/drawing/2016/5/9/chartex" xmlns:cx4="http://schemas.microsoft.com/office/drawing/2016/5/10/chartex" xmlns:cx5="http://schemas.microsoft.com/office/drawing/2016/5/11/chartex" xmlns:cx6="http://schemas.microsoft.com/office/drawing/2016/5/12/chartex" xmlns:cx7="http://schemas.microsoft.com/office/drawing/2016/5/13/chartex" xmlns:cx8="http://schemas.microsoft.com/office/drawing/2016/5/14/chartex" xmlns:mc="http://schemas.openxmlformats.org/markup-compatibility/2006" xmlns:aink="http://schemas.microsoft.com/office/drawing/2016/ink" xmlns:am3d="http://schemas.microsoft.com/office/drawing/2017/model3d" xmlns:o="urn:schemas-microsoft-com:office:office" xmlns:r="http://schemas.openxmlformats.org/officeDocument/2006/relationships" xmlns:m="http://schemas.openxmlformats.org/officeDocument/2006/math" xmlns:v="urn:schemas-microsoft-com:vml" xmlns:wp14="http://schemas.microsoft.com/office/word/2010/wordprocessingDrawing" xmlns:wp="http://schemas.openxmlformats.org/drawingml/2006/wordprocessingDrawing" xmlns:w10="urn:schemas-microsoft-com:office:word" xmlns:w="http://schemas.openxmlformats.org/wordprocessingml/2006/main" xmlns:w14="http://schemas.microsoft.com/office/word/2010/wordml" xmlns:w15="http://schemas.microsoft.com/office/word/2012/wordml" xmlns:w16cex="http://schemas.microsoft.com/office/word/2018/wordml/cex" xmlns:w16cid="http://schemas.microsoft.com/office/word/2016/wordml/cid" xmlns:w16="http://schemas.microsoft.com/office/word/2018/wordml" xmlns:w16se="http://schemas.microsoft.com/office/word/2015/wordml/symex" xmlns:wpg="http://schemas.microsoft.com/office/word/2010/wordprocessingGroup" xmlns:wpi="http://schemas.microsoft.com/office/word/2010/wordprocessingInk" xmlns:wne="http://schemas.microsoft.com/office/word/2006/wordml" xmlns:wps="http://schemas.microsoft.com/office/word/2010/wordprocessingShape" mc:Ignorable="w14 w15 w16se w16cid w16 w16cex wp14">
   <w:p>
     <w:pPr>
       <w:pStyle w:val="Footer"/>
@@ -8087,7 +8884,7 @@
 </file>
 
 <file path=word/footer2.xml><?xml version="1.0" encoding="utf-8"?>
-<w:ftr xmlns:wpc="http://schemas.microsoft.com/office/word/2010/wordprocessingCanvas" xmlns:cx="http://schemas.microsoft.com/office/drawing/2014/chartex" xmlns:cx1="http://schemas.microsoft.com/office/drawing/2015/9/8/chartex" xmlns:cx2="http://schemas.microsoft.com/office/drawing/2015/10/21/chartex" xmlns:cx3="http://schemas.microsoft.com/office/drawing/2016/5/9/chartex" xmlns:cx4="http://schemas.microsoft.com/office/drawing/2016/5/10/chartex" xmlns:cx5="http://schemas.microsoft.com/office/drawing/2016/5/11/chartex" xmlns:cx6="http://schemas.microsoft.com/office/drawing/2016/5/12/chartex" xmlns:cx7="http://schemas.microsoft.com/office/drawing/2016/5/13/chartex" xmlns:cx8="http://schemas.microsoft.com/office/drawing/2016/5/14/chartex" xmlns:mc="http://schemas.openxmlformats.org/markup-compatibility/2006" xmlns:aink="http://schemas.microsoft.com/office/drawing/2016/ink" xmlns:am3d="http://schemas.microsoft.com/office/drawing/2017/model3d" xmlns:o="urn:schemas-microsoft-com:office:office" xmlns:r="http://schemas.openxmlformats.org/officeDocument/2006/relationships" xmlns:m="http://schemas.openxmlformats.org/officeDocument/2006/math" xmlns:v="urn:schemas-microsoft-com:vml" xmlns:wp14="http://schemas.microsoft.com/office/word/2010/wordprocessingDrawing" xmlns:wp="http://schemas.openxmlformats.org/drawingml/2006/wordprocessingDrawing" xmlns:w10="urn:schemas-microsoft-com:office:word" xmlns:w="http://schemas.openxmlformats.org/wordprocessingml/2006/main" xmlns:w14="http://schemas.microsoft.com/office/word/2010/wordml" xmlns:w15="http://schemas.microsoft.com/office/word/2012/wordml" xmlns:w16cid="http://schemas.microsoft.com/office/word/2016/wordml/cid" xmlns:w16se="http://schemas.microsoft.com/office/word/2015/wordml/symex" xmlns:wpg="http://schemas.microsoft.com/office/word/2010/wordprocessingGroup" xmlns:wpi="http://schemas.microsoft.com/office/word/2010/wordprocessingInk" xmlns:wne="http://schemas.microsoft.com/office/word/2006/wordml" xmlns:wps="http://schemas.microsoft.com/office/word/2010/wordprocessingShape" mc:Ignorable="w14 w15 w16se w16cid wp14">
+<w:ftr xmlns:wpc="http://schemas.microsoft.com/office/word/2010/wordprocessingCanvas" xmlns:cx="http://schemas.microsoft.com/office/drawing/2014/chartex" xmlns:cx1="http://schemas.microsoft.com/office/drawing/2015/9/8/chartex" xmlns:cx2="http://schemas.microsoft.com/office/drawing/2015/10/21/chartex" xmlns:cx3="http://schemas.microsoft.com/office/drawing/2016/5/9/chartex" xmlns:cx4="http://schemas.microsoft.com/office/drawing/2016/5/10/chartex" xmlns:cx5="http://schemas.microsoft.com/office/drawing/2016/5/11/chartex" xmlns:cx6="http://schemas.microsoft.com/office/drawing/2016/5/12/chartex" xmlns:cx7="http://schemas.microsoft.com/office/drawing/2016/5/13/chartex" xmlns:cx8="http://schemas.microsoft.com/office/drawing/2016/5/14/chartex" xmlns:mc="http://schemas.openxmlformats.org/markup-compatibility/2006" xmlns:aink="http://schemas.microsoft.com/office/drawing/2016/ink" xmlns:am3d="http://schemas.microsoft.com/office/drawing/2017/model3d" xmlns:o="urn:schemas-microsoft-com:office:office" xmlns:r="http://schemas.openxmlformats.org/officeDocument/2006/relationships" xmlns:m="http://schemas.openxmlformats.org/officeDocument/2006/math" xmlns:v="urn:schemas-microsoft-com:vml" xmlns:wp14="http://schemas.microsoft.com/office/word/2010/wordprocessingDrawing" xmlns:wp="http://schemas.openxmlformats.org/drawingml/2006/wordprocessingDrawing" xmlns:w10="urn:schemas-microsoft-com:office:word" xmlns:w="http://schemas.openxmlformats.org/wordprocessingml/2006/main" xmlns:w14="http://schemas.microsoft.com/office/word/2010/wordml" xmlns:w15="http://schemas.microsoft.com/office/word/2012/wordml" xmlns:w16cex="http://schemas.microsoft.com/office/word/2018/wordml/cex" xmlns:w16cid="http://schemas.microsoft.com/office/word/2016/wordml/cid" xmlns:w16="http://schemas.microsoft.com/office/word/2018/wordml" xmlns:w16se="http://schemas.microsoft.com/office/word/2015/wordml/symex" xmlns:wpg="http://schemas.microsoft.com/office/word/2010/wordprocessingGroup" xmlns:wpi="http://schemas.microsoft.com/office/word/2010/wordprocessingInk" xmlns:wne="http://schemas.microsoft.com/office/word/2006/wordml" xmlns:wps="http://schemas.microsoft.com/office/word/2010/wordprocessingShape" mc:Ignorable="w14 w15 w16se w16cid w16 w16cex wp14">
   <w:p>
     <w:pPr>
       <w:pStyle w:val="Footer"/>
@@ -8128,7 +8925,7 @@
 </file>
 
 <file path=word/footnotes.xml><?xml version="1.0" encoding="utf-8"?>
-<w:footnotes xmlns:wpc="http://schemas.microsoft.com/office/word/2010/wordprocessingCanvas" xmlns:cx="http://schemas.microsoft.com/office/drawing/2014/chartex" xmlns:cx1="http://schemas.microsoft.com/office/drawing/2015/9/8/chartex" xmlns:cx2="http://schemas.microsoft.com/office/drawing/2015/10/21/chartex" xmlns:cx3="http://schemas.microsoft.com/office/drawing/2016/5/9/chartex" xmlns:cx4="http://schemas.microsoft.com/office/drawing/2016/5/10/chartex" xmlns:cx5="http://schemas.microsoft.com/office/drawing/2016/5/11/chartex" xmlns:cx6="http://schemas.microsoft.com/office/drawing/2016/5/12/chartex" xmlns:cx7="http://schemas.microsoft.com/office/drawing/2016/5/13/chartex" xmlns:cx8="http://schemas.microsoft.com/office/drawing/2016/5/14/chartex" xmlns:mc="http://schemas.openxmlformats.org/markup-compatibility/2006" xmlns:aink="http://schemas.microsoft.com/office/drawing/2016/ink" xmlns:am3d="http://schemas.microsoft.com/office/drawing/2017/model3d" xmlns:o="urn:schemas-microsoft-com:office:office" xmlns:r="http://schemas.openxmlformats.org/officeDocument/2006/relationships" xmlns:m="http://schemas.openxmlformats.org/officeDocument/2006/math" xmlns:v="urn:schemas-microsoft-com:vml" xmlns:wp14="http://schemas.microsoft.com/office/word/2010/wordprocessingDrawing" xmlns:wp="http://schemas.openxmlformats.org/drawingml/2006/wordprocessingDrawing" xmlns:w10="urn:schemas-microsoft-com:office:word" xmlns:w="http://schemas.openxmlformats.org/wordprocessingml/2006/main" xmlns:w14="http://schemas.microsoft.com/office/word/2010/wordml" xmlns:w15="http://schemas.microsoft.com/office/word/2012/wordml" xmlns:w16cid="http://schemas.microsoft.com/office/word/2016/wordml/cid" xmlns:w16se="http://schemas.microsoft.com/office/word/2015/wordml/symex" xmlns:wpg="http://schemas.microsoft.com/office/word/2010/wordprocessingGroup" xmlns:wpi="http://schemas.microsoft.com/office/word/2010/wordprocessingInk" xmlns:wne="http://schemas.microsoft.com/office/word/2006/wordml" xmlns:wps="http://schemas.microsoft.com/office/word/2010/wordprocessingShape" mc:Ignorable="w14 w15 w16se w16cid wp14">
+<w:footnotes xmlns:wpc="http://schemas.microsoft.com/office/word/2010/wordprocessingCanvas" xmlns:cx="http://schemas.microsoft.com/office/drawing/2014/chartex" xmlns:cx1="http://schemas.microsoft.com/office/drawing/2015/9/8/chartex" xmlns:cx2="http://schemas.microsoft.com/office/drawing/2015/10/21/chartex" xmlns:cx3="http://schemas.microsoft.com/office/drawing/2016/5/9/chartex" xmlns:cx4="http://schemas.microsoft.com/office/drawing/2016/5/10/chartex" xmlns:cx5="http://schemas.microsoft.com/office/drawing/2016/5/11/chartex" xmlns:cx6="http://schemas.microsoft.com/office/drawing/2016/5/12/chartex" xmlns:cx7="http://schemas.microsoft.com/office/drawing/2016/5/13/chartex" xmlns:cx8="http://schemas.microsoft.com/office/drawing/2016/5/14/chartex" xmlns:mc="http://schemas.openxmlformats.org/markup-compatibility/2006" xmlns:aink="http://schemas.microsoft.com/office/drawing/2016/ink" xmlns:am3d="http://schemas.microsoft.com/office/drawing/2017/model3d" xmlns:o="urn:schemas-microsoft-com:office:office" xmlns:r="http://schemas.openxmlformats.org/officeDocument/2006/relationships" xmlns:m="http://schemas.openxmlformats.org/officeDocument/2006/math" xmlns:v="urn:schemas-microsoft-com:vml" xmlns:wp14="http://schemas.microsoft.com/office/word/2010/wordprocessingDrawing" xmlns:wp="http://schemas.openxmlformats.org/drawingml/2006/wordprocessingDrawing" xmlns:w10="urn:schemas-microsoft-com:office:word" xmlns:w="http://schemas.openxmlformats.org/wordprocessingml/2006/main" xmlns:w14="http://schemas.microsoft.com/office/word/2010/wordml" xmlns:w15="http://schemas.microsoft.com/office/word/2012/wordml" xmlns:w16cex="http://schemas.microsoft.com/office/word/2018/wordml/cex" xmlns:w16cid="http://schemas.microsoft.com/office/word/2016/wordml/cid" xmlns:w16="http://schemas.microsoft.com/office/word/2018/wordml" xmlns:w16se="http://schemas.microsoft.com/office/word/2015/wordml/symex" xmlns:wpg="http://schemas.microsoft.com/office/word/2010/wordprocessingGroup" xmlns:wpi="http://schemas.microsoft.com/office/word/2010/wordprocessingInk" xmlns:wne="http://schemas.microsoft.com/office/word/2006/wordml" xmlns:wps="http://schemas.microsoft.com/office/word/2010/wordprocessingShape" mc:Ignorable="w14 w15 w16se w16cid w16 w16cex wp14">
   <w:footnote w:type="separator" w:id="-1">
     <w:p>
       <w:pPr>
@@ -8153,7 +8950,7 @@
 </file>
 
 <file path=word/header1.xml><?xml version="1.0" encoding="utf-8"?>
-<w:hdr xmlns:wpc="http://schemas.microsoft.com/office/word/2010/wordprocessingCanvas" xmlns:cx="http://schemas.microsoft.com/office/drawing/2014/chartex" xmlns:cx1="http://schemas.microsoft.com/office/drawing/2015/9/8/chartex" xmlns:cx2="http://schemas.microsoft.com/office/drawing/2015/10/21/chartex" xmlns:cx3="http://schemas.microsoft.com/office/drawing/2016/5/9/chartex" xmlns:cx4="http://schemas.microsoft.com/office/drawing/2016/5/10/chartex" xmlns:cx5="http://schemas.microsoft.com/office/drawing/2016/5/11/chartex" xmlns:cx6="http://schemas.microsoft.com/office/drawing/2016/5/12/chartex" xmlns:cx7="http://schemas.microsoft.com/office/drawing/2016/5/13/chartex" xmlns:cx8="http://schemas.microsoft.com/office/drawing/2016/5/14/chartex" xmlns:mc="http://schemas.openxmlformats.org/markup-compatibility/2006" xmlns:aink="http://schemas.microsoft.com/office/drawing/2016/ink" xmlns:am3d="http://schemas.microsoft.com/office/drawing/2017/model3d" xmlns:o="urn:schemas-microsoft-com:office:office" xmlns:r="http://schemas.openxmlformats.org/officeDocument/2006/relationships" xmlns:m="http://schemas.openxmlformats.org/officeDocument/2006/math" xmlns:v="urn:schemas-microsoft-com:vml" xmlns:wp14="http://schemas.microsoft.com/office/word/2010/wordprocessingDrawing" xmlns:wp="http://schemas.openxmlformats.org/drawingml/2006/wordprocessingDrawing" xmlns:w10="urn:schemas-microsoft-com:office:word" xmlns:w="http://schemas.openxmlformats.org/wordprocessingml/2006/main" xmlns:w14="http://schemas.microsoft.com/office/word/2010/wordml" xmlns:w15="http://schemas.microsoft.com/office/word/2012/wordml" xmlns:w16cid="http://schemas.microsoft.com/office/word/2016/wordml/cid" xmlns:w16se="http://schemas.microsoft.com/office/word/2015/wordml/symex" xmlns:wpg="http://schemas.microsoft.com/office/word/2010/wordprocessingGroup" xmlns:wpi="http://schemas.microsoft.com/office/word/2010/wordprocessingInk" xmlns:wne="http://schemas.microsoft.com/office/word/2006/wordml" xmlns:wps="http://schemas.microsoft.com/office/word/2010/wordprocessingShape" mc:Ignorable="w14 w15 w16se w16cid wp14">
+<w:hdr xmlns:wpc="http://schemas.microsoft.com/office/word/2010/wordprocessingCanvas" xmlns:cx="http://schemas.microsoft.com/office/drawing/2014/chartex" xmlns:cx1="http://schemas.microsoft.com/office/drawing/2015/9/8/chartex" xmlns:cx2="http://schemas.microsoft.com/office/drawing/2015/10/21/chartex" xmlns:cx3="http://schemas.microsoft.com/office/drawing/2016/5/9/chartex" xmlns:cx4="http://schemas.microsoft.com/office/drawing/2016/5/10/chartex" xmlns:cx5="http://schemas.microsoft.com/office/drawing/2016/5/11/chartex" xmlns:cx6="http://schemas.microsoft.com/office/drawing/2016/5/12/chartex" xmlns:cx7="http://schemas.microsoft.com/office/drawing/2016/5/13/chartex" xmlns:cx8="http://schemas.microsoft.com/office/drawing/2016/5/14/chartex" xmlns:mc="http://schemas.openxmlformats.org/markup-compatibility/2006" xmlns:aink="http://schemas.microsoft.com/office/drawing/2016/ink" xmlns:am3d="http://schemas.microsoft.com/office/drawing/2017/model3d" xmlns:o="urn:schemas-microsoft-com:office:office" xmlns:r="http://schemas.openxmlformats.org/officeDocument/2006/relationships" xmlns:m="http://schemas.openxmlformats.org/officeDocument/2006/math" xmlns:v="urn:schemas-microsoft-com:vml" xmlns:wp14="http://schemas.microsoft.com/office/word/2010/wordprocessingDrawing" xmlns:wp="http://schemas.openxmlformats.org/drawingml/2006/wordprocessingDrawing" xmlns:w10="urn:schemas-microsoft-com:office:word" xmlns:w="http://schemas.openxmlformats.org/wordprocessingml/2006/main" xmlns:w14="http://schemas.microsoft.com/office/word/2010/wordml" xmlns:w15="http://schemas.microsoft.com/office/word/2012/wordml" xmlns:w16cex="http://schemas.microsoft.com/office/word/2018/wordml/cex" xmlns:w16cid="http://schemas.microsoft.com/office/word/2016/wordml/cid" xmlns:w16="http://schemas.microsoft.com/office/word/2018/wordml" xmlns:w16se="http://schemas.microsoft.com/office/word/2015/wordml/symex" xmlns:wpg="http://schemas.microsoft.com/office/word/2010/wordprocessingGroup" xmlns:wpi="http://schemas.microsoft.com/office/word/2010/wordprocessingInk" xmlns:wne="http://schemas.microsoft.com/office/word/2006/wordml" xmlns:wps="http://schemas.microsoft.com/office/word/2010/wordprocessingShape" mc:Ignorable="w14 w15 w16se w16cid w16 w16cex wp14">
   <w:p>
     <w:pPr>
       <w:pStyle w:val="Header"/>
@@ -8164,7 +8961,7 @@
         <w:lang w:val="en-GB" w:eastAsia="en-GB"/>
       </w:rPr>
       <w:drawing>
-        <wp:anchor distT="0" distB="0" distL="114300" distR="114300" simplePos="0" relativeHeight="251658752" behindDoc="1" locked="0" layoutInCell="1" allowOverlap="1" wp14:anchorId="565E1094" wp14:editId="71AEE8FC">
+        <wp:anchor distT="0" distB="0" distL="114300" distR="114300" simplePos="0" relativeHeight="251658752" behindDoc="1" locked="0" layoutInCell="1" allowOverlap="1" wp14:anchorId="1BC7B2CB" wp14:editId="5722D4C2">
           <wp:simplePos x="0" y="0"/>
           <wp:positionH relativeFrom="column">
             <wp:posOffset>-881380</wp:posOffset>
@@ -8228,7 +9025,7 @@
 </file>
 
 <file path=word/header2.xml><?xml version="1.0" encoding="utf-8"?>
-<w:hdr xmlns:wpc="http://schemas.microsoft.com/office/word/2010/wordprocessingCanvas" xmlns:cx="http://schemas.microsoft.com/office/drawing/2014/chartex" xmlns:cx1="http://schemas.microsoft.com/office/drawing/2015/9/8/chartex" xmlns:cx2="http://schemas.microsoft.com/office/drawing/2015/10/21/chartex" xmlns:cx3="http://schemas.microsoft.com/office/drawing/2016/5/9/chartex" xmlns:cx4="http://schemas.microsoft.com/office/drawing/2016/5/10/chartex" xmlns:cx5="http://schemas.microsoft.com/office/drawing/2016/5/11/chartex" xmlns:cx6="http://schemas.microsoft.com/office/drawing/2016/5/12/chartex" xmlns:cx7="http://schemas.microsoft.com/office/drawing/2016/5/13/chartex" xmlns:cx8="http://schemas.microsoft.com/office/drawing/2016/5/14/chartex" xmlns:mc="http://schemas.openxmlformats.org/markup-compatibility/2006" xmlns:aink="http://schemas.microsoft.com/office/drawing/2016/ink" xmlns:am3d="http://schemas.microsoft.com/office/drawing/2017/model3d" xmlns:o="urn:schemas-microsoft-com:office:office" xmlns:r="http://schemas.openxmlformats.org/officeDocument/2006/relationships" xmlns:m="http://schemas.openxmlformats.org/officeDocument/2006/math" xmlns:v="urn:schemas-microsoft-com:vml" xmlns:wp14="http://schemas.microsoft.com/office/word/2010/wordprocessingDrawing" xmlns:wp="http://schemas.openxmlformats.org/drawingml/2006/wordprocessingDrawing" xmlns:w10="urn:schemas-microsoft-com:office:word" xmlns:w="http://schemas.openxmlformats.org/wordprocessingml/2006/main" xmlns:w14="http://schemas.microsoft.com/office/word/2010/wordml" xmlns:w15="http://schemas.microsoft.com/office/word/2012/wordml" xmlns:w16cid="http://schemas.microsoft.com/office/word/2016/wordml/cid" xmlns:w16se="http://schemas.microsoft.com/office/word/2015/wordml/symex" xmlns:wpg="http://schemas.microsoft.com/office/word/2010/wordprocessingGroup" xmlns:wpi="http://schemas.microsoft.com/office/word/2010/wordprocessingInk" xmlns:wne="http://schemas.microsoft.com/office/word/2006/wordml" xmlns:wps="http://schemas.microsoft.com/office/word/2010/wordprocessingShape" mc:Ignorable="w14 w15 w16se w16cid wp14">
+<w:hdr xmlns:wpc="http://schemas.microsoft.com/office/word/2010/wordprocessingCanvas" xmlns:cx="http://schemas.microsoft.com/office/drawing/2014/chartex" xmlns:cx1="http://schemas.microsoft.com/office/drawing/2015/9/8/chartex" xmlns:cx2="http://schemas.microsoft.com/office/drawing/2015/10/21/chartex" xmlns:cx3="http://schemas.microsoft.com/office/drawing/2016/5/9/chartex" xmlns:cx4="http://schemas.microsoft.com/office/drawing/2016/5/10/chartex" xmlns:cx5="http://schemas.microsoft.com/office/drawing/2016/5/11/chartex" xmlns:cx6="http://schemas.microsoft.com/office/drawing/2016/5/12/chartex" xmlns:cx7="http://schemas.microsoft.com/office/drawing/2016/5/13/chartex" xmlns:cx8="http://schemas.microsoft.com/office/drawing/2016/5/14/chartex" xmlns:mc="http://schemas.openxmlformats.org/markup-compatibility/2006" xmlns:aink="http://schemas.microsoft.com/office/drawing/2016/ink" xmlns:am3d="http://schemas.microsoft.com/office/drawing/2017/model3d" xmlns:o="urn:schemas-microsoft-com:office:office" xmlns:r="http://schemas.openxmlformats.org/officeDocument/2006/relationships" xmlns:m="http://schemas.openxmlformats.org/officeDocument/2006/math" xmlns:v="urn:schemas-microsoft-com:vml" xmlns:wp14="http://schemas.microsoft.com/office/word/2010/wordprocessingDrawing" xmlns:wp="http://schemas.openxmlformats.org/drawingml/2006/wordprocessingDrawing" xmlns:w10="urn:schemas-microsoft-com:office:word" xmlns:w="http://schemas.openxmlformats.org/wordprocessingml/2006/main" xmlns:w14="http://schemas.microsoft.com/office/word/2010/wordml" xmlns:w15="http://schemas.microsoft.com/office/word/2012/wordml" xmlns:w16cex="http://schemas.microsoft.com/office/word/2018/wordml/cex" xmlns:w16cid="http://schemas.microsoft.com/office/word/2016/wordml/cid" xmlns:w16="http://schemas.microsoft.com/office/word/2018/wordml" xmlns:w16se="http://schemas.microsoft.com/office/word/2015/wordml/symex" xmlns:wpg="http://schemas.microsoft.com/office/word/2010/wordprocessingGroup" xmlns:wpi="http://schemas.microsoft.com/office/word/2010/wordprocessingInk" xmlns:wne="http://schemas.microsoft.com/office/word/2006/wordml" xmlns:wps="http://schemas.microsoft.com/office/word/2010/wordprocessingShape" mc:Ignorable="w14 w15 w16se w16cid w16 w16cex wp14">
   <w:p>
     <w:pPr>
       <w:pStyle w:val="Header"/>
@@ -8238,7 +9035,7 @@
 </file>
 
 <file path=word/numbering.xml><?xml version="1.0" encoding="utf-8"?>
-<w:numbering xmlns:wpc="http://schemas.microsoft.com/office/word/2010/wordprocessingCanvas" xmlns:cx="http://schemas.microsoft.com/office/drawing/2014/chartex" xmlns:cx1="http://schemas.microsoft.com/office/drawing/2015/9/8/chartex" xmlns:cx2="http://schemas.microsoft.com/office/drawing/2015/10/21/chartex" xmlns:cx3="http://schemas.microsoft.com/office/drawing/2016/5/9/chartex" xmlns:cx4="http://schemas.microsoft.com/office/drawing/2016/5/10/chartex" xmlns:cx5="http://schemas.microsoft.com/office/drawing/2016/5/11/chartex" xmlns:cx6="http://schemas.microsoft.com/office/drawing/2016/5/12/chartex" xmlns:cx7="http://schemas.microsoft.com/office/drawing/2016/5/13/chartex" xmlns:cx8="http://schemas.microsoft.com/office/drawing/2016/5/14/chartex" xmlns:mc="http://schemas.openxmlformats.org/markup-compatibility/2006" xmlns:aink="http://schemas.microsoft.com/office/drawing/2016/ink" xmlns:am3d="http://schemas.microsoft.com/office/drawing/2017/model3d" xmlns:o="urn:schemas-microsoft-com:office:office" xmlns:r="http://schemas.openxmlformats.org/officeDocument/2006/relationships" xmlns:m="http://schemas.openxmlformats.org/officeDocument/2006/math" xmlns:v="urn:schemas-microsoft-com:vml" xmlns:wp14="http://schemas.microsoft.com/office/word/2010/wordprocessingDrawing" xmlns:wp="http://schemas.openxmlformats.org/drawingml/2006/wordprocessingDrawing" xmlns:w10="urn:schemas-microsoft-com:office:word" xmlns:w="http://schemas.openxmlformats.org/wordprocessingml/2006/main" xmlns:w14="http://schemas.microsoft.com/office/word/2010/wordml" xmlns:w15="http://schemas.microsoft.com/office/word/2012/wordml" xmlns:w16cid="http://schemas.microsoft.com/office/word/2016/wordml/cid" xmlns:w16se="http://schemas.microsoft.com/office/word/2015/wordml/symex" xmlns:wpg="http://schemas.microsoft.com/office/word/2010/wordprocessingGroup" xmlns:wpi="http://schemas.microsoft.com/office/word/2010/wordprocessingInk" xmlns:wne="http://schemas.microsoft.com/office/word/2006/wordml" xmlns:wps="http://schemas.microsoft.com/office/word/2010/wordprocessingShape" mc:Ignorable="w14 w15 w16se w16cid wp14">
+<w:numbering xmlns:wpc="http://schemas.microsoft.com/office/word/2010/wordprocessingCanvas" xmlns:cx="http://schemas.microsoft.com/office/drawing/2014/chartex" xmlns:cx1="http://schemas.microsoft.com/office/drawing/2015/9/8/chartex" xmlns:cx2="http://schemas.microsoft.com/office/drawing/2015/10/21/chartex" xmlns:cx3="http://schemas.microsoft.com/office/drawing/2016/5/9/chartex" xmlns:cx4="http://schemas.microsoft.com/office/drawing/2016/5/10/chartex" xmlns:cx5="http://schemas.microsoft.com/office/drawing/2016/5/11/chartex" xmlns:cx6="http://schemas.microsoft.com/office/drawing/2016/5/12/chartex" xmlns:cx7="http://schemas.microsoft.com/office/drawing/2016/5/13/chartex" xmlns:cx8="http://schemas.microsoft.com/office/drawing/2016/5/14/chartex" xmlns:mc="http://schemas.openxmlformats.org/markup-compatibility/2006" xmlns:aink="http://schemas.microsoft.com/office/drawing/2016/ink" xmlns:am3d="http://schemas.microsoft.com/office/drawing/2017/model3d" xmlns:o="urn:schemas-microsoft-com:office:office" xmlns:r="http://schemas.openxmlformats.org/officeDocument/2006/relationships" xmlns:m="http://schemas.openxmlformats.org/officeDocument/2006/math" xmlns:v="urn:schemas-microsoft-com:vml" xmlns:wp14="http://schemas.microsoft.com/office/word/2010/wordprocessingDrawing" xmlns:wp="http://schemas.openxmlformats.org/drawingml/2006/wordprocessingDrawing" xmlns:w10="urn:schemas-microsoft-com:office:word" xmlns:w="http://schemas.openxmlformats.org/wordprocessingml/2006/main" xmlns:w14="http://schemas.microsoft.com/office/word/2010/wordml" xmlns:w15="http://schemas.microsoft.com/office/word/2012/wordml" xmlns:w16cex="http://schemas.microsoft.com/office/word/2018/wordml/cex" xmlns:w16cid="http://schemas.microsoft.com/office/word/2016/wordml/cid" xmlns:w16="http://schemas.microsoft.com/office/word/2018/wordml" xmlns:w16se="http://schemas.microsoft.com/office/word/2015/wordml/symex" xmlns:wpg="http://schemas.microsoft.com/office/word/2010/wordprocessingGroup" xmlns:wpi="http://schemas.microsoft.com/office/word/2010/wordprocessingInk" xmlns:wne="http://schemas.microsoft.com/office/word/2006/wordml" xmlns:wps="http://schemas.microsoft.com/office/word/2010/wordprocessingShape" mc:Ignorable="w14 w15 w16se w16cid w16 w16cex wp14">
   <w:abstractNum w:abstractNumId="0" w15:restartNumberingAfterBreak="0">
     <w:nsid w:val="FFFFFF7F"/>
     <w:multiLevelType w:val="singleLevel"/>
@@ -12604,7 +13401,7 @@
 </file>
 
 <file path=word/styles.xml><?xml version="1.0" encoding="utf-8"?>
-<w:styles xmlns:mc="http://schemas.openxmlformats.org/markup-compatibility/2006" xmlns:r="http://schemas.openxmlformats.org/officeDocument/2006/relationships" xmlns:w="http://schemas.openxmlformats.org/wordprocessingml/2006/main" xmlns:w14="http://schemas.microsoft.com/office/word/2010/wordml" xmlns:w15="http://schemas.microsoft.com/office/word/2012/wordml" xmlns:w16cid="http://schemas.microsoft.com/office/word/2016/wordml/cid" xmlns:w16se="http://schemas.microsoft.com/office/word/2015/wordml/symex" mc:Ignorable="w14 w15 w16se w16cid">
+<w:styles xmlns:mc="http://schemas.openxmlformats.org/markup-compatibility/2006" xmlns:r="http://schemas.openxmlformats.org/officeDocument/2006/relationships" xmlns:w="http://schemas.openxmlformats.org/wordprocessingml/2006/main" xmlns:w14="http://schemas.microsoft.com/office/word/2010/wordml" xmlns:w15="http://schemas.microsoft.com/office/word/2012/wordml" xmlns:w16cex="http://schemas.microsoft.com/office/word/2018/wordml/cex" xmlns:w16cid="http://schemas.microsoft.com/office/word/2016/wordml/cid" xmlns:w16="http://schemas.microsoft.com/office/word/2018/wordml" xmlns:w16se="http://schemas.microsoft.com/office/word/2015/wordml/symex" mc:Ignorable="w14 w15 w16se w16cid w16 w16cex">
   <w:docDefaults>
     <w:rPrDefault>
       <w:rPr>
@@ -12720,7 +13517,7 @@
     <w:lsdException w:name="HTML Sample" w:semiHidden="1" w:unhideWhenUsed="1"/>
     <w:lsdException w:name="HTML Typewriter" w:semiHidden="1" w:unhideWhenUsed="1"/>
     <w:lsdException w:name="HTML Variable" w:semiHidden="1" w:unhideWhenUsed="1"/>
-    <w:lsdException w:name="Normal Table" w:uiPriority="99"/>
+    <w:lsdException w:name="Normal Table" w:semiHidden="1" w:uiPriority="99" w:unhideWhenUsed="1"/>
     <w:lsdException w:name="annotation subject" w:semiHidden="1" w:uiPriority="99" w:unhideWhenUsed="1"/>
     <w:lsdException w:name="No List" w:semiHidden="1" w:uiPriority="99" w:unhideWhenUsed="1"/>
     <w:lsdException w:name="Outline List 1" w:semiHidden="1" w:unhideWhenUsed="1"/>
@@ -12764,8 +13561,10 @@
     <w:lsdException w:name="Table Elegant" w:semiHidden="1" w:unhideWhenUsed="1"/>
     <w:lsdException w:name="Table Professional" w:semiHidden="1" w:unhideWhenUsed="1"/>
     <w:lsdException w:name="Table Subtle 1" w:semiHidden="1" w:unhideWhenUsed="1"/>
+    <w:lsdException w:name="Table Subtle 2" w:semiHidden="1" w:unhideWhenUsed="1"/>
     <w:lsdException w:name="Table Web 1" w:semiHidden="1" w:unhideWhenUsed="1"/>
     <w:lsdException w:name="Table Web 2" w:semiHidden="1" w:unhideWhenUsed="1"/>
+    <w:lsdException w:name="Table Web 3" w:semiHidden="1" w:unhideWhenUsed="1"/>
     <w:lsdException w:name="Balloon Text" w:semiHidden="1" w:uiPriority="99" w:unhideWhenUsed="1"/>
     <w:lsdException w:name="Table Theme" w:semiHidden="1" w:unhideWhenUsed="1"/>
     <w:lsdException w:name="Placeholder Text" w:semiHidden="1" w:uiPriority="99"/>
@@ -18032,7 +18831,7 @@
 </file>
 
 <file path=customXml/itemProps1.xml><?xml version="1.0" encoding="utf-8"?>
-<ds:datastoreItem xmlns:ds="http://schemas.openxmlformats.org/officeDocument/2006/customXml" ds:itemID="{2E99FB0E-54DA-4578-924C-1FB785085ECE}">
+<ds:datastoreItem xmlns:ds="http://schemas.openxmlformats.org/officeDocument/2006/customXml" ds:itemID="{033C722D-14D7-46E8-AB71-85AC8A99BA6C}">
   <ds:schemaRefs>
     <ds:schemaRef ds:uri="http://schemas.openxmlformats.org/officeDocument/2006/bibliography"/>
   </ds:schemaRefs>

</xml_diff>

<commit_message>
Updated Article with Ludology and Gamification
</commit_message>
<xml_diff>
--- a/Addendum B/Hons_AddendumB_30285976.docx
+++ b/Addendum B/Hons_AddendumB_30285976.docx
@@ -9744,8 +9744,13 @@
         <w:t>o</w:t>
       </w:r>
       <w:r>
-        <w:t>n the content that it attempts to simulate,</w:t>
-      </w:r>
+        <w:t>n the conte</w:t>
+      </w:r>
+      <w:r>
+        <w:t>nt that it attempts to simulate.</w:t>
+      </w:r>
+      <w:bookmarkStart w:id="56" w:name="_GoBack"/>
+      <w:bookmarkEnd w:id="56"/>
     </w:p>
     <w:p>
       <w:pPr>
@@ -9893,12 +9898,12 @@
         <w:spacing w:before="0" w:after="0"/>
         <w:jc w:val="both"/>
       </w:pPr>
-      <w:bookmarkStart w:id="56" w:name="_Toc74503530"/>
+      <w:bookmarkStart w:id="57" w:name="_Toc74503530"/>
       <w:r>
         <w:lastRenderedPageBreak/>
         <w:t>Gamification</w:t>
       </w:r>
-      <w:bookmarkEnd w:id="56"/>
+      <w:bookmarkEnd w:id="57"/>
     </w:p>
     <w:p>
       <w:pPr>
@@ -10435,12 +10440,7 @@
         <w:spacing w:after="0"/>
       </w:pPr>
       <w:r>
-        <w:t>This section on gamification has thus discussed what gamification entails and how it usually impleme</w:t>
-      </w:r>
-      <w:bookmarkStart w:id="57" w:name="_GoBack"/>
-      <w:bookmarkEnd w:id="57"/>
-      <w:r>
-        <w:t>nted. A focus on the types of knowledge it is able to gamify is also presented as well as one way to effectively teach that type of knowledge. The following section will discuss existing attempts at producing a gamified system and serious games.</w:t>
+        <w:t>This section on gamification has thus discussed what gamification entails and how it usually implemented. A focus on the types of knowledge it is able to gamify is also presented as well as one way to effectively teach that type of knowledge. The following section will discuss existing attempts at producing a gamified system and serious games.</w:t>
       </w:r>
     </w:p>
     <w:p>
@@ -13848,7 +13848,7 @@
         <w:rStyle w:val="PageNumber"/>
         <w:noProof/>
       </w:rPr>
-      <w:t>18</w:t>
+      <w:t>16</w:t>
     </w:r>
     <w:r>
       <w:rPr>
@@ -13889,7 +13889,7 @@
         <w:rStyle w:val="PageNumber"/>
         <w:noProof/>
       </w:rPr>
-      <w:t>22</w:t>
+      <w:t>23</w:t>
     </w:r>
     <w:r>
       <w:rPr>
@@ -24267,7 +24267,7 @@
 </file>
 
 <file path=customXml/itemProps1.xml><?xml version="1.0" encoding="utf-8"?>
-<ds:datastoreItem xmlns:ds="http://schemas.openxmlformats.org/officeDocument/2006/customXml" ds:itemID="{9ACD6027-5258-49CD-9462-27738F2DCB63}">
+<ds:datastoreItem xmlns:ds="http://schemas.openxmlformats.org/officeDocument/2006/customXml" ds:itemID="{A58F0A79-EA5F-4035-8CF8-B2523A38FEE9}">
   <ds:schemaRefs>
     <ds:schemaRef ds:uri="http://schemas.openxmlformats.org/officeDocument/2006/bibliography"/>
   </ds:schemaRefs>

</xml_diff>